<commit_message>
Rettet UC02 send beskeder
fixes #38
</commit_message>
<xml_diff>
--- a/02 Requirements & Analysis/UC02 Send besked.docx
+++ b/02 Requirements & Analysis/UC02 Send besked.docx
@@ -1,10 +1,9 @@
 
 <file path=word/document.xml><?xml version="1.0" encoding="utf-8"?>
-<w:document xmlns:o="urn:schemas-microsoft-com:office:office" xmlns:r="http://schemas.openxmlformats.org/officeDocument/2006/relationships" xmlns:v="urn:schemas-microsoft-com:vml" xmlns:w="http://schemas.openxmlformats.org/wordprocessingml/2006/main" xmlns:w10="urn:schemas-microsoft-com:office:word" xmlns:wp="http://schemas.openxmlformats.org/drawingml/2006/wordprocessingDrawing" xmlns:wps="http://schemas.microsoft.com/office/word/2010/wordprocessingShape" xmlns:wpg="http://schemas.microsoft.com/office/word/2010/wordprocessingGroup" xmlns:mc="http://schemas.openxmlformats.org/markup-compatibility/2006" xmlns:wp14="http://schemas.microsoft.com/office/word/2010/wordprocessingDrawing" xmlns:w14="http://schemas.microsoft.com/office/word/2010/wordml" mc:Ignorable="w14 wp14">
+<w:document xmlns:wpc="http://schemas.microsoft.com/office/word/2010/wordprocessingCanvas" xmlns:cx="http://schemas.microsoft.com/office/drawing/2014/chartex" xmlns:cx1="http://schemas.microsoft.com/office/drawing/2015/9/8/chartex" xmlns:cx2="http://schemas.microsoft.com/office/drawing/2015/10/21/chartex" xmlns:cx3="http://schemas.microsoft.com/office/drawing/2016/5/9/chartex" xmlns:cx4="http://schemas.microsoft.com/office/drawing/2016/5/10/chartex" xmlns:cx5="http://schemas.microsoft.com/office/drawing/2016/5/11/chartex" xmlns:cx6="http://schemas.microsoft.com/office/drawing/2016/5/12/chartex" xmlns:cx7="http://schemas.microsoft.com/office/drawing/2016/5/13/chartex" xmlns:cx8="http://schemas.microsoft.com/office/drawing/2016/5/14/chartex" xmlns:mc="http://schemas.openxmlformats.org/markup-compatibility/2006" xmlns:aink="http://schemas.microsoft.com/office/drawing/2016/ink" xmlns:am3d="http://schemas.microsoft.com/office/drawing/2017/model3d" xmlns:o="urn:schemas-microsoft-com:office:office" xmlns:r="http://schemas.openxmlformats.org/officeDocument/2006/relationships" xmlns:m="http://schemas.openxmlformats.org/officeDocument/2006/math" xmlns:v="urn:schemas-microsoft-com:vml" xmlns:wp14="http://schemas.microsoft.com/office/word/2010/wordprocessingDrawing" xmlns:wp="http://schemas.openxmlformats.org/drawingml/2006/wordprocessingDrawing" xmlns:w10="urn:schemas-microsoft-com:office:word" xmlns:w="http://schemas.openxmlformats.org/wordprocessingml/2006/main" xmlns:w14="http://schemas.microsoft.com/office/word/2010/wordml" xmlns:w15="http://schemas.microsoft.com/office/word/2012/wordml" xmlns:w16cex="http://schemas.microsoft.com/office/word/2018/wordml/cex" xmlns:w16cid="http://schemas.microsoft.com/office/word/2016/wordml/cid" xmlns:w16="http://schemas.microsoft.com/office/word/2018/wordml" xmlns:w16se="http://schemas.microsoft.com/office/word/2015/wordml/symex" xmlns:wpg="http://schemas.microsoft.com/office/word/2010/wordprocessingGroup" xmlns:wpi="http://schemas.microsoft.com/office/word/2010/wordprocessingInk" xmlns:wne="http://schemas.microsoft.com/office/word/2006/wordml" xmlns:wps="http://schemas.microsoft.com/office/word/2010/wordprocessingShape" mc:Ignorable="w14 w15 w16se w16cid w16 w16cex wp14">
   <w:body>
     <w:p>
       <w:pPr>
-        <w:pStyle w:val="Normal"/>
         <w:rPr>
           <w:sz w:val="36"/>
           <w:szCs w:val="36"/>
@@ -21,7 +20,6 @@
     <w:tbl>
       <w:tblPr>
         <w:tblW w:w="10365" w:type="dxa"/>
-        <w:jc w:val="left"/>
         <w:tblInd w:w="-485" w:type="dxa"/>
         <w:tblCellMar>
           <w:top w:w="100" w:type="dxa"/>
@@ -29,14 +27,13 @@
           <w:bottom w:w="100" w:type="dxa"/>
           <w:right w:w="100" w:type="dxa"/>
         </w:tblCellMar>
-        <w:tblLook w:val="0600" w:noVBand="1" w:noHBand="1" w:lastColumn="0" w:firstColumn="0" w:lastRow="0" w:firstRow="0"/>
+        <w:tblLook w:val="0600" w:firstRow="0" w:lastRow="0" w:firstColumn="0" w:lastColumn="0" w:noHBand="1" w:noVBand="1"/>
       </w:tblPr>
       <w:tblGrid>
         <w:gridCol w:w="3088"/>
-        <w:gridCol w:w="7276"/>
+        <w:gridCol w:w="7277"/>
       </w:tblGrid>
       <w:tr>
-        <w:trPr/>
         <w:tc>
           <w:tcPr>
             <w:tcW w:w="3088" w:type="dxa"/>
@@ -46,23 +43,37 @@
               <w:bottom w:val="single" w:sz="8" w:space="0" w:color="000000"/>
               <w:right w:val="single" w:sz="8" w:space="0" w:color="000000"/>
             </w:tcBorders>
-            <w:shd w:color="auto" w:fill="CCCCCC" w:val="clear"/>
-          </w:tcPr>
-          <w:p>
-            <w:pPr>
-              <w:pStyle w:val="Normal"/>
-              <w:spacing w:lineRule="auto" w:line="240"/>
-              <w:rPr>
-                <w:b/>
-                <w:b/>
-              </w:rPr>
-            </w:pPr>
-            <w:r>
-              <w:rPr>
-                <w:b/>
-              </w:rPr>
-              <w:t>Use Case Section</w:t>
-            </w:r>
+            <w:shd w:val="clear" w:color="auto" w:fill="CCCCCC"/>
+          </w:tcPr>
+          <w:p>
+            <w:pPr>
+              <w:spacing w:line="240" w:lineRule="auto"/>
+              <w:rPr>
+                <w:b/>
+              </w:rPr>
+            </w:pPr>
+            <w:proofErr w:type="spellStart"/>
+            <w:r>
+              <w:rPr>
+                <w:b/>
+              </w:rPr>
+              <w:t>Use</w:t>
+            </w:r>
+            <w:proofErr w:type="spellEnd"/>
+            <w:r>
+              <w:rPr>
+                <w:b/>
+              </w:rPr>
+              <w:t xml:space="preserve"> Case </w:t>
+            </w:r>
+            <w:proofErr w:type="spellStart"/>
+            <w:r>
+              <w:rPr>
+                <w:b/>
+              </w:rPr>
+              <w:t>Section</w:t>
+            </w:r>
+            <w:proofErr w:type="spellEnd"/>
           </w:p>
         </w:tc>
         <w:tc>
@@ -74,28 +85,27 @@
               <w:bottom w:val="single" w:sz="8" w:space="0" w:color="000000"/>
               <w:right w:val="single" w:sz="8" w:space="0" w:color="000000"/>
             </w:tcBorders>
-            <w:shd w:color="auto" w:fill="CCCCCC" w:val="clear"/>
-          </w:tcPr>
-          <w:p>
-            <w:pPr>
-              <w:pStyle w:val="Normal"/>
-              <w:spacing w:lineRule="auto" w:line="240"/>
-              <w:rPr>
-                <w:b/>
-                <w:b/>
-              </w:rPr>
-            </w:pPr>
+            <w:shd w:val="clear" w:color="auto" w:fill="CCCCCC"/>
+          </w:tcPr>
+          <w:p>
+            <w:pPr>
+              <w:spacing w:line="240" w:lineRule="auto"/>
+              <w:rPr>
+                <w:b/>
+              </w:rPr>
+            </w:pPr>
+            <w:proofErr w:type="spellStart"/>
             <w:r>
               <w:rPr>
                 <w:b/>
               </w:rPr>
               <w:t>Comment</w:t>
             </w:r>
+            <w:proofErr w:type="spellEnd"/>
           </w:p>
         </w:tc>
       </w:tr>
       <w:tr>
-        <w:trPr/>
         <w:tc>
           <w:tcPr>
             <w:tcW w:w="3088" w:type="dxa"/>
@@ -105,23 +115,37 @@
               <w:bottom w:val="single" w:sz="8" w:space="0" w:color="000000"/>
               <w:right w:val="single" w:sz="8" w:space="0" w:color="000000"/>
             </w:tcBorders>
-            <w:shd w:color="auto" w:fill="auto" w:val="clear"/>
-          </w:tcPr>
-          <w:p>
-            <w:pPr>
-              <w:pStyle w:val="Normal"/>
-              <w:spacing w:lineRule="auto" w:line="240"/>
-              <w:rPr>
-                <w:b/>
-                <w:b/>
-              </w:rPr>
-            </w:pPr>
-            <w:r>
-              <w:rPr>
-                <w:b/>
-              </w:rPr>
-              <w:t>Use Case Name</w:t>
-            </w:r>
+            <w:shd w:val="clear" w:color="auto" w:fill="auto"/>
+          </w:tcPr>
+          <w:p>
+            <w:pPr>
+              <w:spacing w:line="240" w:lineRule="auto"/>
+              <w:rPr>
+                <w:b/>
+              </w:rPr>
+            </w:pPr>
+            <w:proofErr w:type="spellStart"/>
+            <w:r>
+              <w:rPr>
+                <w:b/>
+              </w:rPr>
+              <w:t>Use</w:t>
+            </w:r>
+            <w:proofErr w:type="spellEnd"/>
+            <w:r>
+              <w:rPr>
+                <w:b/>
+              </w:rPr>
+              <w:t xml:space="preserve"> Case </w:t>
+            </w:r>
+            <w:proofErr w:type="spellStart"/>
+            <w:r>
+              <w:rPr>
+                <w:b/>
+              </w:rPr>
+              <w:t>Name</w:t>
+            </w:r>
+            <w:proofErr w:type="spellEnd"/>
           </w:p>
         </w:tc>
         <w:tc>
@@ -133,27 +157,19 @@
               <w:bottom w:val="single" w:sz="8" w:space="0" w:color="000000"/>
               <w:right w:val="single" w:sz="8" w:space="0" w:color="000000"/>
             </w:tcBorders>
-            <w:shd w:color="auto" w:fill="auto" w:val="clear"/>
-          </w:tcPr>
-          <w:p>
-            <w:pPr>
-              <w:pStyle w:val="Normal"/>
-              <w:spacing w:lineRule="auto" w:line="240"/>
-              <w:rPr>
-                <w:sz w:val="22"/>
-              </w:rPr>
-            </w:pPr>
-            <w:r>
-              <w:rPr>
-                <w:sz w:val="22"/>
-              </w:rPr>
+            <w:shd w:val="clear" w:color="auto" w:fill="auto"/>
+          </w:tcPr>
+          <w:p>
+            <w:pPr>
+              <w:spacing w:line="240" w:lineRule="auto"/>
+            </w:pPr>
+            <w:r>
               <w:t>Send besked</w:t>
             </w:r>
           </w:p>
         </w:tc>
       </w:tr>
       <w:tr>
-        <w:trPr/>
         <w:tc>
           <w:tcPr>
             <w:tcW w:w="3088" w:type="dxa"/>
@@ -163,23 +179,23 @@
               <w:bottom w:val="single" w:sz="8" w:space="0" w:color="000000"/>
               <w:right w:val="single" w:sz="8" w:space="0" w:color="000000"/>
             </w:tcBorders>
-            <w:shd w:color="auto" w:fill="auto" w:val="clear"/>
-          </w:tcPr>
-          <w:p>
-            <w:pPr>
-              <w:pStyle w:val="Normal"/>
-              <w:spacing w:lineRule="auto" w:line="240"/>
-              <w:rPr>
-                <w:b/>
-                <w:b/>
-              </w:rPr>
-            </w:pPr>
+            <w:shd w:val="clear" w:color="auto" w:fill="auto"/>
+          </w:tcPr>
+          <w:p>
+            <w:pPr>
+              <w:spacing w:line="240" w:lineRule="auto"/>
+              <w:rPr>
+                <w:b/>
+              </w:rPr>
+            </w:pPr>
+            <w:proofErr w:type="spellStart"/>
             <w:r>
               <w:rPr>
                 <w:b/>
               </w:rPr>
               <w:t>Scope</w:t>
             </w:r>
+            <w:proofErr w:type="spellEnd"/>
           </w:p>
         </w:tc>
         <w:tc>
@@ -191,23 +207,19 @@
               <w:bottom w:val="single" w:sz="8" w:space="0" w:color="000000"/>
               <w:right w:val="single" w:sz="8" w:space="0" w:color="000000"/>
             </w:tcBorders>
-            <w:shd w:color="auto" w:fill="auto" w:val="clear"/>
-          </w:tcPr>
-          <w:p>
-            <w:pPr>
-              <w:pStyle w:val="Normal"/>
-              <w:spacing w:lineRule="auto" w:line="240"/>
-              <w:rPr/>
-            </w:pPr>
-            <w:r>
-              <w:rPr/>
+            <w:shd w:val="clear" w:color="auto" w:fill="auto"/>
+          </w:tcPr>
+          <w:p>
+            <w:pPr>
+              <w:spacing w:line="240" w:lineRule="auto"/>
+            </w:pPr>
+            <w:r>
               <w:t>FRBSPORT</w:t>
             </w:r>
           </w:p>
         </w:tc>
       </w:tr>
       <w:tr>
-        <w:trPr/>
         <w:tc>
           <w:tcPr>
             <w:tcW w:w="3088" w:type="dxa"/>
@@ -217,14 +229,12 @@
               <w:bottom w:val="single" w:sz="8" w:space="0" w:color="000000"/>
               <w:right w:val="single" w:sz="8" w:space="0" w:color="000000"/>
             </w:tcBorders>
-            <w:shd w:color="auto" w:fill="auto" w:val="clear"/>
-          </w:tcPr>
-          <w:p>
-            <w:pPr>
-              <w:pStyle w:val="Normal"/>
-              <w:spacing w:lineRule="auto" w:line="240"/>
-              <w:rPr>
-                <w:b/>
+            <w:shd w:val="clear" w:color="auto" w:fill="auto"/>
+          </w:tcPr>
+          <w:p>
+            <w:pPr>
+              <w:spacing w:line="240" w:lineRule="auto"/>
+              <w:rPr>
                 <w:b/>
               </w:rPr>
             </w:pPr>
@@ -245,23 +255,19 @@
               <w:bottom w:val="single" w:sz="8" w:space="0" w:color="000000"/>
               <w:right w:val="single" w:sz="8" w:space="0" w:color="000000"/>
             </w:tcBorders>
-            <w:shd w:color="auto" w:fill="auto" w:val="clear"/>
-          </w:tcPr>
-          <w:p>
-            <w:pPr>
-              <w:pStyle w:val="Normal"/>
-              <w:spacing w:lineRule="auto" w:line="240"/>
-              <w:rPr/>
-            </w:pPr>
-            <w:r>
-              <w:rPr/>
+            <w:shd w:val="clear" w:color="auto" w:fill="auto"/>
+          </w:tcPr>
+          <w:p>
+            <w:pPr>
+              <w:spacing w:line="240" w:lineRule="auto"/>
+            </w:pPr>
+            <w:r>
               <w:t>Subfunktion</w:t>
             </w:r>
           </w:p>
         </w:tc>
       </w:tr>
       <w:tr>
-        <w:trPr/>
         <w:tc>
           <w:tcPr>
             <w:tcW w:w="3088" w:type="dxa"/>
@@ -271,23 +277,37 @@
               <w:bottom w:val="single" w:sz="8" w:space="0" w:color="000000"/>
               <w:right w:val="single" w:sz="8" w:space="0" w:color="000000"/>
             </w:tcBorders>
-            <w:shd w:color="auto" w:fill="auto" w:val="clear"/>
-          </w:tcPr>
-          <w:p>
-            <w:pPr>
-              <w:pStyle w:val="Normal"/>
-              <w:spacing w:lineRule="auto" w:line="240"/>
-              <w:rPr>
-                <w:b/>
-                <w:b/>
-              </w:rPr>
-            </w:pPr>
-            <w:r>
-              <w:rPr>
-                <w:b/>
-              </w:rPr>
-              <w:t>Primary Actor</w:t>
-            </w:r>
+            <w:shd w:val="clear" w:color="auto" w:fill="auto"/>
+          </w:tcPr>
+          <w:p>
+            <w:pPr>
+              <w:spacing w:line="240" w:lineRule="auto"/>
+              <w:rPr>
+                <w:b/>
+              </w:rPr>
+            </w:pPr>
+            <w:proofErr w:type="spellStart"/>
+            <w:r>
+              <w:rPr>
+                <w:b/>
+              </w:rPr>
+              <w:t>Primary</w:t>
+            </w:r>
+            <w:proofErr w:type="spellEnd"/>
+            <w:r>
+              <w:rPr>
+                <w:b/>
+              </w:rPr>
+              <w:t xml:space="preserve"> </w:t>
+            </w:r>
+            <w:proofErr w:type="spellStart"/>
+            <w:r>
+              <w:rPr>
+                <w:b/>
+              </w:rPr>
+              <w:t>Actor</w:t>
+            </w:r>
+            <w:proofErr w:type="spellEnd"/>
           </w:p>
         </w:tc>
         <w:tc>
@@ -299,23 +319,19 @@
               <w:bottom w:val="single" w:sz="8" w:space="0" w:color="000000"/>
               <w:right w:val="single" w:sz="8" w:space="0" w:color="000000"/>
             </w:tcBorders>
-            <w:shd w:color="auto" w:fill="auto" w:val="clear"/>
-          </w:tcPr>
-          <w:p>
-            <w:pPr>
-              <w:pStyle w:val="Normal"/>
-              <w:spacing w:lineRule="auto" w:line="240"/>
-              <w:rPr/>
-            </w:pPr>
-            <w:r>
-              <w:rPr/>
+            <w:shd w:val="clear" w:color="auto" w:fill="auto"/>
+          </w:tcPr>
+          <w:p>
+            <w:pPr>
+              <w:spacing w:line="240" w:lineRule="auto"/>
+            </w:pPr>
+            <w:r>
               <w:t>Kunde</w:t>
             </w:r>
           </w:p>
         </w:tc>
       </w:tr>
       <w:tr>
-        <w:trPr/>
         <w:tc>
           <w:tcPr>
             <w:tcW w:w="3088" w:type="dxa"/>
@@ -325,23 +341,29 @@
               <w:bottom w:val="single" w:sz="8" w:space="0" w:color="000000"/>
               <w:right w:val="single" w:sz="8" w:space="0" w:color="000000"/>
             </w:tcBorders>
-            <w:shd w:color="auto" w:fill="auto" w:val="clear"/>
-          </w:tcPr>
-          <w:p>
-            <w:pPr>
-              <w:pStyle w:val="Normal"/>
-              <w:spacing w:lineRule="auto" w:line="240"/>
-              <w:rPr>
-                <w:b/>
-                <w:b/>
-              </w:rPr>
-            </w:pPr>
-            <w:r>
-              <w:rPr>
-                <w:b/>
-              </w:rPr>
-              <w:t>Stakeholders and Interest</w:t>
-            </w:r>
+            <w:shd w:val="clear" w:color="auto" w:fill="auto"/>
+          </w:tcPr>
+          <w:p>
+            <w:pPr>
+              <w:spacing w:line="240" w:lineRule="auto"/>
+              <w:rPr>
+                <w:b/>
+              </w:rPr>
+            </w:pPr>
+            <w:r>
+              <w:rPr>
+                <w:b/>
+              </w:rPr>
+              <w:t xml:space="preserve">Stakeholders and </w:t>
+            </w:r>
+            <w:proofErr w:type="spellStart"/>
+            <w:r>
+              <w:rPr>
+                <w:b/>
+              </w:rPr>
+              <w:t>Interest</w:t>
+            </w:r>
+            <w:proofErr w:type="spellEnd"/>
           </w:p>
         </w:tc>
         <w:tc>
@@ -353,73 +375,48 @@
               <w:bottom w:val="single" w:sz="8" w:space="0" w:color="000000"/>
               <w:right w:val="single" w:sz="8" w:space="0" w:color="000000"/>
             </w:tcBorders>
-            <w:shd w:color="auto" w:fill="auto" w:val="clear"/>
-          </w:tcPr>
-          <w:p>
-            <w:pPr>
-              <w:pStyle w:val="Normal"/>
-              <w:spacing w:lineRule="auto" w:line="240"/>
-              <w:rPr/>
-            </w:pPr>
-            <w:r>
-              <w:rPr/>
+            <w:shd w:val="clear" w:color="auto" w:fill="auto"/>
+          </w:tcPr>
+          <w:p>
+            <w:pPr>
+              <w:spacing w:line="240" w:lineRule="auto"/>
+            </w:pPr>
+            <w:r>
               <w:t>Kunde: Kunden kan kontakte sin behandler hurtig og nemt.</w:t>
             </w:r>
           </w:p>
           <w:p>
             <w:pPr>
-              <w:pStyle w:val="Normal"/>
-              <w:spacing w:lineRule="auto" w:line="240"/>
-              <w:rPr/>
-            </w:pPr>
-            <w:r>
-              <w:rPr/>
-            </w:r>
-          </w:p>
-          <w:p>
-            <w:pPr>
-              <w:pStyle w:val="Normal"/>
-              <w:spacing w:lineRule="auto" w:line="240"/>
-              <w:rPr/>
-            </w:pPr>
-            <w:r>
-              <w:rPr/>
-              <w:t>Behandler: Kan få beskeder fra sine kunder uden aktivt skulle være konstant ved en telefon.</w:t>
-            </w:r>
-          </w:p>
-          <w:p>
-            <w:pPr>
-              <w:pStyle w:val="Normal"/>
-              <w:spacing w:lineRule="auto" w:line="240"/>
-              <w:rPr/>
-            </w:pPr>
-            <w:r>
-              <w:rPr/>
-            </w:r>
-          </w:p>
-          <w:p>
-            <w:pPr>
-              <w:pStyle w:val="Normal"/>
-              <w:spacing w:lineRule="auto" w:line="240"/>
-              <w:rPr/>
-            </w:pPr>
-            <w:r>
-              <w:rPr/>
-              <w:t>Virksomhed: Kan bevise overfor kunder og myndighederne kom</w:t>
-            </w:r>
-            <w:r>
-              <w:rPr/>
-              <w:t>m</w:t>
-            </w:r>
-            <w:r>
-              <w:rPr/>
-              <w:t>unikationen mellem kunder og behandlere i forhold til klager eller opfølgning.</w:t>
+              <w:spacing w:line="240" w:lineRule="auto"/>
+            </w:pPr>
+          </w:p>
+          <w:p>
+            <w:pPr>
+              <w:spacing w:line="240" w:lineRule="auto"/>
+            </w:pPr>
+            <w:r>
+              <w:t xml:space="preserve">Behandler: Kan få beskeder fra sine kunder uden </w:t>
+            </w:r>
+            <w:r>
+              <w:t>aktivt skulle være konstant ved en telefon.</w:t>
+            </w:r>
+          </w:p>
+          <w:p>
+            <w:pPr>
+              <w:spacing w:line="240" w:lineRule="auto"/>
+            </w:pPr>
+          </w:p>
+          <w:p>
+            <w:pPr>
+              <w:spacing w:line="240" w:lineRule="auto"/>
+            </w:pPr>
+            <w:r>
+              <w:t>Virksomhed: Kan bevise overfor kunder og myndighederne kommunikationen mellem kunder og behandlere i forhold til klager eller opfølgning.</w:t>
             </w:r>
           </w:p>
         </w:tc>
       </w:tr>
       <w:tr>
-        <w:trPr/>
         <w:tc>
           <w:tcPr>
             <w:tcW w:w="3088" w:type="dxa"/>
@@ -429,20 +426,20 @@
               <w:bottom w:val="single" w:sz="8" w:space="0" w:color="000000"/>
               <w:right w:val="single" w:sz="8" w:space="0" w:color="000000"/>
             </w:tcBorders>
-            <w:shd w:color="auto" w:fill="auto" w:val="clear"/>
-          </w:tcPr>
-          <w:p>
-            <w:pPr>
-              <w:pStyle w:val="Normal"/>
-              <w:spacing w:lineRule="auto" w:line="240"/>
-              <w:rPr/>
-            </w:pPr>
+            <w:shd w:val="clear" w:color="auto" w:fill="auto"/>
+          </w:tcPr>
+          <w:p>
+            <w:pPr>
+              <w:spacing w:line="240" w:lineRule="auto"/>
+            </w:pPr>
+            <w:proofErr w:type="spellStart"/>
             <w:r>
               <w:rPr>
                 <w:b/>
               </w:rPr>
               <w:t>Preconditions</w:t>
             </w:r>
+            <w:proofErr w:type="spellEnd"/>
           </w:p>
         </w:tc>
         <w:tc>
@@ -454,23 +451,19 @@
               <w:bottom w:val="single" w:sz="8" w:space="0" w:color="000000"/>
               <w:right w:val="single" w:sz="8" w:space="0" w:color="000000"/>
             </w:tcBorders>
-            <w:shd w:color="auto" w:fill="auto" w:val="clear"/>
-          </w:tcPr>
-          <w:p>
-            <w:pPr>
-              <w:pStyle w:val="Normal"/>
-              <w:spacing w:lineRule="auto" w:line="240"/>
-              <w:rPr/>
-            </w:pPr>
-            <w:r>
-              <w:rPr/>
+            <w:shd w:val="clear" w:color="auto" w:fill="auto"/>
+          </w:tcPr>
+          <w:p>
+            <w:pPr>
+              <w:spacing w:line="240" w:lineRule="auto"/>
+            </w:pPr>
+            <w:r>
               <w:t>UC01 Åbn beskeder</w:t>
             </w:r>
           </w:p>
         </w:tc>
       </w:tr>
       <w:tr>
-        <w:trPr/>
         <w:tc>
           <w:tcPr>
             <w:tcW w:w="3088" w:type="dxa"/>
@@ -480,23 +473,29 @@
               <w:bottom w:val="single" w:sz="8" w:space="0" w:color="000000"/>
               <w:right w:val="single" w:sz="8" w:space="0" w:color="000000"/>
             </w:tcBorders>
-            <w:shd w:color="auto" w:fill="auto" w:val="clear"/>
-          </w:tcPr>
-          <w:p>
-            <w:pPr>
-              <w:pStyle w:val="Normal"/>
-              <w:spacing w:lineRule="auto" w:line="240"/>
-              <w:rPr>
-                <w:b/>
-                <w:b/>
-              </w:rPr>
-            </w:pPr>
-            <w:r>
-              <w:rPr>
-                <w:b/>
-              </w:rPr>
-              <w:t>Success Guarantee</w:t>
-            </w:r>
+            <w:shd w:val="clear" w:color="auto" w:fill="auto"/>
+          </w:tcPr>
+          <w:p>
+            <w:pPr>
+              <w:spacing w:line="240" w:lineRule="auto"/>
+              <w:rPr>
+                <w:b/>
+              </w:rPr>
+            </w:pPr>
+            <w:r>
+              <w:rPr>
+                <w:b/>
+              </w:rPr>
+              <w:t xml:space="preserve">Success </w:t>
+            </w:r>
+            <w:proofErr w:type="spellStart"/>
+            <w:r>
+              <w:rPr>
+                <w:b/>
+              </w:rPr>
+              <w:t>Guarantee</w:t>
+            </w:r>
+            <w:proofErr w:type="spellEnd"/>
           </w:p>
         </w:tc>
         <w:tc>
@@ -508,23 +507,22 @@
               <w:bottom w:val="single" w:sz="8" w:space="0" w:color="000000"/>
               <w:right w:val="single" w:sz="8" w:space="0" w:color="000000"/>
             </w:tcBorders>
-            <w:shd w:color="auto" w:fill="auto" w:val="clear"/>
-          </w:tcPr>
-          <w:p>
-            <w:pPr>
-              <w:pStyle w:val="Normal"/>
-              <w:spacing w:lineRule="auto" w:line="240"/>
-              <w:rPr/>
-            </w:pPr>
-            <w:r>
-              <w:rPr/>
-              <w:t>Systemet har sendt kundens besked til deres behandler.</w:t>
+            <w:shd w:val="clear" w:color="auto" w:fill="auto"/>
+          </w:tcPr>
+          <w:p>
+            <w:pPr>
+              <w:spacing w:line="240" w:lineRule="auto"/>
+            </w:pPr>
+            <w:r>
+              <w:t>Systemet har sendt ku</w:t>
+            </w:r>
+            <w:r>
+              <w:t>ndens besked til deres behandler.</w:t>
             </w:r>
           </w:p>
         </w:tc>
       </w:tr>
       <w:tr>
-        <w:trPr/>
         <w:tc>
           <w:tcPr>
             <w:tcW w:w="3088" w:type="dxa"/>
@@ -534,13 +532,11 @@
               <w:bottom w:val="single" w:sz="8" w:space="0" w:color="000000"/>
               <w:right w:val="single" w:sz="8" w:space="0" w:color="000000"/>
             </w:tcBorders>
-            <w:shd w:color="auto" w:fill="auto" w:val="clear"/>
-          </w:tcPr>
-          <w:p>
-            <w:pPr>
-              <w:pStyle w:val="Normal"/>
-              <w:spacing w:lineRule="auto" w:line="240"/>
-              <w:rPr/>
+            <w:shd w:val="clear" w:color="auto" w:fill="auto"/>
+          </w:tcPr>
+          <w:p>
+            <w:pPr>
+              <w:spacing w:line="240" w:lineRule="auto"/>
             </w:pPr>
             <w:r>
               <w:rPr>
@@ -559,64 +555,50 @@
               <w:bottom w:val="single" w:sz="8" w:space="0" w:color="000000"/>
               <w:right w:val="single" w:sz="8" w:space="0" w:color="000000"/>
             </w:tcBorders>
-            <w:shd w:color="auto" w:fill="auto" w:val="clear"/>
-          </w:tcPr>
-          <w:p>
-            <w:pPr>
-              <w:pStyle w:val="Normal"/>
+            <w:shd w:val="clear" w:color="auto" w:fill="auto"/>
+          </w:tcPr>
+          <w:p>
+            <w:pPr>
               <w:numPr>
                 <w:ilvl w:val="0"/>
                 <w:numId w:val="1"/>
               </w:numPr>
-              <w:rPr/>
-            </w:pPr>
-            <w:r>
-              <w:rPr/>
+            </w:pPr>
+            <w:r>
               <w:t>Brugeren angiver en besked.</w:t>
             </w:r>
           </w:p>
           <w:p>
             <w:pPr>
-              <w:pStyle w:val="Normal"/>
               <w:numPr>
                 <w:ilvl w:val="0"/>
                 <w:numId w:val="1"/>
               </w:numPr>
-              <w:rPr/>
-            </w:pPr>
-            <w:r>
-              <w:rPr/>
+            </w:pPr>
+            <w:r>
               <w:t xml:space="preserve">Brugeren vælger </w:t>
             </w:r>
             <w:r>
-              <w:rPr>
-                <w:sz w:val="22"/>
-              </w:rPr>
               <w:t>at sende beskeden</w:t>
             </w:r>
             <w:r>
-              <w:rPr/>
               <w:t>.</w:t>
             </w:r>
           </w:p>
           <w:p>
             <w:pPr>
-              <w:pStyle w:val="Normal"/>
               <w:numPr>
                 <w:ilvl w:val="0"/>
                 <w:numId w:val="1"/>
               </w:numPr>
-              <w:rPr/>
-            </w:pPr>
-            <w:r>
-              <w:rPr/>
+            </w:pPr>
+            <w:r>
               <w:t>Systemet præsenterer at beskeden er sendt.</w:t>
             </w:r>
           </w:p>
         </w:tc>
       </w:tr>
       <w:tr>
-        <w:trPr/>
         <w:tc>
           <w:tcPr>
             <w:tcW w:w="3088" w:type="dxa"/>
@@ -626,13 +608,11 @@
               <w:bottom w:val="single" w:sz="8" w:space="0" w:color="000000"/>
               <w:right w:val="single" w:sz="8" w:space="0" w:color="000000"/>
             </w:tcBorders>
-            <w:shd w:color="auto" w:fill="auto" w:val="clear"/>
-          </w:tcPr>
-          <w:p>
-            <w:pPr>
-              <w:pStyle w:val="Normal"/>
-              <w:spacing w:lineRule="auto" w:line="240"/>
-              <w:rPr/>
+            <w:shd w:val="clear" w:color="auto" w:fill="auto"/>
+          </w:tcPr>
+          <w:p>
+            <w:pPr>
+              <w:spacing w:line="240" w:lineRule="auto"/>
             </w:pPr>
             <w:r>
               <w:rPr>
@@ -651,166 +631,113 @@
               <w:bottom w:val="single" w:sz="8" w:space="0" w:color="000000"/>
               <w:right w:val="single" w:sz="8" w:space="0" w:color="000000"/>
             </w:tcBorders>
-            <w:shd w:color="auto" w:fill="auto" w:val="clear"/>
-          </w:tcPr>
-          <w:p>
-            <w:pPr>
-              <w:pStyle w:val="Normal"/>
-              <w:rPr/>
-            </w:pPr>
-            <w:r>
-              <w:rPr/>
+            <w:shd w:val="clear" w:color="auto" w:fill="auto"/>
+          </w:tcPr>
+          <w:p>
+            <w:r>
               <w:t>1a. Brugeren har angivet en besked på mere end 255 tegn.</w:t>
             </w:r>
           </w:p>
           <w:p>
             <w:pPr>
-              <w:pStyle w:val="Normal"/>
               <w:numPr>
                 <w:ilvl w:val="0"/>
                 <w:numId w:val="4"/>
               </w:numPr>
-              <w:rPr/>
-            </w:pPr>
-            <w:r>
-              <w:rPr/>
-              <w:t>Systemet præsenterer fejlbesk</w:t>
-            </w:r>
-            <w:r>
-              <w:rPr/>
-              <w:t>e</w:t>
-            </w:r>
-            <w:r>
-              <w:rPr/>
-              <w:t>den ”Du kan ikke lave en besked på mere en 255 tegn. Prøv at dele den op i to eller flere beskeder.”.</w:t>
-            </w:r>
-          </w:p>
-          <w:p>
-            <w:pPr>
-              <w:pStyle w:val="ListParagraph"/>
+            </w:pPr>
+            <w:r>
+              <w:t xml:space="preserve">Systemet </w:t>
+            </w:r>
+            <w:r>
+              <w:t>præsenterer fejlbeskeden ”</w:t>
+            </w:r>
+            <w:r>
+              <w:t>Du kan ikke lave en besked på mere end 255 tegn</w:t>
+            </w:r>
+            <w:r>
+              <w:t>”.</w:t>
+            </w:r>
+          </w:p>
+          <w:p>
+            <w:pPr>
+              <w:pStyle w:val="Listeafsnit"/>
               <w:numPr>
                 <w:ilvl w:val="0"/>
                 <w:numId w:val="4"/>
               </w:numPr>
-              <w:rPr/>
-            </w:pPr>
-            <w:r>
-              <w:rPr/>
+            </w:pPr>
+            <w:r>
               <w:t>Forsæt fra trin 1 i Main Success Scenario.</w:t>
             </w:r>
           </w:p>
-          <w:p>
-            <w:pPr>
-              <w:pStyle w:val="Normal"/>
-              <w:rPr/>
-            </w:pPr>
-            <w:r>
-              <w:rPr/>
-            </w:r>
-          </w:p>
-          <w:p>
-            <w:pPr>
-              <w:pStyle w:val="Normal"/>
-              <w:rPr/>
-            </w:pPr>
-            <w:r>
-              <w:rPr/>
+          <w:p/>
+          <w:p>
+            <w:r>
               <w:t>2a. Brugeren har ingen internet.</w:t>
             </w:r>
           </w:p>
           <w:p>
             <w:pPr>
-              <w:pStyle w:val="Normal"/>
               <w:numPr>
                 <w:ilvl w:val="0"/>
                 <w:numId w:val="3"/>
               </w:numPr>
-              <w:rPr/>
-            </w:pPr>
-            <w:r>
-              <w:rPr/>
-              <w:t>Systemet præsenterer fejlbesk</w:t>
-            </w:r>
-            <w:r>
-              <w:rPr/>
-              <w:t>e</w:t>
-            </w:r>
-            <w:r>
-              <w:rPr/>
-              <w:t>den ”Kan ikke sende beskeden pga. manglen</w:t>
-            </w:r>
-            <w:r>
-              <w:rPr/>
-              <w:t>d</w:t>
-            </w:r>
-            <w:r>
-              <w:rPr/>
-              <w:t>e internet. Prøv igen”.</w:t>
-            </w:r>
-          </w:p>
-          <w:p>
-            <w:pPr>
-              <w:pStyle w:val="ListParagraph"/>
+            </w:pPr>
+            <w:r>
+              <w:t>Systemet præsenterer fejlbeskeden ”</w:t>
+            </w:r>
+            <w:r>
+              <w:t>Ingen internet. Prøv igen</w:t>
+            </w:r>
+            <w:r>
+              <w:t>”.</w:t>
+            </w:r>
+          </w:p>
+          <w:p>
+            <w:pPr>
+              <w:pStyle w:val="Listeafsnit"/>
               <w:numPr>
                 <w:ilvl w:val="0"/>
                 <w:numId w:val="3"/>
               </w:numPr>
-              <w:rPr/>
-            </w:pPr>
-            <w:r>
-              <w:rPr/>
+            </w:pPr>
+            <w:r>
               <w:t>Forsæt fra trin 1 i Main Success Scenario.</w:t>
             </w:r>
           </w:p>
           <w:p>
             <w:pPr>
-              <w:pStyle w:val="ListParagraph"/>
-              <w:ind w:hanging="0"/>
-              <w:rPr/>
-            </w:pPr>
-            <w:r>
-              <w:rPr/>
-            </w:r>
-          </w:p>
-          <w:p>
-            <w:pPr>
-              <w:pStyle w:val="ListParagraph"/>
-              <w:ind w:hanging="0"/>
-              <w:rPr/>
-            </w:pPr>
-            <w:r>
-              <w:rPr/>
+              <w:pStyle w:val="Listeafsnit"/>
+            </w:pPr>
+          </w:p>
+          <w:p>
+            <w:pPr>
+              <w:pStyle w:val="Listeafsnit"/>
+            </w:pPr>
+            <w:r>
               <w:t>2b. Brugeren prøver at sende en tom besked.</w:t>
             </w:r>
           </w:p>
           <w:p>
             <w:pPr>
-              <w:pStyle w:val="ListParagraph"/>
+              <w:pStyle w:val="Listeafsnit"/>
               <w:numPr>
                 <w:ilvl w:val="0"/>
                 <w:numId w:val="2"/>
               </w:numPr>
-              <w:rPr/>
-            </w:pPr>
-            <w:r>
-              <w:rPr/>
+            </w:pPr>
+            <w:r>
               <w:t>Forsæt fra trin 1 i Main Success Scenario.</w:t>
             </w:r>
           </w:p>
           <w:p>
             <w:pPr>
-              <w:pStyle w:val="ListParagraph"/>
-              <w:ind w:left="720" w:hanging="0"/>
-              <w:rPr/>
-            </w:pPr>
-            <w:r>
-              <w:rPr/>
-            </w:r>
+              <w:pStyle w:val="Listeafsnit"/>
+            </w:pPr>
           </w:p>
         </w:tc>
       </w:tr>
       <w:tr>
-        <w:trPr/>
         <w:tc>
           <w:tcPr>
             <w:tcW w:w="3088" w:type="dxa"/>
@@ -820,23 +747,29 @@
               <w:bottom w:val="single" w:sz="8" w:space="0" w:color="000000"/>
               <w:right w:val="single" w:sz="8" w:space="0" w:color="000000"/>
             </w:tcBorders>
-            <w:shd w:color="auto" w:fill="auto" w:val="clear"/>
-          </w:tcPr>
-          <w:p>
-            <w:pPr>
-              <w:pStyle w:val="Normal"/>
-              <w:spacing w:lineRule="auto" w:line="240"/>
-              <w:rPr>
-                <w:b/>
-                <w:b/>
-              </w:rPr>
-            </w:pPr>
-            <w:r>
-              <w:rPr>
-                <w:b/>
-              </w:rPr>
-              <w:t>Special Requirements</w:t>
-            </w:r>
+            <w:shd w:val="clear" w:color="auto" w:fill="auto"/>
+          </w:tcPr>
+          <w:p>
+            <w:pPr>
+              <w:spacing w:line="240" w:lineRule="auto"/>
+              <w:rPr>
+                <w:b/>
+              </w:rPr>
+            </w:pPr>
+            <w:r>
+              <w:rPr>
+                <w:b/>
+              </w:rPr>
+              <w:t xml:space="preserve">Special </w:t>
+            </w:r>
+            <w:proofErr w:type="spellStart"/>
+            <w:r>
+              <w:rPr>
+                <w:b/>
+              </w:rPr>
+              <w:t>Requirements</w:t>
+            </w:r>
+            <w:proofErr w:type="spellEnd"/>
           </w:p>
         </w:tc>
         <w:tc>
@@ -848,23 +781,19 @@
               <w:bottom w:val="single" w:sz="8" w:space="0" w:color="000000"/>
               <w:right w:val="single" w:sz="8" w:space="0" w:color="000000"/>
             </w:tcBorders>
-            <w:shd w:color="auto" w:fill="auto" w:val="clear"/>
-          </w:tcPr>
-          <w:p>
-            <w:pPr>
-              <w:pStyle w:val="Normal"/>
-              <w:spacing w:lineRule="auto" w:line="240"/>
-              <w:rPr/>
-            </w:pPr>
-            <w:r>
-              <w:rPr/>
+            <w:shd w:val="clear" w:color="auto" w:fill="auto"/>
+          </w:tcPr>
+          <w:p>
+            <w:pPr>
+              <w:spacing w:line="240" w:lineRule="auto"/>
+            </w:pPr>
+            <w:r>
               <w:t>N/A</w:t>
             </w:r>
           </w:p>
         </w:tc>
       </w:tr>
       <w:tr>
-        <w:trPr/>
         <w:tc>
           <w:tcPr>
             <w:tcW w:w="3088" w:type="dxa"/>
@@ -874,14 +803,12 @@
               <w:bottom w:val="single" w:sz="8" w:space="0" w:color="000000"/>
               <w:right w:val="single" w:sz="8" w:space="0" w:color="000000"/>
             </w:tcBorders>
-            <w:shd w:color="auto" w:fill="auto" w:val="clear"/>
-          </w:tcPr>
-          <w:p>
-            <w:pPr>
-              <w:pStyle w:val="Normal"/>
-              <w:spacing w:lineRule="auto" w:line="240"/>
-              <w:rPr>
-                <w:b/>
+            <w:shd w:val="clear" w:color="auto" w:fill="auto"/>
+          </w:tcPr>
+          <w:p>
+            <w:pPr>
+              <w:spacing w:line="240" w:lineRule="auto"/>
+              <w:rPr>
                 <w:b/>
               </w:rPr>
             </w:pPr>
@@ -902,17 +829,14 @@
               <w:bottom w:val="single" w:sz="8" w:space="0" w:color="000000"/>
               <w:right w:val="single" w:sz="8" w:space="0" w:color="000000"/>
             </w:tcBorders>
-            <w:shd w:color="auto" w:fill="auto" w:val="clear"/>
-          </w:tcPr>
-          <w:p>
-            <w:pPr>
-              <w:pStyle w:val="Normal"/>
-              <w:spacing w:lineRule="auto" w:line="240"/>
-              <w:rPr/>
+            <w:shd w:val="clear" w:color="auto" w:fill="auto"/>
+          </w:tcPr>
+          <w:p>
+            <w:pPr>
+              <w:spacing w:line="240" w:lineRule="auto"/>
             </w:pPr>
             <w:bookmarkStart w:id="0" w:name="__DdeLink__228_4056828110"/>
             <w:r>
-              <w:rPr/>
               <w:t>N/A</w:t>
             </w:r>
             <w:bookmarkEnd w:id="0"/>
@@ -920,7 +844,6 @@
         </w:tc>
       </w:tr>
       <w:tr>
-        <w:trPr/>
         <w:tc>
           <w:tcPr>
             <w:tcW w:w="3088" w:type="dxa"/>
@@ -930,23 +853,37 @@
               <w:bottom w:val="single" w:sz="8" w:space="0" w:color="000000"/>
               <w:right w:val="single" w:sz="8" w:space="0" w:color="000000"/>
             </w:tcBorders>
-            <w:shd w:color="auto" w:fill="auto" w:val="clear"/>
-          </w:tcPr>
-          <w:p>
-            <w:pPr>
-              <w:pStyle w:val="Normal"/>
-              <w:spacing w:lineRule="auto" w:line="240"/>
-              <w:rPr>
-                <w:b/>
-                <w:b/>
-              </w:rPr>
-            </w:pPr>
-            <w:r>
-              <w:rPr>
-                <w:b/>
-              </w:rPr>
-              <w:t>Frequency of Occurrence</w:t>
-            </w:r>
+            <w:shd w:val="clear" w:color="auto" w:fill="auto"/>
+          </w:tcPr>
+          <w:p>
+            <w:pPr>
+              <w:spacing w:line="240" w:lineRule="auto"/>
+              <w:rPr>
+                <w:b/>
+              </w:rPr>
+            </w:pPr>
+            <w:proofErr w:type="spellStart"/>
+            <w:r>
+              <w:rPr>
+                <w:b/>
+              </w:rPr>
+              <w:t>Frequency</w:t>
+            </w:r>
+            <w:proofErr w:type="spellEnd"/>
+            <w:r>
+              <w:rPr>
+                <w:b/>
+              </w:rPr>
+              <w:t xml:space="preserve"> of </w:t>
+            </w:r>
+            <w:proofErr w:type="spellStart"/>
+            <w:r>
+              <w:rPr>
+                <w:b/>
+              </w:rPr>
+              <w:t>Occurrence</w:t>
+            </w:r>
+            <w:proofErr w:type="spellEnd"/>
           </w:p>
         </w:tc>
         <w:tc>
@@ -958,27 +895,19 @@
               <w:bottom w:val="single" w:sz="8" w:space="0" w:color="000000"/>
               <w:right w:val="single" w:sz="8" w:space="0" w:color="000000"/>
             </w:tcBorders>
-            <w:shd w:color="auto" w:fill="auto" w:val="clear"/>
-          </w:tcPr>
-          <w:p>
-            <w:pPr>
-              <w:pStyle w:val="Normal"/>
-              <w:spacing w:lineRule="auto" w:line="240"/>
-              <w:rPr>
-                <w:sz w:val="22"/>
-              </w:rPr>
-            </w:pPr>
-            <w:r>
-              <w:rPr>
-                <w:sz w:val="22"/>
-              </w:rPr>
+            <w:shd w:val="clear" w:color="auto" w:fill="auto"/>
+          </w:tcPr>
+          <w:p>
+            <w:pPr>
+              <w:spacing w:line="240" w:lineRule="auto"/>
+            </w:pPr>
+            <w:r>
               <w:t>Efter kundens behov.</w:t>
             </w:r>
           </w:p>
         </w:tc>
       </w:tr>
       <w:tr>
-        <w:trPr/>
         <w:tc>
           <w:tcPr>
             <w:tcW w:w="3088" w:type="dxa"/>
@@ -988,23 +917,23 @@
               <w:bottom w:val="single" w:sz="8" w:space="0" w:color="000000"/>
               <w:right w:val="single" w:sz="8" w:space="0" w:color="000000"/>
             </w:tcBorders>
-            <w:shd w:color="auto" w:fill="auto" w:val="clear"/>
-          </w:tcPr>
-          <w:p>
-            <w:pPr>
-              <w:pStyle w:val="Normal"/>
-              <w:spacing w:lineRule="auto" w:line="240"/>
-              <w:rPr>
-                <w:b/>
-                <w:b/>
-              </w:rPr>
-            </w:pPr>
+            <w:shd w:val="clear" w:color="auto" w:fill="auto"/>
+          </w:tcPr>
+          <w:p>
+            <w:pPr>
+              <w:spacing w:line="240" w:lineRule="auto"/>
+              <w:rPr>
+                <w:b/>
+              </w:rPr>
+            </w:pPr>
+            <w:proofErr w:type="spellStart"/>
             <w:r>
               <w:rPr>
                 <w:b/>
               </w:rPr>
               <w:t>Miscellaneous</w:t>
             </w:r>
+            <w:proofErr w:type="spellEnd"/>
           </w:p>
         </w:tc>
         <w:tc>
@@ -1016,62 +945,95 @@
               <w:bottom w:val="single" w:sz="8" w:space="0" w:color="000000"/>
               <w:right w:val="single" w:sz="8" w:space="0" w:color="000000"/>
             </w:tcBorders>
-            <w:shd w:color="auto" w:fill="auto" w:val="clear"/>
-          </w:tcPr>
-          <w:p>
-            <w:pPr>
-              <w:pStyle w:val="Normal"/>
-              <w:spacing w:lineRule="auto" w:line="240"/>
-              <w:rPr/>
-            </w:pPr>
-            <w:r>
-              <w:rPr/>
+            <w:shd w:val="clear" w:color="auto" w:fill="auto"/>
+          </w:tcPr>
+          <w:p>
+            <w:pPr>
+              <w:spacing w:line="240" w:lineRule="auto"/>
+            </w:pPr>
+            <w:r>
               <w:t>N/A</w:t>
             </w:r>
           </w:p>
         </w:tc>
       </w:tr>
     </w:tbl>
-    <w:p>
-      <w:pPr>
-        <w:pStyle w:val="Normal"/>
-        <w:rPr/>
-      </w:pPr>
-      <w:r>
-        <w:rPr/>
-      </w:r>
-    </w:p>
+    <w:p/>
     <w:sectPr>
-      <w:footerReference w:type="default" r:id="rId2"/>
-      <w:type w:val="nextPage"/>
+      <w:footerReference w:type="default" r:id="rId7"/>
       <w:pgSz w:w="11906" w:h="16838"/>
-      <w:pgMar w:left="1440" w:right="1440" w:header="0" w:top="1440" w:footer="720" w:bottom="1440" w:gutter="0"/>
-      <w:pgNumType w:start="1" w:fmt="decimal"/>
-      <w:formProt w:val="false"/>
-      <w:textDirection w:val="lrTb"/>
-      <w:docGrid w:type="default" w:linePitch="100" w:charSpace="4096"/>
+      <w:pgMar w:top="1440" w:right="1440" w:bottom="1440" w:left="1440" w:header="0" w:footer="720" w:gutter="0"/>
+      <w:pgNumType w:start="1"/>
+      <w:cols w:space="708"/>
+      <w:formProt w:val="0"/>
+      <w:docGrid w:linePitch="100" w:charSpace="4096"/>
     </w:sectPr>
   </w:body>
 </w:document>
 </file>
 
+<file path=word/endnotes.xml><?xml version="1.0" encoding="utf-8"?>
+<w:endnotes xmlns:wpc="http://schemas.microsoft.com/office/word/2010/wordprocessingCanvas" xmlns:cx="http://schemas.microsoft.com/office/drawing/2014/chartex" xmlns:cx1="http://schemas.microsoft.com/office/drawing/2015/9/8/chartex" xmlns:cx2="http://schemas.microsoft.com/office/drawing/2015/10/21/chartex" xmlns:cx3="http://schemas.microsoft.com/office/drawing/2016/5/9/chartex" xmlns:cx4="http://schemas.microsoft.com/office/drawing/2016/5/10/chartex" xmlns:cx5="http://schemas.microsoft.com/office/drawing/2016/5/11/chartex" xmlns:cx6="http://schemas.microsoft.com/office/drawing/2016/5/12/chartex" xmlns:cx7="http://schemas.microsoft.com/office/drawing/2016/5/13/chartex" xmlns:cx8="http://schemas.microsoft.com/office/drawing/2016/5/14/chartex" xmlns:mc="http://schemas.openxmlformats.org/markup-compatibility/2006" xmlns:aink="http://schemas.microsoft.com/office/drawing/2016/ink" xmlns:am3d="http://schemas.microsoft.com/office/drawing/2017/model3d" xmlns:o="urn:schemas-microsoft-com:office:office" xmlns:r="http://schemas.openxmlformats.org/officeDocument/2006/relationships" xmlns:m="http://schemas.openxmlformats.org/officeDocument/2006/math" xmlns:v="urn:schemas-microsoft-com:vml" xmlns:wp14="http://schemas.microsoft.com/office/word/2010/wordprocessingDrawing" xmlns:wp="http://schemas.openxmlformats.org/drawingml/2006/wordprocessingDrawing" xmlns:w10="urn:schemas-microsoft-com:office:word" xmlns:w="http://schemas.openxmlformats.org/wordprocessingml/2006/main" xmlns:w14="http://schemas.microsoft.com/office/word/2010/wordml" xmlns:w15="http://schemas.microsoft.com/office/word/2012/wordml" xmlns:w16cex="http://schemas.microsoft.com/office/word/2018/wordml/cex" xmlns:w16cid="http://schemas.microsoft.com/office/word/2016/wordml/cid" xmlns:w16="http://schemas.microsoft.com/office/word/2018/wordml" xmlns:w16se="http://schemas.microsoft.com/office/word/2015/wordml/symex" xmlns:wpg="http://schemas.microsoft.com/office/word/2010/wordprocessingGroup" xmlns:wpi="http://schemas.microsoft.com/office/word/2010/wordprocessingInk" xmlns:wne="http://schemas.microsoft.com/office/word/2006/wordml" xmlns:wps="http://schemas.microsoft.com/office/word/2010/wordprocessingShape" mc:Ignorable="w14 w15 w16se w16cid w16 w16cex wp14">
+  <w:endnote w:type="separator" w:id="-1">
+    <w:p>
+      <w:pPr>
+        <w:spacing w:line="240" w:lineRule="auto"/>
+      </w:pPr>
+      <w:r>
+        <w:separator/>
+      </w:r>
+    </w:p>
+  </w:endnote>
+  <w:endnote w:type="continuationSeparator" w:id="0">
+    <w:p>
+      <w:pPr>
+        <w:spacing w:line="240" w:lineRule="auto"/>
+      </w:pPr>
+      <w:r>
+        <w:continuationSeparator/>
+      </w:r>
+    </w:p>
+  </w:endnote>
+</w:endnotes>
+</file>
+
 <file path=word/footer1.xml><?xml version="1.0" encoding="utf-8"?>
-<w:ftr xmlns:o="urn:schemas-microsoft-com:office:office" xmlns:r="http://schemas.openxmlformats.org/officeDocument/2006/relationships" xmlns:v="urn:schemas-microsoft-com:vml" xmlns:w="http://schemas.openxmlformats.org/wordprocessingml/2006/main" xmlns:w10="urn:schemas-microsoft-com:office:word" xmlns:wp="http://schemas.openxmlformats.org/drawingml/2006/wordprocessingDrawing" xmlns:wps="http://schemas.microsoft.com/office/word/2010/wordprocessingShape" xmlns:wpg="http://schemas.microsoft.com/office/word/2010/wordprocessingGroup" xmlns:mc="http://schemas.openxmlformats.org/markup-compatibility/2006" xmlns:wp14="http://schemas.microsoft.com/office/word/2010/wordprocessingDrawing" xmlns:w14="http://schemas.microsoft.com/office/word/2010/wordml" mc:Ignorable="w14 wp14">
-  <w:p>
-    <w:pPr>
-      <w:pStyle w:val="Normal"/>
-      <w:rPr/>
-    </w:pPr>
-    <w:r>
-      <w:rPr/>
-    </w:r>
-  </w:p>
+<w:ftr xmlns:wpc="http://schemas.microsoft.com/office/word/2010/wordprocessingCanvas" xmlns:cx="http://schemas.microsoft.com/office/drawing/2014/chartex" xmlns:cx1="http://schemas.microsoft.com/office/drawing/2015/9/8/chartex" xmlns:cx2="http://schemas.microsoft.com/office/drawing/2015/10/21/chartex" xmlns:cx3="http://schemas.microsoft.com/office/drawing/2016/5/9/chartex" xmlns:cx4="http://schemas.microsoft.com/office/drawing/2016/5/10/chartex" xmlns:cx5="http://schemas.microsoft.com/office/drawing/2016/5/11/chartex" xmlns:cx6="http://schemas.microsoft.com/office/drawing/2016/5/12/chartex" xmlns:cx7="http://schemas.microsoft.com/office/drawing/2016/5/13/chartex" xmlns:cx8="http://schemas.microsoft.com/office/drawing/2016/5/14/chartex" xmlns:mc="http://schemas.openxmlformats.org/markup-compatibility/2006" xmlns:aink="http://schemas.microsoft.com/office/drawing/2016/ink" xmlns:am3d="http://schemas.microsoft.com/office/drawing/2017/model3d" xmlns:o="urn:schemas-microsoft-com:office:office" xmlns:r="http://schemas.openxmlformats.org/officeDocument/2006/relationships" xmlns:m="http://schemas.openxmlformats.org/officeDocument/2006/math" xmlns:v="urn:schemas-microsoft-com:vml" xmlns:wp14="http://schemas.microsoft.com/office/word/2010/wordprocessingDrawing" xmlns:wp="http://schemas.openxmlformats.org/drawingml/2006/wordprocessingDrawing" xmlns:w10="urn:schemas-microsoft-com:office:word" xmlns:w="http://schemas.openxmlformats.org/wordprocessingml/2006/main" xmlns:w14="http://schemas.microsoft.com/office/word/2010/wordml" xmlns:w15="http://schemas.microsoft.com/office/word/2012/wordml" xmlns:w16cex="http://schemas.microsoft.com/office/word/2018/wordml/cex" xmlns:w16cid="http://schemas.microsoft.com/office/word/2016/wordml/cid" xmlns:w16="http://schemas.microsoft.com/office/word/2018/wordml" xmlns:w16se="http://schemas.microsoft.com/office/word/2015/wordml/symex" xmlns:wpg="http://schemas.microsoft.com/office/word/2010/wordprocessingGroup" xmlns:wpi="http://schemas.microsoft.com/office/word/2010/wordprocessingInk" xmlns:wne="http://schemas.microsoft.com/office/word/2006/wordml" xmlns:wps="http://schemas.microsoft.com/office/word/2010/wordprocessingShape" mc:Ignorable="w14 w15 w16se w16cid w16 w16cex wp14">
+  <w:p/>
 </w:ftr>
 </file>
 
+<file path=word/footnotes.xml><?xml version="1.0" encoding="utf-8"?>
+<w:footnotes xmlns:wpc="http://schemas.microsoft.com/office/word/2010/wordprocessingCanvas" xmlns:cx="http://schemas.microsoft.com/office/drawing/2014/chartex" xmlns:cx1="http://schemas.microsoft.com/office/drawing/2015/9/8/chartex" xmlns:cx2="http://schemas.microsoft.com/office/drawing/2015/10/21/chartex" xmlns:cx3="http://schemas.microsoft.com/office/drawing/2016/5/9/chartex" xmlns:cx4="http://schemas.microsoft.com/office/drawing/2016/5/10/chartex" xmlns:cx5="http://schemas.microsoft.com/office/drawing/2016/5/11/chartex" xmlns:cx6="http://schemas.microsoft.com/office/drawing/2016/5/12/chartex" xmlns:cx7="http://schemas.microsoft.com/office/drawing/2016/5/13/chartex" xmlns:cx8="http://schemas.microsoft.com/office/drawing/2016/5/14/chartex" xmlns:mc="http://schemas.openxmlformats.org/markup-compatibility/2006" xmlns:aink="http://schemas.microsoft.com/office/drawing/2016/ink" xmlns:am3d="http://schemas.microsoft.com/office/drawing/2017/model3d" xmlns:o="urn:schemas-microsoft-com:office:office" xmlns:r="http://schemas.openxmlformats.org/officeDocument/2006/relationships" xmlns:m="http://schemas.openxmlformats.org/officeDocument/2006/math" xmlns:v="urn:schemas-microsoft-com:vml" xmlns:wp14="http://schemas.microsoft.com/office/word/2010/wordprocessingDrawing" xmlns:wp="http://schemas.openxmlformats.org/drawingml/2006/wordprocessingDrawing" xmlns:w10="urn:schemas-microsoft-com:office:word" xmlns:w="http://schemas.openxmlformats.org/wordprocessingml/2006/main" xmlns:w14="http://schemas.microsoft.com/office/word/2010/wordml" xmlns:w15="http://schemas.microsoft.com/office/word/2012/wordml" xmlns:w16cex="http://schemas.microsoft.com/office/word/2018/wordml/cex" xmlns:w16cid="http://schemas.microsoft.com/office/word/2016/wordml/cid" xmlns:w16="http://schemas.microsoft.com/office/word/2018/wordml" xmlns:w16se="http://schemas.microsoft.com/office/word/2015/wordml/symex" xmlns:wpg="http://schemas.microsoft.com/office/word/2010/wordprocessingGroup" xmlns:wpi="http://schemas.microsoft.com/office/word/2010/wordprocessingInk" xmlns:wne="http://schemas.microsoft.com/office/word/2006/wordml" xmlns:wps="http://schemas.microsoft.com/office/word/2010/wordprocessingShape" mc:Ignorable="w14 w15 w16se w16cid w16 w16cex wp14">
+  <w:footnote w:type="separator" w:id="-1">
+    <w:p>
+      <w:pPr>
+        <w:spacing w:line="240" w:lineRule="auto"/>
+      </w:pPr>
+      <w:r>
+        <w:separator/>
+      </w:r>
+    </w:p>
+  </w:footnote>
+  <w:footnote w:type="continuationSeparator" w:id="0">
+    <w:p>
+      <w:pPr>
+        <w:spacing w:line="240" w:lineRule="auto"/>
+      </w:pPr>
+      <w:r>
+        <w:continuationSeparator/>
+      </w:r>
+    </w:p>
+  </w:footnote>
+</w:footnotes>
+</file>
+
 <file path=word/numbering.xml><?xml version="1.0" encoding="utf-8"?>
-<w:numbering xmlns:w="http://schemas.openxmlformats.org/wordprocessingml/2006/main" xmlns:o="urn:schemas-microsoft-com:office:office" xmlns:r="http://schemas.openxmlformats.org/officeDocument/2006/relationships" xmlns:v="urn:schemas-microsoft-com:vml">
-  <w:abstractNum w:abstractNumId="1">
+<w:numbering xmlns:wpc="http://schemas.microsoft.com/office/word/2010/wordprocessingCanvas" xmlns:cx="http://schemas.microsoft.com/office/drawing/2014/chartex" xmlns:cx1="http://schemas.microsoft.com/office/drawing/2015/9/8/chartex" xmlns:cx2="http://schemas.microsoft.com/office/drawing/2015/10/21/chartex" xmlns:cx3="http://schemas.microsoft.com/office/drawing/2016/5/9/chartex" xmlns:cx4="http://schemas.microsoft.com/office/drawing/2016/5/10/chartex" xmlns:cx5="http://schemas.microsoft.com/office/drawing/2016/5/11/chartex" xmlns:cx6="http://schemas.microsoft.com/office/drawing/2016/5/12/chartex" xmlns:cx7="http://schemas.microsoft.com/office/drawing/2016/5/13/chartex" xmlns:cx8="http://schemas.microsoft.com/office/drawing/2016/5/14/chartex" xmlns:mc="http://schemas.openxmlformats.org/markup-compatibility/2006" xmlns:aink="http://schemas.microsoft.com/office/drawing/2016/ink" xmlns:am3d="http://schemas.microsoft.com/office/drawing/2017/model3d" xmlns:o="urn:schemas-microsoft-com:office:office" xmlns:r="http://schemas.openxmlformats.org/officeDocument/2006/relationships" xmlns:m="http://schemas.openxmlformats.org/officeDocument/2006/math" xmlns:v="urn:schemas-microsoft-com:vml" xmlns:wp14="http://schemas.microsoft.com/office/word/2010/wordprocessingDrawing" xmlns:wp="http://schemas.openxmlformats.org/drawingml/2006/wordprocessingDrawing" xmlns:w10="urn:schemas-microsoft-com:office:word" xmlns:w="http://schemas.openxmlformats.org/wordprocessingml/2006/main" xmlns:w14="http://schemas.microsoft.com/office/word/2010/wordml" xmlns:w15="http://schemas.microsoft.com/office/word/2012/wordml" xmlns:w16cex="http://schemas.microsoft.com/office/word/2018/wordml/cex" xmlns:w16cid="http://schemas.microsoft.com/office/word/2016/wordml/cid" xmlns:w16="http://schemas.microsoft.com/office/word/2018/wordml" xmlns:w16se="http://schemas.microsoft.com/office/word/2015/wordml/symex" xmlns:wpg="http://schemas.microsoft.com/office/word/2010/wordprocessingGroup" xmlns:wpi="http://schemas.microsoft.com/office/word/2010/wordprocessingInk" xmlns:wne="http://schemas.microsoft.com/office/word/2006/wordml" xmlns:wps="http://schemas.microsoft.com/office/word/2010/wordprocessingShape" mc:Ignorable="w14 w15 w16se w16cid w16 w16cex wp14">
+  <w:abstractNum w:abstractNumId="0" w15:restartNumberingAfterBreak="0">
+    <w:nsid w:val="158B358D"/>
+    <w:multiLevelType w:val="multilevel"/>
+    <w:tmpl w:val="2D323CD0"/>
     <w:lvl w:ilvl="0">
       <w:start w:val="1"/>
       <w:numFmt w:val="decimal"/>
@@ -1103,9 +1065,9 @@
       <w:lvlJc w:val="left"/>
       <w:pPr>
         <w:tabs>
-          <w:tab w:val="num" w:pos="1778"/>
-        </w:tabs>
-        <w:ind w:left="1778" w:hanging="360"/>
+          <w:tab w:val="num" w:pos="1440"/>
+        </w:tabs>
+        <w:ind w:left="1440" w:hanging="360"/>
       </w:pPr>
     </w:lvl>
     <w:lvl w:ilvl="3">
@@ -1181,7 +1143,10 @@
       </w:pPr>
     </w:lvl>
   </w:abstractNum>
-  <w:abstractNum w:abstractNumId="2">
+  <w:abstractNum w:abstractNumId="1" w15:restartNumberingAfterBreak="0">
+    <w:nsid w:val="2BAF1059"/>
+    <w:multiLevelType w:val="multilevel"/>
+    <w:tmpl w:val="8CEA7AA2"/>
     <w:lvl w:ilvl="0">
       <w:start w:val="1"/>
       <w:numFmt w:val="decimal"/>
@@ -1291,227 +1256,10 @@
       </w:pPr>
     </w:lvl>
   </w:abstractNum>
-  <w:abstractNum w:abstractNumId="3">
-    <w:lvl w:ilvl="0">
-      <w:start w:val="1"/>
-      <w:numFmt w:val="decimal"/>
-      <w:lvlText w:val="%1."/>
-      <w:lvlJc w:val="left"/>
-      <w:pPr>
-        <w:tabs>
-          <w:tab w:val="num" w:pos="720"/>
-        </w:tabs>
-        <w:ind w:left="720" w:hanging="360"/>
-      </w:pPr>
-    </w:lvl>
-    <w:lvl w:ilvl="1">
-      <w:start w:val="1"/>
-      <w:numFmt w:val="decimal"/>
-      <w:lvlText w:val="%2."/>
-      <w:lvlJc w:val="left"/>
-      <w:pPr>
-        <w:tabs>
-          <w:tab w:val="num" w:pos="1080"/>
-        </w:tabs>
-        <w:ind w:left="1080" w:hanging="360"/>
-      </w:pPr>
-    </w:lvl>
-    <w:lvl w:ilvl="2">
-      <w:start w:val="1"/>
-      <w:numFmt w:val="decimal"/>
-      <w:lvlText w:val="%3."/>
-      <w:lvlJc w:val="left"/>
-      <w:pPr>
-        <w:tabs>
-          <w:tab w:val="num" w:pos="1440"/>
-        </w:tabs>
-        <w:ind w:left="1440" w:hanging="360"/>
-      </w:pPr>
-    </w:lvl>
-    <w:lvl w:ilvl="3">
-      <w:start w:val="1"/>
-      <w:numFmt w:val="decimal"/>
-      <w:lvlText w:val="%4."/>
-      <w:lvlJc w:val="left"/>
-      <w:pPr>
-        <w:tabs>
-          <w:tab w:val="num" w:pos="1800"/>
-        </w:tabs>
-        <w:ind w:left="1800" w:hanging="360"/>
-      </w:pPr>
-    </w:lvl>
-    <w:lvl w:ilvl="4">
-      <w:start w:val="1"/>
-      <w:numFmt w:val="decimal"/>
-      <w:lvlText w:val="%5."/>
-      <w:lvlJc w:val="left"/>
-      <w:pPr>
-        <w:tabs>
-          <w:tab w:val="num" w:pos="2160"/>
-        </w:tabs>
-        <w:ind w:left="2160" w:hanging="360"/>
-      </w:pPr>
-    </w:lvl>
-    <w:lvl w:ilvl="5">
-      <w:start w:val="1"/>
-      <w:numFmt w:val="decimal"/>
-      <w:lvlText w:val="%6."/>
-      <w:lvlJc w:val="left"/>
-      <w:pPr>
-        <w:tabs>
-          <w:tab w:val="num" w:pos="2520"/>
-        </w:tabs>
-        <w:ind w:left="2520" w:hanging="360"/>
-      </w:pPr>
-    </w:lvl>
-    <w:lvl w:ilvl="6">
-      <w:start w:val="1"/>
-      <w:numFmt w:val="decimal"/>
-      <w:lvlText w:val="%7."/>
-      <w:lvlJc w:val="left"/>
-      <w:pPr>
-        <w:tabs>
-          <w:tab w:val="num" w:pos="2880"/>
-        </w:tabs>
-        <w:ind w:left="2880" w:hanging="360"/>
-      </w:pPr>
-    </w:lvl>
-    <w:lvl w:ilvl="7">
-      <w:start w:val="1"/>
-      <w:numFmt w:val="decimal"/>
-      <w:lvlText w:val="%8."/>
-      <w:lvlJc w:val="left"/>
-      <w:pPr>
-        <w:tabs>
-          <w:tab w:val="num" w:pos="3240"/>
-        </w:tabs>
-        <w:ind w:left="3240" w:hanging="360"/>
-      </w:pPr>
-    </w:lvl>
-    <w:lvl w:ilvl="8">
-      <w:start w:val="1"/>
-      <w:numFmt w:val="decimal"/>
-      <w:lvlText w:val="%9."/>
-      <w:lvlJc w:val="left"/>
-      <w:pPr>
-        <w:tabs>
-          <w:tab w:val="num" w:pos="3600"/>
-        </w:tabs>
-        <w:ind w:left="3600" w:hanging="360"/>
-      </w:pPr>
-    </w:lvl>
-  </w:abstractNum>
-  <w:abstractNum w:abstractNumId="4">
-    <w:lvl w:ilvl="0">
-      <w:start w:val="1"/>
-      <w:numFmt w:val="decimal"/>
-      <w:lvlText w:val="%1."/>
-      <w:lvlJc w:val="left"/>
-      <w:pPr>
-        <w:tabs>
-          <w:tab w:val="num" w:pos="720"/>
-        </w:tabs>
-        <w:ind w:left="720" w:hanging="360"/>
-      </w:pPr>
-    </w:lvl>
-    <w:lvl w:ilvl="1">
-      <w:start w:val="1"/>
-      <w:numFmt w:val="decimal"/>
-      <w:lvlText w:val="%2."/>
-      <w:lvlJc w:val="left"/>
-      <w:pPr>
-        <w:tabs>
-          <w:tab w:val="num" w:pos="1080"/>
-        </w:tabs>
-        <w:ind w:left="1080" w:hanging="360"/>
-      </w:pPr>
-    </w:lvl>
-    <w:lvl w:ilvl="2">
-      <w:start w:val="1"/>
-      <w:numFmt w:val="decimal"/>
-      <w:lvlText w:val="%3."/>
-      <w:lvlJc w:val="left"/>
-      <w:pPr>
-        <w:tabs>
-          <w:tab w:val="num" w:pos="1440"/>
-        </w:tabs>
-        <w:ind w:left="1440" w:hanging="360"/>
-      </w:pPr>
-    </w:lvl>
-    <w:lvl w:ilvl="3">
-      <w:start w:val="1"/>
-      <w:numFmt w:val="decimal"/>
-      <w:lvlText w:val="%4."/>
-      <w:lvlJc w:val="left"/>
-      <w:pPr>
-        <w:tabs>
-          <w:tab w:val="num" w:pos="1800"/>
-        </w:tabs>
-        <w:ind w:left="1800" w:hanging="360"/>
-      </w:pPr>
-    </w:lvl>
-    <w:lvl w:ilvl="4">
-      <w:start w:val="1"/>
-      <w:numFmt w:val="decimal"/>
-      <w:lvlText w:val="%5."/>
-      <w:lvlJc w:val="left"/>
-      <w:pPr>
-        <w:tabs>
-          <w:tab w:val="num" w:pos="2160"/>
-        </w:tabs>
-        <w:ind w:left="2160" w:hanging="360"/>
-      </w:pPr>
-    </w:lvl>
-    <w:lvl w:ilvl="5">
-      <w:start w:val="1"/>
-      <w:numFmt w:val="decimal"/>
-      <w:lvlText w:val="%6."/>
-      <w:lvlJc w:val="left"/>
-      <w:pPr>
-        <w:tabs>
-          <w:tab w:val="num" w:pos="2520"/>
-        </w:tabs>
-        <w:ind w:left="2520" w:hanging="360"/>
-      </w:pPr>
-    </w:lvl>
-    <w:lvl w:ilvl="6">
-      <w:start w:val="1"/>
-      <w:numFmt w:val="decimal"/>
-      <w:lvlText w:val="%7."/>
-      <w:lvlJc w:val="left"/>
-      <w:pPr>
-        <w:tabs>
-          <w:tab w:val="num" w:pos="2880"/>
-        </w:tabs>
-        <w:ind w:left="2880" w:hanging="360"/>
-      </w:pPr>
-    </w:lvl>
-    <w:lvl w:ilvl="7">
-      <w:start w:val="1"/>
-      <w:numFmt w:val="decimal"/>
-      <w:lvlText w:val="%8."/>
-      <w:lvlJc w:val="left"/>
-      <w:pPr>
-        <w:tabs>
-          <w:tab w:val="num" w:pos="3240"/>
-        </w:tabs>
-        <w:ind w:left="3240" w:hanging="360"/>
-      </w:pPr>
-    </w:lvl>
-    <w:lvl w:ilvl="8">
-      <w:start w:val="1"/>
-      <w:numFmt w:val="decimal"/>
-      <w:lvlText w:val="%9."/>
-      <w:lvlJc w:val="left"/>
-      <w:pPr>
-        <w:tabs>
-          <w:tab w:val="num" w:pos="3600"/>
-        </w:tabs>
-        <w:ind w:left="3600" w:hanging="360"/>
-      </w:pPr>
-    </w:lvl>
-  </w:abstractNum>
-  <w:abstractNum w:abstractNumId="5">
+  <w:abstractNum w:abstractNumId="2" w15:restartNumberingAfterBreak="0">
+    <w:nsid w:val="3EBF59BC"/>
+    <w:multiLevelType w:val="multilevel"/>
+    <w:tmpl w:val="8F58AED4"/>
     <w:lvl w:ilvl="0">
       <w:start w:val="1"/>
       <w:numFmt w:val="none"/>
@@ -1519,7 +1267,7 @@
       <w:lvlText w:val=""/>
       <w:lvlJc w:val="left"/>
       <w:pPr>
-        <w:ind w:left="0" w:hanging="0"/>
+        <w:ind w:left="0" w:firstLine="0"/>
       </w:pPr>
     </w:lvl>
     <w:lvl w:ilvl="1">
@@ -1529,7 +1277,7 @@
       <w:lvlText w:val=""/>
       <w:lvlJc w:val="left"/>
       <w:pPr>
-        <w:ind w:left="0" w:hanging="0"/>
+        <w:ind w:left="0" w:firstLine="0"/>
       </w:pPr>
     </w:lvl>
     <w:lvl w:ilvl="2">
@@ -1539,7 +1287,7 @@
       <w:lvlText w:val=""/>
       <w:lvlJc w:val="left"/>
       <w:pPr>
-        <w:ind w:left="0" w:hanging="0"/>
+        <w:ind w:left="0" w:firstLine="0"/>
       </w:pPr>
     </w:lvl>
     <w:lvl w:ilvl="3">
@@ -1549,7 +1297,7 @@
       <w:lvlText w:val=""/>
       <w:lvlJc w:val="left"/>
       <w:pPr>
-        <w:ind w:left="0" w:hanging="0"/>
+        <w:ind w:left="0" w:firstLine="0"/>
       </w:pPr>
     </w:lvl>
     <w:lvl w:ilvl="4">
@@ -1559,7 +1307,7 @@
       <w:lvlText w:val=""/>
       <w:lvlJc w:val="left"/>
       <w:pPr>
-        <w:ind w:left="0" w:hanging="0"/>
+        <w:ind w:left="0" w:firstLine="0"/>
       </w:pPr>
     </w:lvl>
     <w:lvl w:ilvl="5">
@@ -1569,7 +1317,7 @@
       <w:lvlText w:val=""/>
       <w:lvlJc w:val="left"/>
       <w:pPr>
-        <w:ind w:left="0" w:hanging="0"/>
+        <w:ind w:left="0" w:firstLine="0"/>
       </w:pPr>
     </w:lvl>
     <w:lvl w:ilvl="6">
@@ -1579,7 +1327,7 @@
       <w:lvlText w:val=""/>
       <w:lvlJc w:val="left"/>
       <w:pPr>
-        <w:ind w:left="0" w:hanging="0"/>
+        <w:ind w:left="0" w:firstLine="0"/>
       </w:pPr>
     </w:lvl>
     <w:lvl w:ilvl="7">
@@ -1589,7 +1337,7 @@
       <w:lvlText w:val=""/>
       <w:lvlJc w:val="left"/>
       <w:pPr>
-        <w:ind w:left="0" w:hanging="0"/>
+        <w:ind w:left="0" w:firstLine="0"/>
       </w:pPr>
     </w:lvl>
     <w:lvl w:ilvl="8">
@@ -1599,53 +1347,277 @@
       <w:lvlText w:val=""/>
       <w:lvlJc w:val="left"/>
       <w:pPr>
-        <w:ind w:left="0" w:hanging="0"/>
+        <w:ind w:left="0" w:firstLine="0"/>
+      </w:pPr>
+    </w:lvl>
+  </w:abstractNum>
+  <w:abstractNum w:abstractNumId="3" w15:restartNumberingAfterBreak="0">
+    <w:nsid w:val="505517A9"/>
+    <w:multiLevelType w:val="multilevel"/>
+    <w:tmpl w:val="DD64F818"/>
+    <w:lvl w:ilvl="0">
+      <w:start w:val="1"/>
+      <w:numFmt w:val="decimal"/>
+      <w:lvlText w:val="%1."/>
+      <w:lvlJc w:val="left"/>
+      <w:pPr>
+        <w:tabs>
+          <w:tab w:val="num" w:pos="720"/>
+        </w:tabs>
+        <w:ind w:left="720" w:hanging="360"/>
+      </w:pPr>
+    </w:lvl>
+    <w:lvl w:ilvl="1">
+      <w:start w:val="1"/>
+      <w:numFmt w:val="decimal"/>
+      <w:lvlText w:val="%2."/>
+      <w:lvlJc w:val="left"/>
+      <w:pPr>
+        <w:tabs>
+          <w:tab w:val="num" w:pos="1080"/>
+        </w:tabs>
+        <w:ind w:left="1080" w:hanging="360"/>
+      </w:pPr>
+    </w:lvl>
+    <w:lvl w:ilvl="2">
+      <w:start w:val="1"/>
+      <w:numFmt w:val="decimal"/>
+      <w:lvlText w:val="%3."/>
+      <w:lvlJc w:val="left"/>
+      <w:pPr>
+        <w:tabs>
+          <w:tab w:val="num" w:pos="1440"/>
+        </w:tabs>
+        <w:ind w:left="1440" w:hanging="360"/>
+      </w:pPr>
+    </w:lvl>
+    <w:lvl w:ilvl="3">
+      <w:start w:val="1"/>
+      <w:numFmt w:val="decimal"/>
+      <w:lvlText w:val="%4."/>
+      <w:lvlJc w:val="left"/>
+      <w:pPr>
+        <w:tabs>
+          <w:tab w:val="num" w:pos="1800"/>
+        </w:tabs>
+        <w:ind w:left="1800" w:hanging="360"/>
+      </w:pPr>
+    </w:lvl>
+    <w:lvl w:ilvl="4">
+      <w:start w:val="1"/>
+      <w:numFmt w:val="decimal"/>
+      <w:lvlText w:val="%5."/>
+      <w:lvlJc w:val="left"/>
+      <w:pPr>
+        <w:tabs>
+          <w:tab w:val="num" w:pos="2160"/>
+        </w:tabs>
+        <w:ind w:left="2160" w:hanging="360"/>
+      </w:pPr>
+    </w:lvl>
+    <w:lvl w:ilvl="5">
+      <w:start w:val="1"/>
+      <w:numFmt w:val="decimal"/>
+      <w:lvlText w:val="%6."/>
+      <w:lvlJc w:val="left"/>
+      <w:pPr>
+        <w:tabs>
+          <w:tab w:val="num" w:pos="2520"/>
+        </w:tabs>
+        <w:ind w:left="2520" w:hanging="360"/>
+      </w:pPr>
+    </w:lvl>
+    <w:lvl w:ilvl="6">
+      <w:start w:val="1"/>
+      <w:numFmt w:val="decimal"/>
+      <w:lvlText w:val="%7."/>
+      <w:lvlJc w:val="left"/>
+      <w:pPr>
+        <w:tabs>
+          <w:tab w:val="num" w:pos="2880"/>
+        </w:tabs>
+        <w:ind w:left="2880" w:hanging="360"/>
+      </w:pPr>
+    </w:lvl>
+    <w:lvl w:ilvl="7">
+      <w:start w:val="1"/>
+      <w:numFmt w:val="decimal"/>
+      <w:lvlText w:val="%8."/>
+      <w:lvlJc w:val="left"/>
+      <w:pPr>
+        <w:tabs>
+          <w:tab w:val="num" w:pos="3240"/>
+        </w:tabs>
+        <w:ind w:left="3240" w:hanging="360"/>
+      </w:pPr>
+    </w:lvl>
+    <w:lvl w:ilvl="8">
+      <w:start w:val="1"/>
+      <w:numFmt w:val="decimal"/>
+      <w:lvlText w:val="%9."/>
+      <w:lvlJc w:val="left"/>
+      <w:pPr>
+        <w:tabs>
+          <w:tab w:val="num" w:pos="3600"/>
+        </w:tabs>
+        <w:ind w:left="3600" w:hanging="360"/>
+      </w:pPr>
+    </w:lvl>
+  </w:abstractNum>
+  <w:abstractNum w:abstractNumId="4" w15:restartNumberingAfterBreak="0">
+    <w:nsid w:val="728D5004"/>
+    <w:multiLevelType w:val="multilevel"/>
+    <w:tmpl w:val="FEEC7150"/>
+    <w:lvl w:ilvl="0">
+      <w:start w:val="1"/>
+      <w:numFmt w:val="decimal"/>
+      <w:lvlText w:val="%1."/>
+      <w:lvlJc w:val="left"/>
+      <w:pPr>
+        <w:tabs>
+          <w:tab w:val="num" w:pos="720"/>
+        </w:tabs>
+        <w:ind w:left="720" w:hanging="360"/>
+      </w:pPr>
+    </w:lvl>
+    <w:lvl w:ilvl="1">
+      <w:start w:val="1"/>
+      <w:numFmt w:val="decimal"/>
+      <w:lvlText w:val="%2."/>
+      <w:lvlJc w:val="left"/>
+      <w:pPr>
+        <w:tabs>
+          <w:tab w:val="num" w:pos="1080"/>
+        </w:tabs>
+        <w:ind w:left="1080" w:hanging="360"/>
+      </w:pPr>
+    </w:lvl>
+    <w:lvl w:ilvl="2">
+      <w:start w:val="1"/>
+      <w:numFmt w:val="decimal"/>
+      <w:lvlText w:val="%3."/>
+      <w:lvlJc w:val="left"/>
+      <w:pPr>
+        <w:tabs>
+          <w:tab w:val="num" w:pos="1778"/>
+        </w:tabs>
+        <w:ind w:left="1778" w:hanging="360"/>
+      </w:pPr>
+    </w:lvl>
+    <w:lvl w:ilvl="3">
+      <w:start w:val="1"/>
+      <w:numFmt w:val="decimal"/>
+      <w:lvlText w:val="%4."/>
+      <w:lvlJc w:val="left"/>
+      <w:pPr>
+        <w:tabs>
+          <w:tab w:val="num" w:pos="1800"/>
+        </w:tabs>
+        <w:ind w:left="1800" w:hanging="360"/>
+      </w:pPr>
+    </w:lvl>
+    <w:lvl w:ilvl="4">
+      <w:start w:val="1"/>
+      <w:numFmt w:val="decimal"/>
+      <w:lvlText w:val="%5."/>
+      <w:lvlJc w:val="left"/>
+      <w:pPr>
+        <w:tabs>
+          <w:tab w:val="num" w:pos="2160"/>
+        </w:tabs>
+        <w:ind w:left="2160" w:hanging="360"/>
+      </w:pPr>
+    </w:lvl>
+    <w:lvl w:ilvl="5">
+      <w:start w:val="1"/>
+      <w:numFmt w:val="decimal"/>
+      <w:lvlText w:val="%6."/>
+      <w:lvlJc w:val="left"/>
+      <w:pPr>
+        <w:tabs>
+          <w:tab w:val="num" w:pos="2520"/>
+        </w:tabs>
+        <w:ind w:left="2520" w:hanging="360"/>
+      </w:pPr>
+    </w:lvl>
+    <w:lvl w:ilvl="6">
+      <w:start w:val="1"/>
+      <w:numFmt w:val="decimal"/>
+      <w:lvlText w:val="%7."/>
+      <w:lvlJc w:val="left"/>
+      <w:pPr>
+        <w:tabs>
+          <w:tab w:val="num" w:pos="2880"/>
+        </w:tabs>
+        <w:ind w:left="2880" w:hanging="360"/>
+      </w:pPr>
+    </w:lvl>
+    <w:lvl w:ilvl="7">
+      <w:start w:val="1"/>
+      <w:numFmt w:val="decimal"/>
+      <w:lvlText w:val="%8."/>
+      <w:lvlJc w:val="left"/>
+      <w:pPr>
+        <w:tabs>
+          <w:tab w:val="num" w:pos="3240"/>
+        </w:tabs>
+        <w:ind w:left="3240" w:hanging="360"/>
+      </w:pPr>
+    </w:lvl>
+    <w:lvl w:ilvl="8">
+      <w:start w:val="1"/>
+      <w:numFmt w:val="decimal"/>
+      <w:lvlText w:val="%9."/>
+      <w:lvlJc w:val="left"/>
+      <w:pPr>
+        <w:tabs>
+          <w:tab w:val="num" w:pos="3600"/>
+        </w:tabs>
+        <w:ind w:left="3600" w:hanging="360"/>
       </w:pPr>
     </w:lvl>
   </w:abstractNum>
   <w:num w:numId="1">
+    <w:abstractNumId w:val="4"/>
+  </w:num>
+  <w:num w:numId="2">
+    <w:abstractNumId w:val="3"/>
+  </w:num>
+  <w:num w:numId="3">
     <w:abstractNumId w:val="1"/>
   </w:num>
-  <w:num w:numId="2">
-    <w:abstractNumId w:val="2"/>
-  </w:num>
-  <w:num w:numId="3">
-    <w:abstractNumId w:val="3"/>
-  </w:num>
   <w:num w:numId="4">
-    <w:abstractNumId w:val="4"/>
+    <w:abstractNumId w:val="0"/>
   </w:num>
   <w:num w:numId="5">
-    <w:abstractNumId w:val="5"/>
+    <w:abstractNumId w:val="2"/>
   </w:num>
 </w:numbering>
 </file>
 
 <file path=word/styles.xml><?xml version="1.0" encoding="utf-8"?>
-<w:styles xmlns:w="http://schemas.openxmlformats.org/wordprocessingml/2006/main" xmlns:w14="http://schemas.microsoft.com/office/word/2010/wordml" xmlns:mc="http://schemas.openxmlformats.org/markup-compatibility/2006" mc:Ignorable="w14">
+<w:styles xmlns:mc="http://schemas.openxmlformats.org/markup-compatibility/2006" xmlns:r="http://schemas.openxmlformats.org/officeDocument/2006/relationships" xmlns:w="http://schemas.openxmlformats.org/wordprocessingml/2006/main" xmlns:w14="http://schemas.microsoft.com/office/word/2010/wordml" xmlns:w15="http://schemas.microsoft.com/office/word/2012/wordml" xmlns:w16cex="http://schemas.microsoft.com/office/word/2018/wordml/cex" xmlns:w16cid="http://schemas.microsoft.com/office/word/2016/wordml/cid" xmlns:w16="http://schemas.microsoft.com/office/word/2018/wordml" xmlns:w16se="http://schemas.microsoft.com/office/word/2015/wordml/symex" mc:Ignorable="w14 w15 w16se w16cid w16 w16cex">
   <w:docDefaults>
     <w:rPrDefault>
       <w:rPr>
-        <w:rFonts w:ascii="Arial" w:hAnsi="Arial" w:eastAsia="Arial" w:cs="Arial"/>
+        <w:rFonts w:ascii="Arial" w:eastAsia="Arial" w:hAnsi="Arial" w:cs="Arial"/>
         <w:szCs w:val="22"/>
         <w:lang w:val="da" w:eastAsia="zh-CN" w:bidi="hi-IN"/>
       </w:rPr>
     </w:rPrDefault>
-    <w:pPrDefault>
-      <w:pPr/>
-    </w:pPrDefault>
+    <w:pPrDefault/>
   </w:docDefaults>
-  <w:latentStyles w:defLockedState="0" w:defUIPriority="99" w:defSemiHidden="0" w:defUnhideWhenUsed="0" w:defQFormat="0" w:count="371">
+  <w:latentStyles w:defLockedState="0" w:defUIPriority="99" w:defSemiHidden="0" w:defUnhideWhenUsed="0" w:defQFormat="0" w:count="376">
     <w:lsdException w:name="Normal" w:uiPriority="0" w:qFormat="1"/>
     <w:lsdException w:name="heading 1" w:uiPriority="9" w:qFormat="1"/>
-    <w:lsdException w:name="heading 2" w:uiPriority="9" w:semiHidden="1" w:unhideWhenUsed="1" w:qFormat="1"/>
-    <w:lsdException w:name="heading 3" w:uiPriority="9" w:semiHidden="1" w:unhideWhenUsed="1" w:qFormat="1"/>
-    <w:lsdException w:name="heading 4" w:uiPriority="9" w:semiHidden="1" w:unhideWhenUsed="1" w:qFormat="1"/>
-    <w:lsdException w:name="heading 5" w:uiPriority="9" w:semiHidden="1" w:unhideWhenUsed="1" w:qFormat="1"/>
-    <w:lsdException w:name="heading 6" w:uiPriority="9" w:semiHidden="1" w:unhideWhenUsed="1" w:qFormat="1"/>
-    <w:lsdException w:name="heading 7" w:uiPriority="9" w:semiHidden="1" w:unhideWhenUsed="1" w:qFormat="1"/>
-    <w:lsdException w:name="heading 8" w:uiPriority="9" w:semiHidden="1" w:unhideWhenUsed="1" w:qFormat="1"/>
-    <w:lsdException w:name="heading 9" w:uiPriority="9" w:semiHidden="1" w:unhideWhenUsed="1" w:qFormat="1"/>
+    <w:lsdException w:name="heading 2" w:semiHidden="1" w:uiPriority="9" w:unhideWhenUsed="1" w:qFormat="1"/>
+    <w:lsdException w:name="heading 3" w:semiHidden="1" w:uiPriority="9" w:unhideWhenUsed="1" w:qFormat="1"/>
+    <w:lsdException w:name="heading 4" w:semiHidden="1" w:uiPriority="9" w:unhideWhenUsed="1" w:qFormat="1"/>
+    <w:lsdException w:name="heading 5" w:semiHidden="1" w:uiPriority="9" w:unhideWhenUsed="1" w:qFormat="1"/>
+    <w:lsdException w:name="heading 6" w:semiHidden="1" w:uiPriority="9" w:unhideWhenUsed="1" w:qFormat="1"/>
+    <w:lsdException w:name="heading 7" w:semiHidden="1" w:uiPriority="9" w:unhideWhenUsed="1" w:qFormat="1"/>
+    <w:lsdException w:name="heading 8" w:semiHidden="1" w:uiPriority="9" w:unhideWhenUsed="1" w:qFormat="1"/>
+    <w:lsdException w:name="heading 9" w:semiHidden="1" w:uiPriority="9" w:unhideWhenUsed="1" w:qFormat="1"/>
     <w:lsdException w:name="index 1" w:semiHidden="1" w:unhideWhenUsed="1"/>
     <w:lsdException w:name="index 2" w:semiHidden="1" w:unhideWhenUsed="1"/>
     <w:lsdException w:name="index 3" w:semiHidden="1" w:unhideWhenUsed="1"/>
@@ -1655,22 +1627,22 @@
     <w:lsdException w:name="index 7" w:semiHidden="1" w:unhideWhenUsed="1"/>
     <w:lsdException w:name="index 8" w:semiHidden="1" w:unhideWhenUsed="1"/>
     <w:lsdException w:name="index 9" w:semiHidden="1" w:unhideWhenUsed="1"/>
-    <w:lsdException w:name="toc 1" w:uiPriority="39" w:semiHidden="1" w:unhideWhenUsed="1"/>
-    <w:lsdException w:name="toc 2" w:uiPriority="39" w:semiHidden="1" w:unhideWhenUsed="1"/>
-    <w:lsdException w:name="toc 3" w:uiPriority="39" w:semiHidden="1" w:unhideWhenUsed="1"/>
-    <w:lsdException w:name="toc 4" w:uiPriority="39" w:semiHidden="1" w:unhideWhenUsed="1"/>
-    <w:lsdException w:name="toc 5" w:uiPriority="39" w:semiHidden="1" w:unhideWhenUsed="1"/>
-    <w:lsdException w:name="toc 6" w:uiPriority="39" w:semiHidden="1" w:unhideWhenUsed="1"/>
-    <w:lsdException w:name="toc 7" w:uiPriority="39" w:semiHidden="1" w:unhideWhenUsed="1"/>
-    <w:lsdException w:name="toc 8" w:uiPriority="39" w:semiHidden="1" w:unhideWhenUsed="1"/>
-    <w:lsdException w:name="toc 9" w:uiPriority="39" w:semiHidden="1" w:unhideWhenUsed="1"/>
+    <w:lsdException w:name="toc 1" w:semiHidden="1" w:uiPriority="39" w:unhideWhenUsed="1"/>
+    <w:lsdException w:name="toc 2" w:semiHidden="1" w:uiPriority="39" w:unhideWhenUsed="1"/>
+    <w:lsdException w:name="toc 3" w:semiHidden="1" w:uiPriority="39" w:unhideWhenUsed="1"/>
+    <w:lsdException w:name="toc 4" w:semiHidden="1" w:uiPriority="39" w:unhideWhenUsed="1"/>
+    <w:lsdException w:name="toc 5" w:semiHidden="1" w:uiPriority="39" w:unhideWhenUsed="1"/>
+    <w:lsdException w:name="toc 6" w:semiHidden="1" w:uiPriority="39" w:unhideWhenUsed="1"/>
+    <w:lsdException w:name="toc 7" w:semiHidden="1" w:uiPriority="39" w:unhideWhenUsed="1"/>
+    <w:lsdException w:name="toc 8" w:semiHidden="1" w:uiPriority="39" w:unhideWhenUsed="1"/>
+    <w:lsdException w:name="toc 9" w:semiHidden="1" w:uiPriority="39" w:unhideWhenUsed="1"/>
     <w:lsdException w:name="Normal Indent" w:semiHidden="1" w:unhideWhenUsed="1"/>
     <w:lsdException w:name="footnote text" w:semiHidden="1" w:unhideWhenUsed="1"/>
     <w:lsdException w:name="annotation text" w:semiHidden="1" w:unhideWhenUsed="1"/>
     <w:lsdException w:name="header" w:semiHidden="1" w:unhideWhenUsed="1"/>
     <w:lsdException w:name="footer" w:semiHidden="1" w:unhideWhenUsed="1"/>
     <w:lsdException w:name="index heading" w:semiHidden="1" w:unhideWhenUsed="1"/>
-    <w:lsdException w:name="caption" w:uiPriority="35" w:semiHidden="1" w:unhideWhenUsed="1" w:qFormat="1"/>
+    <w:lsdException w:name="caption" w:semiHidden="1" w:uiPriority="35" w:unhideWhenUsed="1" w:qFormat="1"/>
     <w:lsdException w:name="table of figures" w:semiHidden="1" w:unhideWhenUsed="1"/>
     <w:lsdException w:name="envelope address" w:semiHidden="1" w:unhideWhenUsed="1"/>
     <w:lsdException w:name="envelope return" w:semiHidden="1" w:unhideWhenUsed="1"/>
@@ -1701,7 +1673,7 @@
     <w:lsdException w:name="Title" w:uiPriority="10" w:qFormat="1"/>
     <w:lsdException w:name="Closing" w:semiHidden="1" w:unhideWhenUsed="1"/>
     <w:lsdException w:name="Signature" w:semiHidden="1" w:unhideWhenUsed="1"/>
-    <w:lsdException w:name="Default Paragraph Font" w:uiPriority="1" w:semiHidden="1" w:unhideWhenUsed="1"/>
+    <w:lsdException w:name="Default Paragraph Font" w:semiHidden="1" w:uiPriority="1" w:unhideWhenUsed="1"/>
     <w:lsdException w:name="Body Text" w:semiHidden="1" w:unhideWhenUsed="1"/>
     <w:lsdException w:name="Body Text Indent" w:semiHidden="1" w:unhideWhenUsed="1"/>
     <w:lsdException w:name="List Continue" w:semiHidden="1" w:unhideWhenUsed="1"/>
@@ -1741,7 +1713,6 @@
     <w:lsdException w:name="HTML Sample" w:semiHidden="1" w:unhideWhenUsed="1"/>
     <w:lsdException w:name="HTML Typewriter" w:semiHidden="1" w:unhideWhenUsed="1"/>
     <w:lsdException w:name="HTML Variable" w:semiHidden="1" w:unhideWhenUsed="1"/>
-    <w:lsdException w:name="Normal Table" w:semiHidden="1" w:unhideWhenUsed="1"/>
     <w:lsdException w:name="annotation subject" w:semiHidden="1" w:unhideWhenUsed="1"/>
     <w:lsdException w:name="No List" w:semiHidden="1" w:unhideWhenUsed="1"/>
     <w:lsdException w:name="Outline List 1" w:semiHidden="1" w:unhideWhenUsed="1"/>
@@ -1784,11 +1755,8 @@
     <w:lsdException w:name="Table Contemporary" w:semiHidden="1" w:unhideWhenUsed="1"/>
     <w:lsdException w:name="Table Elegant" w:semiHidden="1" w:unhideWhenUsed="1"/>
     <w:lsdException w:name="Table Professional" w:semiHidden="1" w:unhideWhenUsed="1"/>
-    <w:lsdException w:name="Table Subtle 1" w:semiHidden="1" w:unhideWhenUsed="1"/>
     <w:lsdException w:name="Table Subtle 2" w:semiHidden="1" w:unhideWhenUsed="1"/>
     <w:lsdException w:name="Table Web 1" w:semiHidden="1" w:unhideWhenUsed="1"/>
-    <w:lsdException w:name="Table Web 2" w:semiHidden="1" w:unhideWhenUsed="1"/>
-    <w:lsdException w:name="Table Web 3" w:semiHidden="1" w:unhideWhenUsed="1"/>
     <w:lsdException w:name="Balloon Text" w:semiHidden="1" w:unhideWhenUsed="1"/>
     <w:lsdException w:name="Table Grid" w:uiPriority="39"/>
     <w:lsdException w:name="Table Theme" w:semiHidden="1" w:unhideWhenUsed="1"/>
@@ -1901,8 +1869,8 @@
     <w:lsdException w:name="Subtle Reference" w:uiPriority="31" w:qFormat="1"/>
     <w:lsdException w:name="Intense Reference" w:uiPriority="32" w:qFormat="1"/>
     <w:lsdException w:name="Book Title" w:uiPriority="33" w:qFormat="1"/>
-    <w:lsdException w:name="Bibliography" w:uiPriority="37" w:semiHidden="1" w:unhideWhenUsed="1"/>
-    <w:lsdException w:name="TOC Heading" w:uiPriority="39" w:semiHidden="1" w:unhideWhenUsed="1" w:qFormat="1"/>
+    <w:lsdException w:name="Bibliography" w:semiHidden="1" w:uiPriority="37" w:unhideWhenUsed="1"/>
+    <w:lsdException w:name="TOC Heading" w:semiHidden="1" w:uiPriority="39" w:unhideWhenUsed="1" w:qFormat="1"/>
     <w:lsdException w:name="Plain Table 1" w:uiPriority="41"/>
     <w:lsdException w:name="Plain Table 2" w:uiPriority="42"/>
     <w:lsdException w:name="Plain Table 3" w:uiPriority="43"/>
@@ -2007,189 +1975,171 @@
     <w:lsdException w:name="List Table 5 Dark Accent 6" w:uiPriority="50"/>
     <w:lsdException w:name="List Table 6 Colorful Accent 6" w:uiPriority="51"/>
     <w:lsdException w:name="List Table 7 Colorful Accent 6" w:uiPriority="52"/>
+    <w:lsdException w:name="Mention" w:semiHidden="1" w:unhideWhenUsed="1"/>
+    <w:lsdException w:name="Smart Hyperlink" w:semiHidden="1" w:unhideWhenUsed="1"/>
+    <w:lsdException w:name="Hashtag" w:semiHidden="1" w:unhideWhenUsed="1"/>
+    <w:lsdException w:name="Unresolved Mention" w:semiHidden="1" w:unhideWhenUsed="1"/>
+    <w:lsdException w:name="Smart Link" w:semiHidden="1" w:unhideWhenUsed="1"/>
   </w:latentStyles>
-  <w:style w:type="paragraph" w:styleId="Normal" w:default="1">
+  <w:style w:type="paragraph" w:default="1" w:styleId="Normal">
     <w:name w:val="Normal"/>
     <w:qFormat/>
     <w:pPr>
-      <w:widowControl w:val="false"/>
-      <w:bidi w:val="0"/>
-      <w:spacing w:lineRule="auto" w:line="276" w:before="0" w:after="0"/>
-      <w:jc w:val="left"/>
+      <w:widowControl w:val="0"/>
+      <w:spacing w:line="276" w:lineRule="auto"/>
     </w:pPr>
     <w:rPr>
-      <w:rFonts w:ascii="Arial" w:hAnsi="Arial" w:eastAsia="Arial" w:cs="Arial"/>
-      <w:color w:val="auto"/>
-      <w:kern w:val="0"/>
       <w:sz w:val="22"/>
-      <w:szCs w:val="22"/>
-      <w:lang w:val="da" w:eastAsia="zh-CN" w:bidi="hi-IN"/>
     </w:rPr>
   </w:style>
   <w:style w:type="paragraph" w:styleId="Overskrift1">
-    <w:name w:val="Heading 1"/>
+    <w:name w:val="heading 1"/>
     <w:next w:val="Normal"/>
     <w:qFormat/>
     <w:pPr>
-      <w:keepNext w:val="true"/>
+      <w:keepNext/>
       <w:keepLines/>
-      <w:widowControl w:val="false"/>
-      <w:bidi w:val="0"/>
+      <w:widowControl w:val="0"/>
       <w:spacing w:before="400" w:after="120"/>
-      <w:jc w:val="left"/>
       <w:outlineLvl w:val="0"/>
     </w:pPr>
     <w:rPr>
-      <w:rFonts w:ascii="Arial" w:hAnsi="Arial" w:eastAsia="Arial" w:cs="Arial"/>
-      <w:color w:val="auto"/>
-      <w:kern w:val="0"/>
       <w:sz w:val="40"/>
       <w:szCs w:val="40"/>
-      <w:lang w:val="da" w:eastAsia="zh-CN" w:bidi="hi-IN"/>
     </w:rPr>
   </w:style>
   <w:style w:type="paragraph" w:styleId="Overskrift2">
-    <w:name w:val="Heading 2"/>
+    <w:name w:val="heading 2"/>
     <w:next w:val="Normal"/>
     <w:qFormat/>
     <w:pPr>
-      <w:keepNext w:val="true"/>
+      <w:keepNext/>
       <w:keepLines/>
-      <w:widowControl w:val="false"/>
-      <w:bidi w:val="0"/>
+      <w:widowControl w:val="0"/>
       <w:spacing w:before="360" w:after="120"/>
-      <w:jc w:val="left"/>
       <w:outlineLvl w:val="1"/>
     </w:pPr>
     <w:rPr>
-      <w:rFonts w:ascii="Arial" w:hAnsi="Arial" w:eastAsia="Arial" w:cs="Arial"/>
-      <w:color w:val="auto"/>
-      <w:kern w:val="0"/>
       <w:sz w:val="32"/>
       <w:szCs w:val="32"/>
-      <w:lang w:val="da" w:eastAsia="zh-CN" w:bidi="hi-IN"/>
     </w:rPr>
   </w:style>
   <w:style w:type="paragraph" w:styleId="Overskrift3">
-    <w:name w:val="Heading 3"/>
+    <w:name w:val="heading 3"/>
     <w:next w:val="Normal"/>
     <w:qFormat/>
     <w:pPr>
-      <w:keepNext w:val="true"/>
+      <w:keepNext/>
       <w:keepLines/>
-      <w:widowControl w:val="false"/>
-      <w:bidi w:val="0"/>
+      <w:widowControl w:val="0"/>
       <w:spacing w:before="320" w:after="80"/>
-      <w:jc w:val="left"/>
       <w:outlineLvl w:val="2"/>
     </w:pPr>
     <w:rPr>
-      <w:rFonts w:ascii="Arial" w:hAnsi="Arial" w:eastAsia="Arial" w:cs="Arial"/>
       <w:color w:val="434343"/>
-      <w:kern w:val="0"/>
       <w:sz w:val="28"/>
       <w:szCs w:val="28"/>
-      <w:lang w:val="da" w:eastAsia="zh-CN" w:bidi="hi-IN"/>
     </w:rPr>
   </w:style>
   <w:style w:type="paragraph" w:styleId="Overskrift4">
-    <w:name w:val="Heading 4"/>
+    <w:name w:val="heading 4"/>
     <w:next w:val="Normal"/>
     <w:qFormat/>
     <w:pPr>
-      <w:keepNext w:val="true"/>
+      <w:keepNext/>
       <w:keepLines/>
-      <w:widowControl w:val="false"/>
-      <w:bidi w:val="0"/>
+      <w:widowControl w:val="0"/>
       <w:spacing w:before="280" w:after="80"/>
-      <w:jc w:val="left"/>
       <w:outlineLvl w:val="3"/>
     </w:pPr>
     <w:rPr>
-      <w:rFonts w:ascii="Arial" w:hAnsi="Arial" w:eastAsia="Arial" w:cs="Arial"/>
       <w:color w:val="666666"/>
-      <w:kern w:val="0"/>
       <w:sz w:val="24"/>
       <w:szCs w:val="24"/>
-      <w:lang w:val="da" w:eastAsia="zh-CN" w:bidi="hi-IN"/>
     </w:rPr>
   </w:style>
   <w:style w:type="paragraph" w:styleId="Overskrift5">
-    <w:name w:val="Heading 5"/>
+    <w:name w:val="heading 5"/>
     <w:next w:val="Normal"/>
     <w:qFormat/>
     <w:pPr>
-      <w:keepNext w:val="true"/>
+      <w:keepNext/>
       <w:keepLines/>
-      <w:widowControl w:val="false"/>
-      <w:bidi w:val="0"/>
+      <w:widowControl w:val="0"/>
       <w:spacing w:before="240" w:after="80"/>
-      <w:jc w:val="left"/>
       <w:outlineLvl w:val="4"/>
     </w:pPr>
     <w:rPr>
-      <w:rFonts w:ascii="Arial" w:hAnsi="Arial" w:eastAsia="Arial" w:cs="Arial"/>
       <w:color w:val="666666"/>
-      <w:kern w:val="0"/>
       <w:sz w:val="22"/>
-      <w:szCs w:val="22"/>
-      <w:lang w:val="da" w:eastAsia="zh-CN" w:bidi="hi-IN"/>
     </w:rPr>
   </w:style>
   <w:style w:type="paragraph" w:styleId="Overskrift6">
-    <w:name w:val="Heading 6"/>
+    <w:name w:val="heading 6"/>
     <w:next w:val="Normal"/>
     <w:qFormat/>
     <w:pPr>
-      <w:keepNext w:val="true"/>
+      <w:keepNext/>
       <w:keepLines/>
-      <w:widowControl w:val="false"/>
-      <w:bidi w:val="0"/>
+      <w:widowControl w:val="0"/>
       <w:spacing w:before="240" w:after="80"/>
-      <w:jc w:val="left"/>
       <w:outlineLvl w:val="5"/>
     </w:pPr>
     <w:rPr>
-      <w:rFonts w:ascii="Arial" w:hAnsi="Arial" w:eastAsia="Arial" w:cs="Arial"/>
       <w:i/>
       <w:color w:val="666666"/>
-      <w:kern w:val="0"/>
       <w:sz w:val="22"/>
-      <w:szCs w:val="22"/>
-      <w:lang w:val="da" w:eastAsia="zh-CN" w:bidi="hi-IN"/>
     </w:rPr>
   </w:style>
-  <w:style w:type="character" w:styleId="DefaultParagraphFont" w:default="1">
+  <w:style w:type="character" w:default="1" w:styleId="Standardskrifttypeiafsnit">
     <w:name w:val="Default Paragraph Font"/>
     <w:uiPriority w:val="1"/>
     <w:semiHidden/>
     <w:unhideWhenUsed/>
-    <w:qFormat/>
-    <w:rPr/>
   </w:style>
-  <w:style w:type="character" w:styleId="Nummereringstegn" w:customStyle="1">
+  <w:style w:type="table" w:default="1" w:styleId="Tabel-Normal">
+    <w:name w:val="Normal Table"/>
+    <w:uiPriority w:val="99"/>
+    <w:semiHidden/>
+    <w:unhideWhenUsed/>
+    <w:tblPr>
+      <w:tblInd w:w="0" w:type="dxa"/>
+      <w:tblCellMar>
+        <w:top w:w="0" w:type="dxa"/>
+        <w:left w:w="108" w:type="dxa"/>
+        <w:bottom w:w="0" w:type="dxa"/>
+        <w:right w:w="108" w:type="dxa"/>
+      </w:tblCellMar>
+    </w:tblPr>
+  </w:style>
+  <w:style w:type="numbering" w:default="1" w:styleId="Ingenoversigt">
+    <w:name w:val="No List"/>
+    <w:uiPriority w:val="99"/>
+    <w:semiHidden/>
+    <w:unhideWhenUsed/>
+  </w:style>
+  <w:style w:type="character" w:customStyle="1" w:styleId="Nummereringstegn">
     <w:name w:val="Nummereringstegn"/>
     <w:qFormat/>
-    <w:rPr/>
   </w:style>
-  <w:style w:type="character" w:styleId="Punkttegn">
+  <w:style w:type="character" w:customStyle="1" w:styleId="Punkttegn">
     <w:name w:val="Punkttegn"/>
     <w:qFormat/>
     <w:rPr>
-      <w:rFonts w:ascii="OpenSymbol" w:hAnsi="OpenSymbol" w:eastAsia="OpenSymbol" w:cs="OpenSymbol"/>
+      <w:rFonts w:ascii="OpenSymbol" w:eastAsia="OpenSymbol" w:hAnsi="OpenSymbol" w:cs="OpenSymbol"/>
     </w:rPr>
   </w:style>
-  <w:style w:type="paragraph" w:styleId="Overskrift" w:customStyle="1">
-    <w:name w:val="Overskrift"/>
+  <w:style w:type="paragraph" w:customStyle="1" w:styleId="Overskrift10">
+    <w:name w:val="Overskrift1"/>
     <w:basedOn w:val="Normal"/>
     <w:next w:val="Brdtekst"/>
     <w:qFormat/>
     <w:pPr>
-      <w:keepNext w:val="true"/>
+      <w:keepNext/>
       <w:spacing w:before="240" w:after="120"/>
     </w:pPr>
     <w:rPr>
-      <w:rFonts w:ascii="Liberation Sans" w:hAnsi="Liberation Sans" w:eastAsia="Noto Sans CJK SC" w:cs="Lohit Devanagari"/>
+      <w:rFonts w:ascii="Liberation Sans" w:eastAsia="Noto Sans CJK SC" w:hAnsi="Liberation Sans" w:cs="Lohit Devanagari"/>
       <w:sz w:val="28"/>
       <w:szCs w:val="28"/>
     </w:rPr>
@@ -2198,46 +2148,17 @@
     <w:name w:val="Body Text"/>
     <w:basedOn w:val="Normal"/>
     <w:pPr>
-      <w:spacing w:before="0" w:after="140"/>
+      <w:spacing w:after="140"/>
     </w:pPr>
-    <w:rPr/>
   </w:style>
   <w:style w:type="paragraph" w:styleId="Liste">
     <w:name w:val="List"/>
     <w:basedOn w:val="Brdtekst"/>
-    <w:pPr/>
     <w:rPr>
       <w:rFonts w:cs="Lohit Devanagari"/>
     </w:rPr>
   </w:style>
   <w:style w:type="paragraph" w:styleId="Billedtekst">
-    <w:name w:val="Caption"/>
-    <w:basedOn w:val="Normal"/>
-    <w:qFormat/>
-    <w:pPr>
-      <w:suppressLineNumbers/>
-      <w:spacing w:before="120" w:after="120"/>
-    </w:pPr>
-    <w:rPr>
-      <w:rFonts w:cs="Noto Sans Devanagari"/>
-      <w:i/>
-      <w:iCs/>
-      <w:sz w:val="24"/>
-      <w:szCs w:val="24"/>
-    </w:rPr>
-  </w:style>
-  <w:style w:type="paragraph" w:styleId="Indeks" w:customStyle="1">
-    <w:name w:val="Indeks"/>
-    <w:basedOn w:val="Normal"/>
-    <w:qFormat/>
-    <w:pPr>
-      <w:suppressLineNumbers/>
-    </w:pPr>
-    <w:rPr>
-      <w:rFonts w:cs="Lohit Devanagari"/>
-    </w:rPr>
-  </w:style>
-  <w:style w:type="paragraph" w:styleId="Caption">
     <w:name w:val="caption"/>
     <w:basedOn w:val="Normal"/>
     <w:qFormat/>
@@ -2253,33 +2174,33 @@
       <w:szCs w:val="24"/>
     </w:rPr>
   </w:style>
-  <w:style w:type="paragraph" w:styleId="LOnormal" w:customStyle="1">
+  <w:style w:type="paragraph" w:customStyle="1" w:styleId="Indeks">
+    <w:name w:val="Indeks"/>
+    <w:basedOn w:val="Normal"/>
+    <w:qFormat/>
+    <w:pPr>
+      <w:suppressLineNumbers/>
+    </w:pPr>
+    <w:rPr>
+      <w:rFonts w:cs="Lohit Devanagari"/>
+    </w:rPr>
+  </w:style>
+  <w:style w:type="paragraph" w:customStyle="1" w:styleId="LO-normal">
     <w:name w:val="LO-normal"/>
     <w:qFormat/>
-    <w:pPr>
-      <w:widowControl/>
-      <w:bidi w:val="0"/>
-      <w:spacing w:before="0" w:after="0"/>
-      <w:jc w:val="left"/>
-    </w:pPr>
     <w:rPr>
-      <w:rFonts w:ascii="Arial" w:hAnsi="Arial" w:eastAsia="Arial" w:cs="Arial"/>
-      <w:color w:val="auto"/>
-      <w:kern w:val="0"/>
       <w:sz w:val="22"/>
-      <w:szCs w:val="22"/>
-      <w:lang w:val="da" w:eastAsia="zh-CN" w:bidi="hi-IN"/>
     </w:rPr>
   </w:style>
   <w:style w:type="paragraph" w:styleId="Titel">
     <w:name w:val="Title"/>
-    <w:basedOn w:val="LOnormal"/>
+    <w:basedOn w:val="LO-normal"/>
     <w:next w:val="Normal"/>
     <w:qFormat/>
     <w:pPr>
-      <w:keepNext w:val="true"/>
+      <w:keepNext/>
       <w:keepLines/>
-      <w:spacing w:before="0" w:after="60"/>
+      <w:spacing w:after="60"/>
     </w:pPr>
     <w:rPr>
       <w:sz w:val="52"/>
@@ -2288,13 +2209,13 @@
   </w:style>
   <w:style w:type="paragraph" w:styleId="Undertitel">
     <w:name w:val="Subtitle"/>
-    <w:basedOn w:val="LOnormal"/>
+    <w:basedOn w:val="LO-normal"/>
     <w:next w:val="Normal"/>
     <w:qFormat/>
     <w:pPr>
-      <w:keepNext w:val="true"/>
+      <w:keepNext/>
       <w:keepLines/>
-      <w:spacing w:before="0" w:after="320"/>
+      <w:spacing w:after="320"/>
     </w:pPr>
     <w:rPr>
       <w:color w:val="666666"/>
@@ -2302,56 +2223,29 @@
       <w:szCs w:val="30"/>
     </w:rPr>
   </w:style>
-  <w:style w:type="paragraph" w:styleId="Sidehovedogsidefod">
+  <w:style w:type="paragraph" w:customStyle="1" w:styleId="Sidehovedogsidefod">
     <w:name w:val="Sidehoved og sidefod"/>
     <w:basedOn w:val="Normal"/>
     <w:qFormat/>
-    <w:pPr/>
-    <w:rPr/>
   </w:style>
   <w:style w:type="paragraph" w:styleId="Sidefod">
-    <w:name w:val="Footer"/>
+    <w:name w:val="footer"/>
     <w:basedOn w:val="Normal"/>
-    <w:pPr/>
-    <w:rPr/>
   </w:style>
-  <w:style w:type="paragraph" w:styleId="ListParagraph">
+  <w:style w:type="paragraph" w:styleId="Listeafsnit">
     <w:name w:val="List Paragraph"/>
     <w:basedOn w:val="Normal"/>
     <w:uiPriority w:val="34"/>
     <w:qFormat/>
-    <w:rsid w:val="001a5cd9"/>
+    <w:rsid w:val="001A5CD9"/>
     <w:pPr>
-      <w:spacing w:before="0" w:after="0"/>
-      <w:ind w:left="720" w:hanging="0"/>
+      <w:ind w:left="720"/>
       <w:contextualSpacing/>
     </w:pPr>
     <w:rPr>
       <w:rFonts w:cs="Mangal"/>
       <w:szCs w:val="20"/>
     </w:rPr>
-  </w:style>
-  <w:style w:type="numbering" w:styleId="NoList" w:default="1">
-    <w:name w:val="No List"/>
-    <w:uiPriority w:val="99"/>
-    <w:semiHidden/>
-    <w:unhideWhenUsed/>
-    <w:qFormat/>
-  </w:style>
-  <w:style w:type="table" w:default="1" w:styleId="Tabel-Normal">
-    <w:name w:val="Normal Table"/>
-    <w:uiPriority w:val="99"/>
-    <w:semiHidden/>
-    <w:unhideWhenUsed/>
-    <w:tblPr>
-      <w:tblInd w:w="0" w:type="dxa"/>
-      <w:tblCellMar>
-        <w:top w:w="0" w:type="dxa"/>
-        <w:left w:w="108" w:type="dxa"/>
-        <w:bottom w:w="0" w:type="dxa"/>
-        <w:right w:w="108" w:type="dxa"/>
-      </w:tblCellMar>
-    </w:tblPr>
   </w:style>
 </w:styles>
 </file>

</xml_diff>

<commit_message>
Ret UC02 Send besked
Co-author: alle
</commit_message>
<xml_diff>
--- a/02 Requirements & Analysis/UC02 Send besked.docx
+++ b/02 Requirements & Analysis/UC02 Send besked.docx
@@ -395,10 +395,7 @@
               <w:spacing w:line="240" w:lineRule="auto"/>
             </w:pPr>
             <w:r>
-              <w:t xml:space="preserve">Behandler: Kan få beskeder fra sine kunder uden </w:t>
-            </w:r>
-            <w:r>
-              <w:t>aktivt skulle være konstant ved en telefon.</w:t>
+              <w:t>Behandler: Kan få beskeder fra sine kunder uden aktivt skulle være konstant ved en telefon.</w:t>
             </w:r>
           </w:p>
           <w:p>
@@ -514,10 +511,7 @@
               <w:spacing w:line="240" w:lineRule="auto"/>
             </w:pPr>
             <w:r>
-              <w:t>Systemet har sendt ku</w:t>
-            </w:r>
-            <w:r>
-              <w:t>ndens besked til deres behandler.</w:t>
+              <w:t>Systemet har sendt kundens besked til deres behandler.</w:t>
             </w:r>
           </w:p>
         </w:tc>
@@ -576,13 +570,7 @@
               </w:numPr>
             </w:pPr>
             <w:r>
-              <w:t xml:space="preserve">Brugeren vælger </w:t>
-            </w:r>
-            <w:r>
-              <w:t>at sende beskeden</w:t>
-            </w:r>
-            <w:r>
-              <w:t>.</w:t>
+              <w:t>Brugeren vælger at sende beskeden.</w:t>
             </w:r>
           </w:p>
           <w:p>
@@ -593,7 +581,24 @@
               </w:numPr>
             </w:pPr>
             <w:r>
-              <w:t>Systemet præsenterer at beskeden er sendt.</w:t>
+              <w:t>Systemet gemmer beskeden i beskedhistorik.</w:t>
+            </w:r>
+          </w:p>
+          <w:p>
+            <w:pPr>
+              <w:numPr>
+                <w:ilvl w:val="0"/>
+                <w:numId w:val="1"/>
+              </w:numPr>
+            </w:pPr>
+            <w:r>
+              <w:t xml:space="preserve">Systemet præsenterer </w:t>
+            </w:r>
+            <w:r>
+              <w:t>en opdateret beskedhistorik</w:t>
+            </w:r>
+            <w:r>
+              <w:t>.</w:t>
             </w:r>
           </w:p>
         </w:tc>
@@ -646,10 +651,7 @@
               </w:numPr>
             </w:pPr>
             <w:r>
-              <w:t xml:space="preserve">Systemet </w:t>
-            </w:r>
-            <w:r>
-              <w:t>præsenterer fejlbeskeden ”</w:t>
+              <w:t>Systemet præsenterer fejlbeskeden ”</w:t>
             </w:r>
             <w:r>
               <w:t>Du kan ikke lave en besked på mere end 255 tegn</w:t>
@@ -1713,6 +1715,7 @@
     <w:lsdException w:name="HTML Sample" w:semiHidden="1" w:unhideWhenUsed="1"/>
     <w:lsdException w:name="HTML Typewriter" w:semiHidden="1" w:unhideWhenUsed="1"/>
     <w:lsdException w:name="HTML Variable" w:semiHidden="1" w:unhideWhenUsed="1"/>
+    <w:lsdException w:name="Normal Table" w:semiHidden="1" w:unhideWhenUsed="1"/>
     <w:lsdException w:name="annotation subject" w:semiHidden="1" w:unhideWhenUsed="1"/>
     <w:lsdException w:name="No List" w:semiHidden="1" w:unhideWhenUsed="1"/>
     <w:lsdException w:name="Outline List 1" w:semiHidden="1" w:unhideWhenUsed="1"/>
@@ -1755,8 +1758,11 @@
     <w:lsdException w:name="Table Contemporary" w:semiHidden="1" w:unhideWhenUsed="1"/>
     <w:lsdException w:name="Table Elegant" w:semiHidden="1" w:unhideWhenUsed="1"/>
     <w:lsdException w:name="Table Professional" w:semiHidden="1" w:unhideWhenUsed="1"/>
+    <w:lsdException w:name="Table Subtle 1" w:semiHidden="1" w:unhideWhenUsed="1"/>
     <w:lsdException w:name="Table Subtle 2" w:semiHidden="1" w:unhideWhenUsed="1"/>
     <w:lsdException w:name="Table Web 1" w:semiHidden="1" w:unhideWhenUsed="1"/>
+    <w:lsdException w:name="Table Web 2" w:semiHidden="1" w:unhideWhenUsed="1"/>
+    <w:lsdException w:name="Table Web 3" w:semiHidden="1" w:unhideWhenUsed="1"/>
     <w:lsdException w:name="Balloon Text" w:semiHidden="1" w:unhideWhenUsed="1"/>
     <w:lsdException w:name="Table Grid" w:uiPriority="39"/>
     <w:lsdException w:name="Table Theme" w:semiHidden="1" w:unhideWhenUsed="1"/>

</xml_diff>

<commit_message>
Rettet UC02 efter vejledning
#16
</commit_message>
<xml_diff>
--- a/02 Requirements & Analysis/UC02 Send besked.docx
+++ b/02 Requirements & Analysis/UC02 Send besked.docx
@@ -1,9 +1,10 @@
 
 <file path=word/document.xml><?xml version="1.0" encoding="utf-8"?>
-<w:document xmlns:wpc="http://schemas.microsoft.com/office/word/2010/wordprocessingCanvas" xmlns:cx="http://schemas.microsoft.com/office/drawing/2014/chartex" xmlns:cx1="http://schemas.microsoft.com/office/drawing/2015/9/8/chartex" xmlns:cx2="http://schemas.microsoft.com/office/drawing/2015/10/21/chartex" xmlns:cx3="http://schemas.microsoft.com/office/drawing/2016/5/9/chartex" xmlns:cx4="http://schemas.microsoft.com/office/drawing/2016/5/10/chartex" xmlns:cx5="http://schemas.microsoft.com/office/drawing/2016/5/11/chartex" xmlns:cx6="http://schemas.microsoft.com/office/drawing/2016/5/12/chartex" xmlns:cx7="http://schemas.microsoft.com/office/drawing/2016/5/13/chartex" xmlns:cx8="http://schemas.microsoft.com/office/drawing/2016/5/14/chartex" xmlns:mc="http://schemas.openxmlformats.org/markup-compatibility/2006" xmlns:aink="http://schemas.microsoft.com/office/drawing/2016/ink" xmlns:am3d="http://schemas.microsoft.com/office/drawing/2017/model3d" xmlns:o="urn:schemas-microsoft-com:office:office" xmlns:r="http://schemas.openxmlformats.org/officeDocument/2006/relationships" xmlns:m="http://schemas.openxmlformats.org/officeDocument/2006/math" xmlns:v="urn:schemas-microsoft-com:vml" xmlns:wp14="http://schemas.microsoft.com/office/word/2010/wordprocessingDrawing" xmlns:wp="http://schemas.openxmlformats.org/drawingml/2006/wordprocessingDrawing" xmlns:w10="urn:schemas-microsoft-com:office:word" xmlns:w="http://schemas.openxmlformats.org/wordprocessingml/2006/main" xmlns:w14="http://schemas.microsoft.com/office/word/2010/wordml" xmlns:w15="http://schemas.microsoft.com/office/word/2012/wordml" xmlns:w16cex="http://schemas.microsoft.com/office/word/2018/wordml/cex" xmlns:w16cid="http://schemas.microsoft.com/office/word/2016/wordml/cid" xmlns:w16="http://schemas.microsoft.com/office/word/2018/wordml" xmlns:w16se="http://schemas.microsoft.com/office/word/2015/wordml/symex" xmlns:wpg="http://schemas.microsoft.com/office/word/2010/wordprocessingGroup" xmlns:wpi="http://schemas.microsoft.com/office/word/2010/wordprocessingInk" xmlns:wne="http://schemas.microsoft.com/office/word/2006/wordml" xmlns:wps="http://schemas.microsoft.com/office/word/2010/wordprocessingShape" mc:Ignorable="w14 w15 w16se w16cid w16 w16cex wp14">
+<w:document xmlns:o="urn:schemas-microsoft-com:office:office" xmlns:r="http://schemas.openxmlformats.org/officeDocument/2006/relationships" xmlns:v="urn:schemas-microsoft-com:vml" xmlns:w="http://schemas.openxmlformats.org/wordprocessingml/2006/main" xmlns:w10="urn:schemas-microsoft-com:office:word" xmlns:wp="http://schemas.openxmlformats.org/drawingml/2006/wordprocessingDrawing" xmlns:wps="http://schemas.microsoft.com/office/word/2010/wordprocessingShape" xmlns:wpg="http://schemas.microsoft.com/office/word/2010/wordprocessingGroup" xmlns:mc="http://schemas.openxmlformats.org/markup-compatibility/2006" xmlns:wp14="http://schemas.microsoft.com/office/word/2010/wordprocessingDrawing" xmlns:w14="http://schemas.microsoft.com/office/word/2010/wordml" mc:Ignorable="w14 wp14">
   <w:body>
     <w:p>
       <w:pPr>
+        <w:pStyle w:val="Normal"/>
         <w:rPr>
           <w:sz w:val="36"/>
           <w:szCs w:val="36"/>
@@ -20,6 +21,7 @@
     <w:tbl>
       <w:tblPr>
         <w:tblW w:w="10365" w:type="dxa"/>
+        <w:jc w:val="left"/>
         <w:tblInd w:w="-485" w:type="dxa"/>
         <w:tblCellMar>
           <w:top w:w="100" w:type="dxa"/>
@@ -27,28 +29,31 @@
           <w:bottom w:w="100" w:type="dxa"/>
           <w:right w:w="100" w:type="dxa"/>
         </w:tblCellMar>
-        <w:tblLook w:val="0600" w:firstRow="0" w:lastRow="0" w:firstColumn="0" w:lastColumn="0" w:noHBand="1" w:noVBand="1"/>
+        <w:tblLook w:val="0600" w:noVBand="1" w:noHBand="1" w:lastColumn="0" w:firstColumn="0" w:lastRow="0" w:firstRow="0"/>
       </w:tblPr>
       <w:tblGrid>
-        <w:gridCol w:w="3088"/>
+        <w:gridCol w:w="3087"/>
         <w:gridCol w:w="7277"/>
       </w:tblGrid>
       <w:tr>
+        <w:trPr/>
         <w:tc>
           <w:tcPr>
-            <w:tcW w:w="3088" w:type="dxa"/>
+            <w:tcW w:w="3087" w:type="dxa"/>
             <w:tcBorders>
               <w:top w:val="single" w:sz="8" w:space="0" w:color="000000"/>
               <w:left w:val="single" w:sz="8" w:space="0" w:color="000000"/>
               <w:bottom w:val="single" w:sz="8" w:space="0" w:color="000000"/>
               <w:right w:val="single" w:sz="8" w:space="0" w:color="000000"/>
             </w:tcBorders>
-            <w:shd w:val="clear" w:color="auto" w:fill="CCCCCC"/>
+            <w:shd w:color="auto" w:fill="CCCCCC" w:val="clear"/>
           </w:tcPr>
           <w:p>
             <w:pPr>
-              <w:spacing w:line="240" w:lineRule="auto"/>
-              <w:rPr>
+              <w:pStyle w:val="Normal"/>
+              <w:spacing w:lineRule="auto" w:line="240"/>
+              <w:rPr>
+                <w:b/>
                 <w:b/>
               </w:rPr>
             </w:pPr>
@@ -62,19 +67,21 @@
         </w:tc>
         <w:tc>
           <w:tcPr>
-            <w:tcW w:w="7276" w:type="dxa"/>
+            <w:tcW w:w="7277" w:type="dxa"/>
             <w:tcBorders>
               <w:top w:val="single" w:sz="8" w:space="0" w:color="000000"/>
               <w:left w:val="single" w:sz="8" w:space="0" w:color="000000"/>
               <w:bottom w:val="single" w:sz="8" w:space="0" w:color="000000"/>
               <w:right w:val="single" w:sz="8" w:space="0" w:color="000000"/>
             </w:tcBorders>
-            <w:shd w:val="clear" w:color="auto" w:fill="CCCCCC"/>
+            <w:shd w:color="auto" w:fill="CCCCCC" w:val="clear"/>
           </w:tcPr>
           <w:p>
             <w:pPr>
-              <w:spacing w:line="240" w:lineRule="auto"/>
-              <w:rPr>
+              <w:pStyle w:val="Normal"/>
+              <w:spacing w:lineRule="auto" w:line="240"/>
+              <w:rPr>
+                <w:b/>
                 <w:b/>
               </w:rPr>
             </w:pPr>
@@ -88,21 +95,24 @@
         </w:tc>
       </w:tr>
       <w:tr>
+        <w:trPr/>
         <w:tc>
           <w:tcPr>
-            <w:tcW w:w="3088" w:type="dxa"/>
+            <w:tcW w:w="3087" w:type="dxa"/>
             <w:tcBorders>
               <w:top w:val="single" w:sz="8" w:space="0" w:color="000000"/>
               <w:left w:val="single" w:sz="8" w:space="0" w:color="000000"/>
               <w:bottom w:val="single" w:sz="8" w:space="0" w:color="000000"/>
               <w:right w:val="single" w:sz="8" w:space="0" w:color="000000"/>
             </w:tcBorders>
-            <w:shd w:val="clear" w:color="auto" w:fill="auto"/>
+            <w:shd w:color="auto" w:fill="auto" w:val="clear"/>
           </w:tcPr>
           <w:p>
             <w:pPr>
-              <w:spacing w:line="240" w:lineRule="auto"/>
-              <w:rPr>
+              <w:pStyle w:val="Normal"/>
+              <w:spacing w:lineRule="auto" w:line="240"/>
+              <w:rPr>
+                <w:b/>
                 <w:b/>
               </w:rPr>
             </w:pPr>
@@ -116,41 +126,51 @@
         </w:tc>
         <w:tc>
           <w:tcPr>
-            <w:tcW w:w="7276" w:type="dxa"/>
+            <w:tcW w:w="7277" w:type="dxa"/>
             <w:tcBorders>
               <w:top w:val="single" w:sz="8" w:space="0" w:color="000000"/>
               <w:left w:val="single" w:sz="8" w:space="0" w:color="000000"/>
               <w:bottom w:val="single" w:sz="8" w:space="0" w:color="000000"/>
               <w:right w:val="single" w:sz="8" w:space="0" w:color="000000"/>
             </w:tcBorders>
-            <w:shd w:val="clear" w:color="auto" w:fill="auto"/>
+            <w:shd w:color="auto" w:fill="auto" w:val="clear"/>
           </w:tcPr>
           <w:p>
             <w:pPr>
-              <w:spacing w:line="240" w:lineRule="auto"/>
-            </w:pPr>
-            <w:r>
+              <w:pStyle w:val="Normal"/>
+              <w:spacing w:lineRule="auto" w:line="240"/>
+              <w:rPr/>
+            </w:pPr>
+            <w:r>
+              <w:rPr/>
+              <w:t xml:space="preserve">UC02 </w:t>
+            </w:r>
+            <w:r>
+              <w:rPr/>
               <w:t>Send besked</w:t>
             </w:r>
           </w:p>
         </w:tc>
       </w:tr>
       <w:tr>
+        <w:trPr/>
         <w:tc>
           <w:tcPr>
-            <w:tcW w:w="3088" w:type="dxa"/>
+            <w:tcW w:w="3087" w:type="dxa"/>
             <w:tcBorders>
               <w:top w:val="single" w:sz="8" w:space="0" w:color="000000"/>
               <w:left w:val="single" w:sz="8" w:space="0" w:color="000000"/>
               <w:bottom w:val="single" w:sz="8" w:space="0" w:color="000000"/>
               <w:right w:val="single" w:sz="8" w:space="0" w:color="000000"/>
             </w:tcBorders>
-            <w:shd w:val="clear" w:color="auto" w:fill="auto"/>
+            <w:shd w:color="auto" w:fill="auto" w:val="clear"/>
           </w:tcPr>
           <w:p>
             <w:pPr>
-              <w:spacing w:line="240" w:lineRule="auto"/>
-              <w:rPr>
+              <w:pStyle w:val="Normal"/>
+              <w:spacing w:lineRule="auto" w:line="240"/>
+              <w:rPr>
+                <w:b/>
                 <w:b/>
               </w:rPr>
             </w:pPr>
@@ -164,41 +184,47 @@
         </w:tc>
         <w:tc>
           <w:tcPr>
-            <w:tcW w:w="7276" w:type="dxa"/>
+            <w:tcW w:w="7277" w:type="dxa"/>
             <w:tcBorders>
               <w:top w:val="single" w:sz="8" w:space="0" w:color="000000"/>
               <w:left w:val="single" w:sz="8" w:space="0" w:color="000000"/>
               <w:bottom w:val="single" w:sz="8" w:space="0" w:color="000000"/>
               <w:right w:val="single" w:sz="8" w:space="0" w:color="000000"/>
             </w:tcBorders>
-            <w:shd w:val="clear" w:color="auto" w:fill="auto"/>
+            <w:shd w:color="auto" w:fill="auto" w:val="clear"/>
           </w:tcPr>
           <w:p>
             <w:pPr>
-              <w:spacing w:line="240" w:lineRule="auto"/>
-            </w:pPr>
-            <w:r>
+              <w:pStyle w:val="Normal"/>
+              <w:spacing w:lineRule="auto" w:line="240"/>
+              <w:rPr/>
+            </w:pPr>
+            <w:r>
+              <w:rPr/>
               <w:t>FRBSPORT</w:t>
             </w:r>
           </w:p>
         </w:tc>
       </w:tr>
       <w:tr>
+        <w:trPr/>
         <w:tc>
           <w:tcPr>
-            <w:tcW w:w="3088" w:type="dxa"/>
+            <w:tcW w:w="3087" w:type="dxa"/>
             <w:tcBorders>
               <w:top w:val="single" w:sz="8" w:space="0" w:color="000000"/>
               <w:left w:val="single" w:sz="8" w:space="0" w:color="000000"/>
               <w:bottom w:val="single" w:sz="8" w:space="0" w:color="000000"/>
               <w:right w:val="single" w:sz="8" w:space="0" w:color="000000"/>
             </w:tcBorders>
-            <w:shd w:val="clear" w:color="auto" w:fill="auto"/>
+            <w:shd w:color="auto" w:fill="auto" w:val="clear"/>
           </w:tcPr>
           <w:p>
             <w:pPr>
-              <w:spacing w:line="240" w:lineRule="auto"/>
-              <w:rPr>
+              <w:pStyle w:val="Normal"/>
+              <w:spacing w:lineRule="auto" w:line="240"/>
+              <w:rPr>
+                <w:b/>
                 <w:b/>
               </w:rPr>
             </w:pPr>
@@ -212,41 +238,47 @@
         </w:tc>
         <w:tc>
           <w:tcPr>
-            <w:tcW w:w="7276" w:type="dxa"/>
+            <w:tcW w:w="7277" w:type="dxa"/>
             <w:tcBorders>
               <w:top w:val="single" w:sz="8" w:space="0" w:color="000000"/>
               <w:left w:val="single" w:sz="8" w:space="0" w:color="000000"/>
               <w:bottom w:val="single" w:sz="8" w:space="0" w:color="000000"/>
               <w:right w:val="single" w:sz="8" w:space="0" w:color="000000"/>
             </w:tcBorders>
-            <w:shd w:val="clear" w:color="auto" w:fill="auto"/>
+            <w:shd w:color="auto" w:fill="auto" w:val="clear"/>
           </w:tcPr>
           <w:p>
             <w:pPr>
-              <w:spacing w:line="240" w:lineRule="auto"/>
-            </w:pPr>
-            <w:r>
+              <w:pStyle w:val="Normal"/>
+              <w:spacing w:lineRule="auto" w:line="240"/>
+              <w:rPr/>
+            </w:pPr>
+            <w:r>
+              <w:rPr/>
               <w:t>Subfunktion</w:t>
             </w:r>
           </w:p>
         </w:tc>
       </w:tr>
       <w:tr>
+        <w:trPr/>
         <w:tc>
           <w:tcPr>
-            <w:tcW w:w="3088" w:type="dxa"/>
+            <w:tcW w:w="3087" w:type="dxa"/>
             <w:tcBorders>
               <w:top w:val="single" w:sz="8" w:space="0" w:color="000000"/>
               <w:left w:val="single" w:sz="8" w:space="0" w:color="000000"/>
               <w:bottom w:val="single" w:sz="8" w:space="0" w:color="000000"/>
               <w:right w:val="single" w:sz="8" w:space="0" w:color="000000"/>
             </w:tcBorders>
-            <w:shd w:val="clear" w:color="auto" w:fill="auto"/>
+            <w:shd w:color="auto" w:fill="auto" w:val="clear"/>
           </w:tcPr>
           <w:p>
             <w:pPr>
-              <w:spacing w:line="240" w:lineRule="auto"/>
-              <w:rPr>
+              <w:pStyle w:val="Normal"/>
+              <w:spacing w:lineRule="auto" w:line="240"/>
+              <w:rPr>
+                <w:b/>
                 <w:b/>
               </w:rPr>
             </w:pPr>
@@ -260,41 +292,83 @@
         </w:tc>
         <w:tc>
           <w:tcPr>
-            <w:tcW w:w="7276" w:type="dxa"/>
+            <w:tcW w:w="7277" w:type="dxa"/>
             <w:tcBorders>
               <w:top w:val="single" w:sz="8" w:space="0" w:color="000000"/>
               <w:left w:val="single" w:sz="8" w:space="0" w:color="000000"/>
               <w:bottom w:val="single" w:sz="8" w:space="0" w:color="000000"/>
               <w:right w:val="single" w:sz="8" w:space="0" w:color="000000"/>
             </w:tcBorders>
-            <w:shd w:val="clear" w:color="auto" w:fill="auto"/>
+            <w:shd w:color="auto" w:fill="auto" w:val="clear"/>
           </w:tcPr>
           <w:p>
             <w:pPr>
-              <w:spacing w:line="240" w:lineRule="auto"/>
-            </w:pPr>
-            <w:r>
-              <w:t>Kunde</w:t>
+              <w:pStyle w:val="Normal"/>
+              <w:spacing w:lineRule="auto" w:line="240"/>
+              <w:rPr>
+                <w:sz w:val="22"/>
+              </w:rPr>
+            </w:pPr>
+            <w:bookmarkStart w:id="0" w:name="__DdeLink__226_2500984447"/>
+            <w:r>
+              <w:rPr>
+                <w:sz w:val="22"/>
+              </w:rPr>
+              <w:t>Bruger</w:t>
+            </w:r>
+            <w:bookmarkEnd w:id="0"/>
+            <w:r>
+              <w:rPr>
+                <w:sz w:val="22"/>
+              </w:rPr>
+              <w:t xml:space="preserve"> (</w:t>
+            </w:r>
+            <w:r>
+              <w:rPr>
+                <w:sz w:val="22"/>
+              </w:rPr>
+              <w:t xml:space="preserve">Patient </w:t>
+            </w:r>
+            <w:r>
+              <w:rPr>
+                <w:sz w:val="22"/>
+              </w:rPr>
+              <w:t>eller</w:t>
+            </w:r>
+            <w:r>
+              <w:rPr>
+                <w:sz w:val="22"/>
+              </w:rPr>
+              <w:t xml:space="preserve"> Behandler</w:t>
+            </w:r>
+            <w:r>
+              <w:rPr>
+                <w:sz w:val="22"/>
+              </w:rPr>
+              <w:t>)</w:t>
             </w:r>
           </w:p>
         </w:tc>
       </w:tr>
       <w:tr>
+        <w:trPr/>
         <w:tc>
           <w:tcPr>
-            <w:tcW w:w="3088" w:type="dxa"/>
+            <w:tcW w:w="3087" w:type="dxa"/>
             <w:tcBorders>
               <w:top w:val="single" w:sz="8" w:space="0" w:color="000000"/>
               <w:left w:val="single" w:sz="8" w:space="0" w:color="000000"/>
               <w:bottom w:val="single" w:sz="8" w:space="0" w:color="000000"/>
               <w:right w:val="single" w:sz="8" w:space="0" w:color="000000"/>
             </w:tcBorders>
-            <w:shd w:val="clear" w:color="auto" w:fill="auto"/>
+            <w:shd w:color="auto" w:fill="auto" w:val="clear"/>
           </w:tcPr>
           <w:p>
             <w:pPr>
-              <w:spacing w:line="240" w:lineRule="auto"/>
-              <w:rPr>
+              <w:pStyle w:val="Normal"/>
+              <w:spacing w:lineRule="auto" w:line="240"/>
+              <w:rPr>
+                <w:b/>
                 <w:b/>
               </w:rPr>
             </w:pPr>
@@ -308,66 +382,110 @@
         </w:tc>
         <w:tc>
           <w:tcPr>
-            <w:tcW w:w="7276" w:type="dxa"/>
+            <w:tcW w:w="7277" w:type="dxa"/>
             <w:tcBorders>
               <w:top w:val="single" w:sz="8" w:space="0" w:color="000000"/>
               <w:left w:val="single" w:sz="8" w:space="0" w:color="000000"/>
               <w:bottom w:val="single" w:sz="8" w:space="0" w:color="000000"/>
               <w:right w:val="single" w:sz="8" w:space="0" w:color="000000"/>
             </w:tcBorders>
-            <w:shd w:val="clear" w:color="auto" w:fill="auto"/>
+            <w:shd w:color="auto" w:fill="auto" w:val="clear"/>
           </w:tcPr>
           <w:p>
             <w:pPr>
-              <w:spacing w:line="240" w:lineRule="auto"/>
-            </w:pPr>
-            <w:r>
-              <w:t>Kunde: Kunden kan kontakte sin behandler hurtig og nemt.</w:t>
-            </w:r>
-          </w:p>
-          <w:p>
-            <w:pPr>
-              <w:spacing w:line="240" w:lineRule="auto"/>
-            </w:pPr>
-          </w:p>
-          <w:p>
-            <w:pPr>
-              <w:spacing w:line="240" w:lineRule="auto"/>
-            </w:pPr>
-            <w:r>
-              <w:t>Behandler: Kan få beskeder fra sine kunder uden aktivt skulle være konstant ved en telefon.</w:t>
-            </w:r>
-          </w:p>
-          <w:p>
-            <w:pPr>
-              <w:spacing w:line="240" w:lineRule="auto"/>
-            </w:pPr>
-          </w:p>
-          <w:p>
-            <w:pPr>
-              <w:spacing w:line="240" w:lineRule="auto"/>
-            </w:pPr>
-            <w:r>
+              <w:pStyle w:val="Normal"/>
+              <w:spacing w:lineRule="auto" w:line="240"/>
+              <w:rPr/>
+            </w:pPr>
+            <w:r>
+              <w:rPr>
+                <w:sz w:val="22"/>
+              </w:rPr>
+              <w:t>Patient</w:t>
+            </w:r>
+            <w:r>
+              <w:rPr/>
+              <w:t xml:space="preserve">: </w:t>
+            </w:r>
+            <w:r>
+              <w:rPr/>
+              <w:t>K</w:t>
+            </w:r>
+            <w:r>
+              <w:rPr/>
+              <w:t>an kontakte sin behandler hurtig og nemt.</w:t>
+            </w:r>
+          </w:p>
+          <w:p>
+            <w:pPr>
+              <w:pStyle w:val="Normal"/>
+              <w:spacing w:lineRule="auto" w:line="240"/>
+              <w:rPr/>
+            </w:pPr>
+            <w:r>
+              <w:rPr/>
+            </w:r>
+          </w:p>
+          <w:p>
+            <w:pPr>
+              <w:pStyle w:val="Normal"/>
+              <w:spacing w:lineRule="auto" w:line="240"/>
+              <w:rPr/>
+            </w:pPr>
+            <w:r>
+              <w:rPr/>
+              <w:t xml:space="preserve">Behandler: Kan </w:t>
+            </w:r>
+            <w:r>
+              <w:rPr/>
+              <w:t>sende beskeder til sine patienter hurtig og nemt</w:t>
+            </w:r>
+            <w:r>
+              <w:rPr/>
+              <w:t>.</w:t>
+            </w:r>
+          </w:p>
+          <w:p>
+            <w:pPr>
+              <w:pStyle w:val="Normal"/>
+              <w:spacing w:lineRule="auto" w:line="240"/>
+              <w:rPr/>
+            </w:pPr>
+            <w:r>
+              <w:rPr/>
+            </w:r>
+          </w:p>
+          <w:p>
+            <w:pPr>
+              <w:pStyle w:val="Normal"/>
+              <w:spacing w:lineRule="auto" w:line="240"/>
+              <w:rPr/>
+            </w:pPr>
+            <w:r>
+              <w:rPr/>
               <w:t>Virksomhed: Kan bevise overfor kunder og myndighederne kommunikationen mellem kunder og behandlere i forhold til klager eller opfølgning.</w:t>
             </w:r>
           </w:p>
         </w:tc>
       </w:tr>
       <w:tr>
+        <w:trPr/>
         <w:tc>
           <w:tcPr>
-            <w:tcW w:w="3088" w:type="dxa"/>
+            <w:tcW w:w="3087" w:type="dxa"/>
             <w:tcBorders>
               <w:top w:val="single" w:sz="8" w:space="0" w:color="000000"/>
               <w:left w:val="single" w:sz="8" w:space="0" w:color="000000"/>
               <w:bottom w:val="single" w:sz="8" w:space="0" w:color="000000"/>
               <w:right w:val="single" w:sz="8" w:space="0" w:color="000000"/>
             </w:tcBorders>
-            <w:shd w:val="clear" w:color="auto" w:fill="auto"/>
+            <w:shd w:color="auto" w:fill="auto" w:val="clear"/>
           </w:tcPr>
           <w:p>
             <w:pPr>
-              <w:spacing w:line="240" w:lineRule="auto"/>
+              <w:pStyle w:val="Normal"/>
+              <w:spacing w:lineRule="auto" w:line="240"/>
+              <w:rPr/>
             </w:pPr>
             <w:r>
               <w:rPr>
@@ -379,41 +497,51 @@
         </w:tc>
         <w:tc>
           <w:tcPr>
-            <w:tcW w:w="7276" w:type="dxa"/>
+            <w:tcW w:w="7277" w:type="dxa"/>
             <w:tcBorders>
               <w:top w:val="single" w:sz="8" w:space="0" w:color="000000"/>
               <w:left w:val="single" w:sz="8" w:space="0" w:color="000000"/>
               <w:bottom w:val="single" w:sz="8" w:space="0" w:color="000000"/>
               <w:right w:val="single" w:sz="8" w:space="0" w:color="000000"/>
             </w:tcBorders>
-            <w:shd w:val="clear" w:color="auto" w:fill="auto"/>
+            <w:shd w:color="auto" w:fill="auto" w:val="clear"/>
           </w:tcPr>
           <w:p>
             <w:pPr>
-              <w:spacing w:line="240" w:lineRule="auto"/>
-            </w:pPr>
-            <w:r>
-              <w:t>UC01 Åbn beskeder</w:t>
+              <w:pStyle w:val="Normal"/>
+              <w:spacing w:lineRule="auto" w:line="240"/>
+              <w:rPr/>
+            </w:pPr>
+            <w:r>
+              <w:rPr/>
+              <w:t xml:space="preserve">UC01 </w:t>
+            </w:r>
+            <w:r>
+              <w:rPr/>
+              <w:t>Vis beskedhistorik</w:t>
             </w:r>
           </w:p>
         </w:tc>
       </w:tr>
       <w:tr>
+        <w:trPr/>
         <w:tc>
           <w:tcPr>
-            <w:tcW w:w="3088" w:type="dxa"/>
+            <w:tcW w:w="3087" w:type="dxa"/>
             <w:tcBorders>
               <w:top w:val="single" w:sz="8" w:space="0" w:color="000000"/>
               <w:left w:val="single" w:sz="8" w:space="0" w:color="000000"/>
               <w:bottom w:val="single" w:sz="8" w:space="0" w:color="000000"/>
               <w:right w:val="single" w:sz="8" w:space="0" w:color="000000"/>
             </w:tcBorders>
-            <w:shd w:val="clear" w:color="auto" w:fill="auto"/>
+            <w:shd w:color="auto" w:fill="auto" w:val="clear"/>
           </w:tcPr>
           <w:p>
             <w:pPr>
-              <w:spacing w:line="240" w:lineRule="auto"/>
-              <w:rPr>
+              <w:pStyle w:val="Normal"/>
+              <w:spacing w:lineRule="auto" w:line="240"/>
+              <w:rPr>
+                <w:b/>
                 <w:b/>
               </w:rPr>
             </w:pPr>
@@ -427,40 +555,66 @@
         </w:tc>
         <w:tc>
           <w:tcPr>
-            <w:tcW w:w="7276" w:type="dxa"/>
+            <w:tcW w:w="7277" w:type="dxa"/>
             <w:tcBorders>
               <w:top w:val="single" w:sz="8" w:space="0" w:color="000000"/>
               <w:left w:val="single" w:sz="8" w:space="0" w:color="000000"/>
               <w:bottom w:val="single" w:sz="8" w:space="0" w:color="000000"/>
               <w:right w:val="single" w:sz="8" w:space="0" w:color="000000"/>
             </w:tcBorders>
-            <w:shd w:val="clear" w:color="auto" w:fill="auto"/>
+            <w:shd w:color="auto" w:fill="auto" w:val="clear"/>
           </w:tcPr>
           <w:p>
             <w:pPr>
-              <w:spacing w:line="240" w:lineRule="auto"/>
-            </w:pPr>
-            <w:r>
-              <w:t>Systemet har sendt kundens besked til deres behandler.</w:t>
+              <w:pStyle w:val="Normal"/>
+              <w:spacing w:lineRule="auto" w:line="240"/>
+              <w:rPr/>
+            </w:pPr>
+            <w:r>
+              <w:rPr/>
+              <w:t xml:space="preserve">Systemet har sendt </w:t>
+            </w:r>
+            <w:r>
+              <w:rPr/>
+              <w:t>b</w:t>
+            </w:r>
+            <w:r>
+              <w:rPr>
+                <w:sz w:val="22"/>
+              </w:rPr>
+              <w:t>ruger</w:t>
+            </w:r>
+            <w:r>
+              <w:rPr>
+                <w:sz w:val="22"/>
+              </w:rPr>
+              <w:t>ens</w:t>
+            </w:r>
+            <w:r>
+              <w:rPr/>
+              <w:t xml:space="preserve"> besked.</w:t>
             </w:r>
           </w:p>
         </w:tc>
       </w:tr>
       <w:tr>
+        <w:trPr/>
         <w:tc>
           <w:tcPr>
-            <w:tcW w:w="3088" w:type="dxa"/>
+            <w:tcW w:w="3087" w:type="dxa"/>
             <w:tcBorders>
               <w:top w:val="single" w:sz="8" w:space="0" w:color="000000"/>
               <w:left w:val="single" w:sz="8" w:space="0" w:color="000000"/>
               <w:bottom w:val="single" w:sz="8" w:space="0" w:color="000000"/>
               <w:right w:val="single" w:sz="8" w:space="0" w:color="000000"/>
             </w:tcBorders>
-            <w:shd w:val="clear" w:color="auto" w:fill="auto"/>
+            <w:shd w:color="auto" w:fill="auto" w:val="clear"/>
           </w:tcPr>
           <w:p>
             <w:pPr>
-              <w:spacing w:line="240" w:lineRule="auto"/>
+              <w:pStyle w:val="Normal"/>
+              <w:spacing w:lineRule="auto" w:line="240"/>
+              <w:rPr/>
             </w:pPr>
             <w:r>
               <w:rPr>
@@ -472,88 +626,103 @@
         </w:tc>
         <w:tc>
           <w:tcPr>
-            <w:tcW w:w="7276" w:type="dxa"/>
+            <w:tcW w:w="7277" w:type="dxa"/>
             <w:tcBorders>
               <w:top w:val="single" w:sz="8" w:space="0" w:color="000000"/>
               <w:left w:val="single" w:sz="8" w:space="0" w:color="000000"/>
               <w:bottom w:val="single" w:sz="8" w:space="0" w:color="000000"/>
               <w:right w:val="single" w:sz="8" w:space="0" w:color="000000"/>
             </w:tcBorders>
-            <w:shd w:val="clear" w:color="auto" w:fill="auto"/>
+            <w:shd w:color="auto" w:fill="auto" w:val="clear"/>
           </w:tcPr>
           <w:p>
             <w:pPr>
+              <w:pStyle w:val="Normal"/>
               <w:numPr>
                 <w:ilvl w:val="0"/>
                 <w:numId w:val="1"/>
               </w:numPr>
-            </w:pPr>
-            <w:r>
-              <w:t>Kunden</w:t>
-            </w:r>
-            <w:r>
+              <w:rPr/>
+            </w:pPr>
+            <w:r>
+              <w:rPr>
+                <w:sz w:val="22"/>
+              </w:rPr>
+              <w:t>Bruger</w:t>
+            </w:r>
+            <w:r>
+              <w:rPr/>
               <w:t xml:space="preserve"> angiver en besked.</w:t>
             </w:r>
           </w:p>
           <w:p>
             <w:pPr>
+              <w:pStyle w:val="Normal"/>
               <w:numPr>
                 <w:ilvl w:val="0"/>
                 <w:numId w:val="1"/>
               </w:numPr>
-            </w:pPr>
-            <w:r>
-              <w:t xml:space="preserve">Kunden </w:t>
-            </w:r>
-            <w:r>
-              <w:t>vælger at sende beskeden.</w:t>
-            </w:r>
-          </w:p>
-          <w:p>
-            <w:pPr>
+              <w:rPr/>
+            </w:pPr>
+            <w:r>
+              <w:rPr>
+                <w:sz w:val="22"/>
+              </w:rPr>
+              <w:t>Bruger</w:t>
+            </w:r>
+            <w:r>
+              <w:rPr/>
+              <w:t xml:space="preserve"> vælger at sende beskeden.</w:t>
+            </w:r>
+          </w:p>
+          <w:p>
+            <w:pPr>
+              <w:pStyle w:val="Normal"/>
               <w:numPr>
                 <w:ilvl w:val="0"/>
                 <w:numId w:val="1"/>
               </w:numPr>
-            </w:pPr>
-            <w:r>
+              <w:rPr/>
+            </w:pPr>
+            <w:r>
+              <w:rPr/>
               <w:t>Systemet gemmer beskeden i beskedhistorik.</w:t>
             </w:r>
           </w:p>
           <w:p>
             <w:pPr>
+              <w:pStyle w:val="Normal"/>
               <w:numPr>
                 <w:ilvl w:val="0"/>
                 <w:numId w:val="1"/>
               </w:numPr>
-            </w:pPr>
-            <w:r>
-              <w:t xml:space="preserve">Systemet præsenterer </w:t>
-            </w:r>
-            <w:r>
-              <w:t>en opdateret beskedhistorik</w:t>
-            </w:r>
-            <w:r>
-              <w:t>.</w:t>
+              <w:rPr/>
+            </w:pPr>
+            <w:r>
+              <w:rPr/>
+              <w:t>Systemet præsenterer en opdateret beskedhistorik.</w:t>
             </w:r>
           </w:p>
         </w:tc>
       </w:tr>
       <w:tr>
+        <w:trPr/>
         <w:tc>
           <w:tcPr>
-            <w:tcW w:w="3088" w:type="dxa"/>
+            <w:tcW w:w="3087" w:type="dxa"/>
             <w:tcBorders>
               <w:top w:val="single" w:sz="8" w:space="0" w:color="000000"/>
               <w:left w:val="single" w:sz="8" w:space="0" w:color="000000"/>
               <w:bottom w:val="single" w:sz="8" w:space="0" w:color="000000"/>
               <w:right w:val="single" w:sz="8" w:space="0" w:color="000000"/>
             </w:tcBorders>
-            <w:shd w:val="clear" w:color="auto" w:fill="auto"/>
+            <w:shd w:color="auto" w:fill="auto" w:val="clear"/>
           </w:tcPr>
           <w:p>
             <w:pPr>
-              <w:spacing w:line="240" w:lineRule="auto"/>
+              <w:pStyle w:val="Normal"/>
+              <w:spacing w:lineRule="auto" w:line="240"/>
+              <w:rPr/>
             </w:pPr>
             <w:r>
               <w:rPr>
@@ -565,144 +734,186 @@
         </w:tc>
         <w:tc>
           <w:tcPr>
-            <w:tcW w:w="7276" w:type="dxa"/>
+            <w:tcW w:w="7277" w:type="dxa"/>
             <w:tcBorders>
               <w:top w:val="single" w:sz="8" w:space="0" w:color="000000"/>
               <w:left w:val="single" w:sz="8" w:space="0" w:color="000000"/>
               <w:bottom w:val="single" w:sz="8" w:space="0" w:color="000000"/>
               <w:right w:val="single" w:sz="8" w:space="0" w:color="000000"/>
             </w:tcBorders>
-            <w:shd w:val="clear" w:color="auto" w:fill="auto"/>
+            <w:shd w:color="auto" w:fill="auto" w:val="clear"/>
           </w:tcPr>
           <w:p>
-            <w:r>
+            <w:pPr>
+              <w:pStyle w:val="Normal"/>
+              <w:rPr/>
+            </w:pPr>
+            <w:r>
+              <w:rPr/>
               <w:t xml:space="preserve">1a. </w:t>
             </w:r>
             <w:r>
-              <w:t>Kunden</w:t>
-            </w:r>
-            <w:r>
+              <w:rPr>
+                <w:sz w:val="22"/>
+              </w:rPr>
+              <w:t>Bruger</w:t>
+            </w:r>
+            <w:r>
+              <w:rPr/>
               <w:t xml:space="preserve"> har angivet en besked på mere end 255 tegn.</w:t>
             </w:r>
           </w:p>
           <w:p>
             <w:pPr>
+              <w:pStyle w:val="Normal"/>
               <w:numPr>
                 <w:ilvl w:val="0"/>
                 <w:numId w:val="4"/>
               </w:numPr>
-            </w:pPr>
-            <w:r>
-              <w:t>Systemet præsenterer fejlbeskeden ”</w:t>
-            </w:r>
-            <w:r>
-              <w:t>Du kan ikke lave en besked på mere end 255 tegn</w:t>
-            </w:r>
-            <w:r>
-              <w:t>”.</w:t>
-            </w:r>
-          </w:p>
-          <w:p>
-            <w:pPr>
-              <w:pStyle w:val="Listeafsnit"/>
+              <w:rPr/>
+            </w:pPr>
+            <w:r>
+              <w:rPr/>
+              <w:t>Systemet præsenterer fejlbeskeden ”Du kan ikke lave en besked på mere end 255 tegn”.</w:t>
+            </w:r>
+          </w:p>
+          <w:p>
+            <w:pPr>
+              <w:pStyle w:val="ListParagraph"/>
               <w:numPr>
                 <w:ilvl w:val="0"/>
                 <w:numId w:val="4"/>
               </w:numPr>
-            </w:pPr>
-            <w:r>
+              <w:rPr/>
+            </w:pPr>
+            <w:r>
+              <w:rPr/>
               <w:t>Forsæt fra trin 1 i Main Success Scenario.</w:t>
             </w:r>
           </w:p>
-          <w:p/>
-          <w:p>
-            <w:r>
+          <w:p>
+            <w:pPr>
+              <w:pStyle w:val="Normal"/>
+              <w:rPr/>
+            </w:pPr>
+            <w:r>
+              <w:rPr/>
+            </w:r>
+          </w:p>
+          <w:p>
+            <w:pPr>
+              <w:pStyle w:val="Normal"/>
+              <w:rPr/>
+            </w:pPr>
+            <w:r>
+              <w:rPr/>
               <w:t xml:space="preserve">2a. </w:t>
             </w:r>
             <w:r>
-              <w:t>Kunden</w:t>
-            </w:r>
-            <w:r>
+              <w:rPr>
+                <w:sz w:val="22"/>
+              </w:rPr>
+              <w:t>Bruger</w:t>
+            </w:r>
+            <w:r>
+              <w:rPr/>
               <w:t xml:space="preserve"> har ingen internet.</w:t>
             </w:r>
           </w:p>
           <w:p>
             <w:pPr>
+              <w:pStyle w:val="Normal"/>
               <w:numPr>
                 <w:ilvl w:val="0"/>
                 <w:numId w:val="3"/>
               </w:numPr>
-            </w:pPr>
-            <w:r>
-              <w:t>Systemet præsenterer fejlbeskeden ”</w:t>
-            </w:r>
-            <w:r>
-              <w:t>Ingen internet. Prøv igen</w:t>
-            </w:r>
-            <w:r>
-              <w:t>”.</w:t>
-            </w:r>
-          </w:p>
-          <w:p>
-            <w:pPr>
-              <w:pStyle w:val="Listeafsnit"/>
+              <w:rPr/>
+            </w:pPr>
+            <w:r>
+              <w:rPr/>
+              <w:t>Systemet præsenterer fejlbeskeden ”Ingen internet. Prøv igen”.</w:t>
+            </w:r>
+          </w:p>
+          <w:p>
+            <w:pPr>
+              <w:pStyle w:val="ListParagraph"/>
               <w:numPr>
                 <w:ilvl w:val="0"/>
                 <w:numId w:val="3"/>
               </w:numPr>
-            </w:pPr>
-            <w:r>
+              <w:rPr/>
+            </w:pPr>
+            <w:r>
+              <w:rPr/>
               <w:t>Forsæt fra trin 1 i Main Success Scenario.</w:t>
             </w:r>
           </w:p>
           <w:p>
             <w:pPr>
-              <w:pStyle w:val="Listeafsnit"/>
-            </w:pPr>
-          </w:p>
-          <w:p>
-            <w:pPr>
-              <w:pStyle w:val="Listeafsnit"/>
-            </w:pPr>
-            <w:r>
-              <w:t>2b. Brugeren prøver at sende en tom besked.</w:t>
-            </w:r>
-          </w:p>
-          <w:p>
-            <w:pPr>
-              <w:pStyle w:val="Listeafsnit"/>
+              <w:pStyle w:val="ListParagraph"/>
+              <w:ind w:hanging="0"/>
+              <w:rPr/>
+            </w:pPr>
+            <w:r>
+              <w:rPr/>
+            </w:r>
+          </w:p>
+          <w:p>
+            <w:pPr>
+              <w:pStyle w:val="ListParagraph"/>
+              <w:ind w:hanging="0"/>
+              <w:rPr/>
+            </w:pPr>
+            <w:r>
+              <w:rPr/>
+              <w:t xml:space="preserve">2b. </w:t>
+            </w:r>
+            <w:r>
+              <w:rPr>
+                <w:sz w:val="22"/>
+              </w:rPr>
+              <w:t>Bruger</w:t>
+            </w:r>
+            <w:r>
+              <w:rPr/>
+              <w:t xml:space="preserve"> prøver at sende en tom besked.</w:t>
+            </w:r>
+          </w:p>
+          <w:p>
+            <w:pPr>
+              <w:pStyle w:val="ListParagraph"/>
               <w:numPr>
                 <w:ilvl w:val="0"/>
                 <w:numId w:val="2"/>
               </w:numPr>
-            </w:pPr>
-            <w:r>
+              <w:rPr/>
+            </w:pPr>
+            <w:r>
+              <w:rPr/>
               <w:t>Forsæt fra trin 1 i Main Success Scenario.</w:t>
             </w:r>
-          </w:p>
-          <w:p>
-            <w:pPr>
-              <w:pStyle w:val="Listeafsnit"/>
-            </w:pPr>
           </w:p>
         </w:tc>
       </w:tr>
       <w:tr>
+        <w:trPr/>
         <w:tc>
           <w:tcPr>
-            <w:tcW w:w="3088" w:type="dxa"/>
+            <w:tcW w:w="3087" w:type="dxa"/>
             <w:tcBorders>
               <w:top w:val="single" w:sz="8" w:space="0" w:color="000000"/>
               <w:left w:val="single" w:sz="8" w:space="0" w:color="000000"/>
               <w:bottom w:val="single" w:sz="8" w:space="0" w:color="000000"/>
               <w:right w:val="single" w:sz="8" w:space="0" w:color="000000"/>
             </w:tcBorders>
-            <w:shd w:val="clear" w:color="auto" w:fill="auto"/>
+            <w:shd w:color="auto" w:fill="auto" w:val="clear"/>
           </w:tcPr>
           <w:p>
             <w:pPr>
-              <w:spacing w:line="240" w:lineRule="auto"/>
-              <w:rPr>
+              <w:pStyle w:val="Normal"/>
+              <w:spacing w:lineRule="auto" w:line="240"/>
+              <w:rPr>
+                <w:b/>
                 <w:b/>
               </w:rPr>
             </w:pPr>
@@ -716,43 +927,46 @@
         </w:tc>
         <w:tc>
           <w:tcPr>
-            <w:tcW w:w="7276" w:type="dxa"/>
+            <w:tcW w:w="7277" w:type="dxa"/>
             <w:tcBorders>
               <w:top w:val="single" w:sz="8" w:space="0" w:color="000000"/>
               <w:left w:val="single" w:sz="8" w:space="0" w:color="000000"/>
               <w:bottom w:val="single" w:sz="8" w:space="0" w:color="000000"/>
               <w:right w:val="single" w:sz="8" w:space="0" w:color="000000"/>
             </w:tcBorders>
-            <w:shd w:val="clear" w:color="auto" w:fill="auto"/>
+            <w:shd w:color="auto" w:fill="auto" w:val="clear"/>
           </w:tcPr>
           <w:p>
             <w:pPr>
-              <w:spacing w:line="240" w:lineRule="auto"/>
-            </w:pPr>
-            <w:r>
+              <w:pStyle w:val="Normal"/>
+              <w:spacing w:lineRule="auto" w:line="240"/>
+              <w:rPr/>
+            </w:pPr>
+            <w:r>
+              <w:rPr/>
               <w:t>N/A</w:t>
             </w:r>
           </w:p>
         </w:tc>
       </w:tr>
       <w:tr>
+        <w:trPr/>
         <w:tc>
           <w:tcPr>
-            <w:tcW w:w="3088" w:type="dxa"/>
+            <w:tcW w:w="3087" w:type="dxa"/>
             <w:tcBorders>
               <w:top w:val="single" w:sz="8" w:space="0" w:color="000000"/>
               <w:left w:val="single" w:sz="8" w:space="0" w:color="000000"/>
               <w:bottom w:val="single" w:sz="8" w:space="0" w:color="000000"/>
               <w:right w:val="single" w:sz="8" w:space="0" w:color="000000"/>
             </w:tcBorders>
-            <w:shd w:val="clear" w:color="auto" w:fill="auto"/>
+            <w:shd w:color="auto" w:fill="auto" w:val="clear"/>
           </w:tcPr>
           <w:p>
             <w:pPr>
-              <w:spacing w:line="240" w:lineRule="auto"/>
-              <w:rPr>
-                <w:b/>
-              </w:rPr>
+              <w:pStyle w:val="Normal"/>
+              <w:spacing w:lineRule="auto" w:line="240"/>
+              <w:rPr/>
             </w:pPr>
             <w:r>
               <w:rPr>
@@ -764,43 +978,49 @@
         </w:tc>
         <w:tc>
           <w:tcPr>
-            <w:tcW w:w="7276" w:type="dxa"/>
+            <w:tcW w:w="7277" w:type="dxa"/>
             <w:tcBorders>
               <w:top w:val="single" w:sz="8" w:space="0" w:color="000000"/>
               <w:left w:val="single" w:sz="8" w:space="0" w:color="000000"/>
               <w:bottom w:val="single" w:sz="8" w:space="0" w:color="000000"/>
               <w:right w:val="single" w:sz="8" w:space="0" w:color="000000"/>
             </w:tcBorders>
-            <w:shd w:val="clear" w:color="auto" w:fill="auto"/>
+            <w:shd w:color="auto" w:fill="auto" w:val="clear"/>
           </w:tcPr>
           <w:p>
             <w:pPr>
-              <w:spacing w:line="240" w:lineRule="auto"/>
-            </w:pPr>
-            <w:bookmarkStart w:id="0" w:name="__DdeLink__228_4056828110"/>
-            <w:r>
+              <w:pStyle w:val="Normal"/>
+              <w:spacing w:lineRule="auto" w:line="240"/>
+              <w:rPr/>
+            </w:pPr>
+            <w:bookmarkStart w:id="1" w:name="__DdeLink__228_4056828110"/>
+            <w:r>
+              <w:rPr/>
               <w:t>N/A</w:t>
             </w:r>
-            <w:bookmarkEnd w:id="0"/>
+            <w:bookmarkEnd w:id="1"/>
           </w:p>
         </w:tc>
       </w:tr>
       <w:tr>
+        <w:trPr/>
         <w:tc>
           <w:tcPr>
-            <w:tcW w:w="3088" w:type="dxa"/>
+            <w:tcW w:w="3087" w:type="dxa"/>
             <w:tcBorders>
               <w:top w:val="single" w:sz="8" w:space="0" w:color="000000"/>
               <w:left w:val="single" w:sz="8" w:space="0" w:color="000000"/>
               <w:bottom w:val="single" w:sz="8" w:space="0" w:color="000000"/>
               <w:right w:val="single" w:sz="8" w:space="0" w:color="000000"/>
             </w:tcBorders>
-            <w:shd w:val="clear" w:color="auto" w:fill="auto"/>
+            <w:shd w:color="auto" w:fill="auto" w:val="clear"/>
           </w:tcPr>
           <w:p>
             <w:pPr>
-              <w:spacing w:line="240" w:lineRule="auto"/>
-              <w:rPr>
+              <w:pStyle w:val="Normal"/>
+              <w:spacing w:lineRule="auto" w:line="240"/>
+              <w:rPr>
+                <w:b/>
                 <w:b/>
               </w:rPr>
             </w:pPr>
@@ -814,41 +1034,47 @@
         </w:tc>
         <w:tc>
           <w:tcPr>
-            <w:tcW w:w="7276" w:type="dxa"/>
+            <w:tcW w:w="7277" w:type="dxa"/>
             <w:tcBorders>
               <w:top w:val="single" w:sz="8" w:space="0" w:color="000000"/>
               <w:left w:val="single" w:sz="8" w:space="0" w:color="000000"/>
               <w:bottom w:val="single" w:sz="8" w:space="0" w:color="000000"/>
               <w:right w:val="single" w:sz="8" w:space="0" w:color="000000"/>
             </w:tcBorders>
-            <w:shd w:val="clear" w:color="auto" w:fill="auto"/>
+            <w:shd w:color="auto" w:fill="auto" w:val="clear"/>
           </w:tcPr>
           <w:p>
             <w:pPr>
-              <w:spacing w:line="240" w:lineRule="auto"/>
-            </w:pPr>
-            <w:r>
+              <w:pStyle w:val="Normal"/>
+              <w:spacing w:lineRule="auto" w:line="240"/>
+              <w:rPr/>
+            </w:pPr>
+            <w:r>
+              <w:rPr/>
               <w:t>Efter kundens behov.</w:t>
             </w:r>
           </w:p>
         </w:tc>
       </w:tr>
       <w:tr>
+        <w:trPr/>
         <w:tc>
           <w:tcPr>
-            <w:tcW w:w="3088" w:type="dxa"/>
+            <w:tcW w:w="3087" w:type="dxa"/>
             <w:tcBorders>
               <w:top w:val="single" w:sz="8" w:space="0" w:color="000000"/>
               <w:left w:val="single" w:sz="8" w:space="0" w:color="000000"/>
               <w:bottom w:val="single" w:sz="8" w:space="0" w:color="000000"/>
               <w:right w:val="single" w:sz="8" w:space="0" w:color="000000"/>
             </w:tcBorders>
-            <w:shd w:val="clear" w:color="auto" w:fill="auto"/>
+            <w:shd w:color="auto" w:fill="auto" w:val="clear"/>
           </w:tcPr>
           <w:p>
             <w:pPr>
-              <w:spacing w:line="240" w:lineRule="auto"/>
-              <w:rPr>
+              <w:pStyle w:val="Normal"/>
+              <w:spacing w:lineRule="auto" w:line="240"/>
+              <w:rPr>
+                <w:b/>
                 <w:b/>
               </w:rPr>
             </w:pPr>
@@ -862,102 +1088,69 @@
         </w:tc>
         <w:tc>
           <w:tcPr>
-            <w:tcW w:w="7276" w:type="dxa"/>
+            <w:tcW w:w="7277" w:type="dxa"/>
             <w:tcBorders>
               <w:top w:val="single" w:sz="8" w:space="0" w:color="000000"/>
               <w:left w:val="single" w:sz="8" w:space="0" w:color="000000"/>
               <w:bottom w:val="single" w:sz="8" w:space="0" w:color="000000"/>
               <w:right w:val="single" w:sz="8" w:space="0" w:color="000000"/>
             </w:tcBorders>
-            <w:shd w:val="clear" w:color="auto" w:fill="auto"/>
+            <w:shd w:color="auto" w:fill="auto" w:val="clear"/>
           </w:tcPr>
           <w:p>
             <w:pPr>
-              <w:spacing w:line="240" w:lineRule="auto"/>
-            </w:pPr>
-            <w:r>
+              <w:pStyle w:val="Normal"/>
+              <w:spacing w:lineRule="auto" w:line="240"/>
+              <w:rPr/>
+            </w:pPr>
+            <w:r>
+              <w:rPr/>
               <w:t>N/A</w:t>
             </w:r>
           </w:p>
         </w:tc>
       </w:tr>
     </w:tbl>
-    <w:p/>
+    <w:p>
+      <w:pPr>
+        <w:pStyle w:val="Normal"/>
+        <w:rPr/>
+      </w:pPr>
+      <w:r>
+        <w:rPr/>
+      </w:r>
+    </w:p>
     <w:sectPr>
-      <w:footerReference w:type="default" r:id="rId7"/>
+      <w:footerReference w:type="default" r:id="rId2"/>
+      <w:type w:val="nextPage"/>
       <w:pgSz w:w="11906" w:h="16838"/>
-      <w:pgMar w:top="1440" w:right="1440" w:bottom="1440" w:left="1440" w:header="0" w:footer="720" w:gutter="0"/>
-      <w:pgNumType w:start="1"/>
-      <w:cols w:space="708"/>
-      <w:formProt w:val="0"/>
-      <w:docGrid w:linePitch="100" w:charSpace="4096"/>
+      <w:pgMar w:left="1440" w:right="1440" w:header="0" w:top="1440" w:footer="720" w:bottom="1440" w:gutter="0"/>
+      <w:pgNumType w:start="1" w:fmt="decimal"/>
+      <w:formProt w:val="false"/>
+      <w:textDirection w:val="lrTb"/>
+      <w:docGrid w:type="default" w:linePitch="100" w:charSpace="4096"/>
     </w:sectPr>
   </w:body>
 </w:document>
 </file>
 
-<file path=word/endnotes.xml><?xml version="1.0" encoding="utf-8"?>
-<w:endnotes xmlns:wpc="http://schemas.microsoft.com/office/word/2010/wordprocessingCanvas" xmlns:cx="http://schemas.microsoft.com/office/drawing/2014/chartex" xmlns:cx1="http://schemas.microsoft.com/office/drawing/2015/9/8/chartex" xmlns:cx2="http://schemas.microsoft.com/office/drawing/2015/10/21/chartex" xmlns:cx3="http://schemas.microsoft.com/office/drawing/2016/5/9/chartex" xmlns:cx4="http://schemas.microsoft.com/office/drawing/2016/5/10/chartex" xmlns:cx5="http://schemas.microsoft.com/office/drawing/2016/5/11/chartex" xmlns:cx6="http://schemas.microsoft.com/office/drawing/2016/5/12/chartex" xmlns:cx7="http://schemas.microsoft.com/office/drawing/2016/5/13/chartex" xmlns:cx8="http://schemas.microsoft.com/office/drawing/2016/5/14/chartex" xmlns:mc="http://schemas.openxmlformats.org/markup-compatibility/2006" xmlns:aink="http://schemas.microsoft.com/office/drawing/2016/ink" xmlns:am3d="http://schemas.microsoft.com/office/drawing/2017/model3d" xmlns:o="urn:schemas-microsoft-com:office:office" xmlns:r="http://schemas.openxmlformats.org/officeDocument/2006/relationships" xmlns:m="http://schemas.openxmlformats.org/officeDocument/2006/math" xmlns:v="urn:schemas-microsoft-com:vml" xmlns:wp14="http://schemas.microsoft.com/office/word/2010/wordprocessingDrawing" xmlns:wp="http://schemas.openxmlformats.org/drawingml/2006/wordprocessingDrawing" xmlns:w10="urn:schemas-microsoft-com:office:word" xmlns:w="http://schemas.openxmlformats.org/wordprocessingml/2006/main" xmlns:w14="http://schemas.microsoft.com/office/word/2010/wordml" xmlns:w15="http://schemas.microsoft.com/office/word/2012/wordml" xmlns:w16cex="http://schemas.microsoft.com/office/word/2018/wordml/cex" xmlns:w16cid="http://schemas.microsoft.com/office/word/2016/wordml/cid" xmlns:w16="http://schemas.microsoft.com/office/word/2018/wordml" xmlns:w16se="http://schemas.microsoft.com/office/word/2015/wordml/symex" xmlns:wpg="http://schemas.microsoft.com/office/word/2010/wordprocessingGroup" xmlns:wpi="http://schemas.microsoft.com/office/word/2010/wordprocessingInk" xmlns:wne="http://schemas.microsoft.com/office/word/2006/wordml" xmlns:wps="http://schemas.microsoft.com/office/word/2010/wordprocessingShape" mc:Ignorable="w14 w15 w16se w16cid w16 w16cex wp14">
-  <w:endnote w:type="separator" w:id="-1">
-    <w:p>
-      <w:pPr>
-        <w:spacing w:line="240" w:lineRule="auto"/>
-      </w:pPr>
-      <w:r>
-        <w:separator/>
-      </w:r>
-    </w:p>
-  </w:endnote>
-  <w:endnote w:type="continuationSeparator" w:id="0">
-    <w:p>
-      <w:pPr>
-        <w:spacing w:line="240" w:lineRule="auto"/>
-      </w:pPr>
-      <w:r>
-        <w:continuationSeparator/>
-      </w:r>
-    </w:p>
-  </w:endnote>
-</w:endnotes>
-</file>
-
 <file path=word/footer1.xml><?xml version="1.0" encoding="utf-8"?>
-<w:ftr xmlns:wpc="http://schemas.microsoft.com/office/word/2010/wordprocessingCanvas" xmlns:cx="http://schemas.microsoft.com/office/drawing/2014/chartex" xmlns:cx1="http://schemas.microsoft.com/office/drawing/2015/9/8/chartex" xmlns:cx2="http://schemas.microsoft.com/office/drawing/2015/10/21/chartex" xmlns:cx3="http://schemas.microsoft.com/office/drawing/2016/5/9/chartex" xmlns:cx4="http://schemas.microsoft.com/office/drawing/2016/5/10/chartex" xmlns:cx5="http://schemas.microsoft.com/office/drawing/2016/5/11/chartex" xmlns:cx6="http://schemas.microsoft.com/office/drawing/2016/5/12/chartex" xmlns:cx7="http://schemas.microsoft.com/office/drawing/2016/5/13/chartex" xmlns:cx8="http://schemas.microsoft.com/office/drawing/2016/5/14/chartex" xmlns:mc="http://schemas.openxmlformats.org/markup-compatibility/2006" xmlns:aink="http://schemas.microsoft.com/office/drawing/2016/ink" xmlns:am3d="http://schemas.microsoft.com/office/drawing/2017/model3d" xmlns:o="urn:schemas-microsoft-com:office:office" xmlns:r="http://schemas.openxmlformats.org/officeDocument/2006/relationships" xmlns:m="http://schemas.openxmlformats.org/officeDocument/2006/math" xmlns:v="urn:schemas-microsoft-com:vml" xmlns:wp14="http://schemas.microsoft.com/office/word/2010/wordprocessingDrawing" xmlns:wp="http://schemas.openxmlformats.org/drawingml/2006/wordprocessingDrawing" xmlns:w10="urn:schemas-microsoft-com:office:word" xmlns:w="http://schemas.openxmlformats.org/wordprocessingml/2006/main" xmlns:w14="http://schemas.microsoft.com/office/word/2010/wordml" xmlns:w15="http://schemas.microsoft.com/office/word/2012/wordml" xmlns:w16cex="http://schemas.microsoft.com/office/word/2018/wordml/cex" xmlns:w16cid="http://schemas.microsoft.com/office/word/2016/wordml/cid" xmlns:w16="http://schemas.microsoft.com/office/word/2018/wordml" xmlns:w16se="http://schemas.microsoft.com/office/word/2015/wordml/symex" xmlns:wpg="http://schemas.microsoft.com/office/word/2010/wordprocessingGroup" xmlns:wpi="http://schemas.microsoft.com/office/word/2010/wordprocessingInk" xmlns:wne="http://schemas.microsoft.com/office/word/2006/wordml" xmlns:wps="http://schemas.microsoft.com/office/word/2010/wordprocessingShape" mc:Ignorable="w14 w15 w16se w16cid w16 w16cex wp14">
-  <w:p/>
+<w:ftr xmlns:o="urn:schemas-microsoft-com:office:office" xmlns:r="http://schemas.openxmlformats.org/officeDocument/2006/relationships" xmlns:v="urn:schemas-microsoft-com:vml" xmlns:w="http://schemas.openxmlformats.org/wordprocessingml/2006/main" xmlns:w10="urn:schemas-microsoft-com:office:word" xmlns:wp="http://schemas.openxmlformats.org/drawingml/2006/wordprocessingDrawing" xmlns:wps="http://schemas.microsoft.com/office/word/2010/wordprocessingShape" xmlns:wpg="http://schemas.microsoft.com/office/word/2010/wordprocessingGroup" xmlns:mc="http://schemas.openxmlformats.org/markup-compatibility/2006" xmlns:wp14="http://schemas.microsoft.com/office/word/2010/wordprocessingDrawing" xmlns:w14="http://schemas.microsoft.com/office/word/2010/wordml" mc:Ignorable="w14 wp14">
+  <w:p>
+    <w:pPr>
+      <w:pStyle w:val="Normal"/>
+      <w:rPr/>
+    </w:pPr>
+    <w:r>
+      <w:rPr/>
+    </w:r>
+  </w:p>
 </w:ftr>
 </file>
 
-<file path=word/footnotes.xml><?xml version="1.0" encoding="utf-8"?>
-<w:footnotes xmlns:wpc="http://schemas.microsoft.com/office/word/2010/wordprocessingCanvas" xmlns:cx="http://schemas.microsoft.com/office/drawing/2014/chartex" xmlns:cx1="http://schemas.microsoft.com/office/drawing/2015/9/8/chartex" xmlns:cx2="http://schemas.microsoft.com/office/drawing/2015/10/21/chartex" xmlns:cx3="http://schemas.microsoft.com/office/drawing/2016/5/9/chartex" xmlns:cx4="http://schemas.microsoft.com/office/drawing/2016/5/10/chartex" xmlns:cx5="http://schemas.microsoft.com/office/drawing/2016/5/11/chartex" xmlns:cx6="http://schemas.microsoft.com/office/drawing/2016/5/12/chartex" xmlns:cx7="http://schemas.microsoft.com/office/drawing/2016/5/13/chartex" xmlns:cx8="http://schemas.microsoft.com/office/drawing/2016/5/14/chartex" xmlns:mc="http://schemas.openxmlformats.org/markup-compatibility/2006" xmlns:aink="http://schemas.microsoft.com/office/drawing/2016/ink" xmlns:am3d="http://schemas.microsoft.com/office/drawing/2017/model3d" xmlns:o="urn:schemas-microsoft-com:office:office" xmlns:r="http://schemas.openxmlformats.org/officeDocument/2006/relationships" xmlns:m="http://schemas.openxmlformats.org/officeDocument/2006/math" xmlns:v="urn:schemas-microsoft-com:vml" xmlns:wp14="http://schemas.microsoft.com/office/word/2010/wordprocessingDrawing" xmlns:wp="http://schemas.openxmlformats.org/drawingml/2006/wordprocessingDrawing" xmlns:w10="urn:schemas-microsoft-com:office:word" xmlns:w="http://schemas.openxmlformats.org/wordprocessingml/2006/main" xmlns:w14="http://schemas.microsoft.com/office/word/2010/wordml" xmlns:w15="http://schemas.microsoft.com/office/word/2012/wordml" xmlns:w16cex="http://schemas.microsoft.com/office/word/2018/wordml/cex" xmlns:w16cid="http://schemas.microsoft.com/office/word/2016/wordml/cid" xmlns:w16="http://schemas.microsoft.com/office/word/2018/wordml" xmlns:w16se="http://schemas.microsoft.com/office/word/2015/wordml/symex" xmlns:wpg="http://schemas.microsoft.com/office/word/2010/wordprocessingGroup" xmlns:wpi="http://schemas.microsoft.com/office/word/2010/wordprocessingInk" xmlns:wne="http://schemas.microsoft.com/office/word/2006/wordml" xmlns:wps="http://schemas.microsoft.com/office/word/2010/wordprocessingShape" mc:Ignorable="w14 w15 w16se w16cid w16 w16cex wp14">
-  <w:footnote w:type="separator" w:id="-1">
-    <w:p>
-      <w:pPr>
-        <w:spacing w:line="240" w:lineRule="auto"/>
-      </w:pPr>
-      <w:r>
-        <w:separator/>
-      </w:r>
-    </w:p>
-  </w:footnote>
-  <w:footnote w:type="continuationSeparator" w:id="0">
-    <w:p>
-      <w:pPr>
-        <w:spacing w:line="240" w:lineRule="auto"/>
-      </w:pPr>
-      <w:r>
-        <w:continuationSeparator/>
-      </w:r>
-    </w:p>
-  </w:footnote>
-</w:footnotes>
-</file>
-
 <file path=word/numbering.xml><?xml version="1.0" encoding="utf-8"?>
-<w:numbering xmlns:wpc="http://schemas.microsoft.com/office/word/2010/wordprocessingCanvas" xmlns:cx="http://schemas.microsoft.com/office/drawing/2014/chartex" xmlns:cx1="http://schemas.microsoft.com/office/drawing/2015/9/8/chartex" xmlns:cx2="http://schemas.microsoft.com/office/drawing/2015/10/21/chartex" xmlns:cx3="http://schemas.microsoft.com/office/drawing/2016/5/9/chartex" xmlns:cx4="http://schemas.microsoft.com/office/drawing/2016/5/10/chartex" xmlns:cx5="http://schemas.microsoft.com/office/drawing/2016/5/11/chartex" xmlns:cx6="http://schemas.microsoft.com/office/drawing/2016/5/12/chartex" xmlns:cx7="http://schemas.microsoft.com/office/drawing/2016/5/13/chartex" xmlns:cx8="http://schemas.microsoft.com/office/drawing/2016/5/14/chartex" xmlns:mc="http://schemas.openxmlformats.org/markup-compatibility/2006" xmlns:aink="http://schemas.microsoft.com/office/drawing/2016/ink" xmlns:am3d="http://schemas.microsoft.com/office/drawing/2017/model3d" xmlns:o="urn:schemas-microsoft-com:office:office" xmlns:r="http://schemas.openxmlformats.org/officeDocument/2006/relationships" xmlns:m="http://schemas.openxmlformats.org/officeDocument/2006/math" xmlns:v="urn:schemas-microsoft-com:vml" xmlns:wp14="http://schemas.microsoft.com/office/word/2010/wordprocessingDrawing" xmlns:wp="http://schemas.openxmlformats.org/drawingml/2006/wordprocessingDrawing" xmlns:w10="urn:schemas-microsoft-com:office:word" xmlns:w="http://schemas.openxmlformats.org/wordprocessingml/2006/main" xmlns:w14="http://schemas.microsoft.com/office/word/2010/wordml" xmlns:w15="http://schemas.microsoft.com/office/word/2012/wordml" xmlns:w16cex="http://schemas.microsoft.com/office/word/2018/wordml/cex" xmlns:w16cid="http://schemas.microsoft.com/office/word/2016/wordml/cid" xmlns:w16="http://schemas.microsoft.com/office/word/2018/wordml" xmlns:w16se="http://schemas.microsoft.com/office/word/2015/wordml/symex" xmlns:wpg="http://schemas.microsoft.com/office/word/2010/wordprocessingGroup" xmlns:wpi="http://schemas.microsoft.com/office/word/2010/wordprocessingInk" xmlns:wne="http://schemas.microsoft.com/office/word/2006/wordml" xmlns:wps="http://schemas.microsoft.com/office/word/2010/wordprocessingShape" mc:Ignorable="w14 w15 w16se w16cid w16 w16cex wp14">
-  <w:abstractNum w:abstractNumId="0" w15:restartNumberingAfterBreak="0">
-    <w:nsid w:val="158B358D"/>
-    <w:multiLevelType w:val="multilevel"/>
-    <w:tmpl w:val="2D323CD0"/>
+<w:numbering xmlns:w="http://schemas.openxmlformats.org/wordprocessingml/2006/main" xmlns:o="urn:schemas-microsoft-com:office:office" xmlns:r="http://schemas.openxmlformats.org/officeDocument/2006/relationships" xmlns:v="urn:schemas-microsoft-com:vml">
+  <w:abstractNum w:abstractNumId="1">
     <w:lvl w:ilvl="0">
       <w:start w:val="1"/>
       <w:numFmt w:val="decimal"/>
@@ -989,6 +1182,116 @@
       <w:lvlJc w:val="left"/>
       <w:pPr>
         <w:tabs>
+          <w:tab w:val="num" w:pos="1778"/>
+        </w:tabs>
+        <w:ind w:left="1778" w:hanging="360"/>
+      </w:pPr>
+    </w:lvl>
+    <w:lvl w:ilvl="3">
+      <w:start w:val="1"/>
+      <w:numFmt w:val="decimal"/>
+      <w:lvlText w:val="%4."/>
+      <w:lvlJc w:val="left"/>
+      <w:pPr>
+        <w:tabs>
+          <w:tab w:val="num" w:pos="1800"/>
+        </w:tabs>
+        <w:ind w:left="1800" w:hanging="360"/>
+      </w:pPr>
+    </w:lvl>
+    <w:lvl w:ilvl="4">
+      <w:start w:val="1"/>
+      <w:numFmt w:val="decimal"/>
+      <w:lvlText w:val="%5."/>
+      <w:lvlJc w:val="left"/>
+      <w:pPr>
+        <w:tabs>
+          <w:tab w:val="num" w:pos="2160"/>
+        </w:tabs>
+        <w:ind w:left="2160" w:hanging="360"/>
+      </w:pPr>
+    </w:lvl>
+    <w:lvl w:ilvl="5">
+      <w:start w:val="1"/>
+      <w:numFmt w:val="decimal"/>
+      <w:lvlText w:val="%6."/>
+      <w:lvlJc w:val="left"/>
+      <w:pPr>
+        <w:tabs>
+          <w:tab w:val="num" w:pos="2520"/>
+        </w:tabs>
+        <w:ind w:left="2520" w:hanging="360"/>
+      </w:pPr>
+    </w:lvl>
+    <w:lvl w:ilvl="6">
+      <w:start w:val="1"/>
+      <w:numFmt w:val="decimal"/>
+      <w:lvlText w:val="%7."/>
+      <w:lvlJc w:val="left"/>
+      <w:pPr>
+        <w:tabs>
+          <w:tab w:val="num" w:pos="2880"/>
+        </w:tabs>
+        <w:ind w:left="2880" w:hanging="360"/>
+      </w:pPr>
+    </w:lvl>
+    <w:lvl w:ilvl="7">
+      <w:start w:val="1"/>
+      <w:numFmt w:val="decimal"/>
+      <w:lvlText w:val="%8."/>
+      <w:lvlJc w:val="left"/>
+      <w:pPr>
+        <w:tabs>
+          <w:tab w:val="num" w:pos="3240"/>
+        </w:tabs>
+        <w:ind w:left="3240" w:hanging="360"/>
+      </w:pPr>
+    </w:lvl>
+    <w:lvl w:ilvl="8">
+      <w:start w:val="1"/>
+      <w:numFmt w:val="decimal"/>
+      <w:lvlText w:val="%9."/>
+      <w:lvlJc w:val="left"/>
+      <w:pPr>
+        <w:tabs>
+          <w:tab w:val="num" w:pos="3600"/>
+        </w:tabs>
+        <w:ind w:left="3600" w:hanging="360"/>
+      </w:pPr>
+    </w:lvl>
+  </w:abstractNum>
+  <w:abstractNum w:abstractNumId="2">
+    <w:lvl w:ilvl="0">
+      <w:start w:val="1"/>
+      <w:numFmt w:val="decimal"/>
+      <w:lvlText w:val="%1."/>
+      <w:lvlJc w:val="left"/>
+      <w:pPr>
+        <w:tabs>
+          <w:tab w:val="num" w:pos="720"/>
+        </w:tabs>
+        <w:ind w:left="720" w:hanging="360"/>
+      </w:pPr>
+    </w:lvl>
+    <w:lvl w:ilvl="1">
+      <w:start w:val="1"/>
+      <w:numFmt w:val="decimal"/>
+      <w:lvlText w:val="%2."/>
+      <w:lvlJc w:val="left"/>
+      <w:pPr>
+        <w:tabs>
+          <w:tab w:val="num" w:pos="1080"/>
+        </w:tabs>
+        <w:ind w:left="1080" w:hanging="360"/>
+      </w:pPr>
+    </w:lvl>
+    <w:lvl w:ilvl="2">
+      <w:start w:val="1"/>
+      <w:numFmt w:val="decimal"/>
+      <w:lvlText w:val="%3."/>
+      <w:lvlJc w:val="left"/>
+      <w:pPr>
+        <w:tabs>
           <w:tab w:val="num" w:pos="1440"/>
         </w:tabs>
         <w:ind w:left="1440" w:hanging="360"/>
@@ -1067,10 +1370,7 @@
       </w:pPr>
     </w:lvl>
   </w:abstractNum>
-  <w:abstractNum w:abstractNumId="1" w15:restartNumberingAfterBreak="0">
-    <w:nsid w:val="2BAF1059"/>
-    <w:multiLevelType w:val="multilevel"/>
-    <w:tmpl w:val="8CEA7AA2"/>
+  <w:abstractNum w:abstractNumId="3">
     <w:lvl w:ilvl="0">
       <w:start w:val="1"/>
       <w:numFmt w:val="decimal"/>
@@ -1180,10 +1480,117 @@
       </w:pPr>
     </w:lvl>
   </w:abstractNum>
-  <w:abstractNum w:abstractNumId="2" w15:restartNumberingAfterBreak="0">
-    <w:nsid w:val="3EBF59BC"/>
-    <w:multiLevelType w:val="multilevel"/>
-    <w:tmpl w:val="8F58AED4"/>
+  <w:abstractNum w:abstractNumId="4">
+    <w:lvl w:ilvl="0">
+      <w:start w:val="1"/>
+      <w:numFmt w:val="decimal"/>
+      <w:lvlText w:val="%1."/>
+      <w:lvlJc w:val="left"/>
+      <w:pPr>
+        <w:tabs>
+          <w:tab w:val="num" w:pos="720"/>
+        </w:tabs>
+        <w:ind w:left="720" w:hanging="360"/>
+      </w:pPr>
+    </w:lvl>
+    <w:lvl w:ilvl="1">
+      <w:start w:val="1"/>
+      <w:numFmt w:val="decimal"/>
+      <w:lvlText w:val="%2."/>
+      <w:lvlJc w:val="left"/>
+      <w:pPr>
+        <w:tabs>
+          <w:tab w:val="num" w:pos="1080"/>
+        </w:tabs>
+        <w:ind w:left="1080" w:hanging="360"/>
+      </w:pPr>
+    </w:lvl>
+    <w:lvl w:ilvl="2">
+      <w:start w:val="1"/>
+      <w:numFmt w:val="decimal"/>
+      <w:lvlText w:val="%3."/>
+      <w:lvlJc w:val="left"/>
+      <w:pPr>
+        <w:tabs>
+          <w:tab w:val="num" w:pos="1440"/>
+        </w:tabs>
+        <w:ind w:left="1440" w:hanging="360"/>
+      </w:pPr>
+    </w:lvl>
+    <w:lvl w:ilvl="3">
+      <w:start w:val="1"/>
+      <w:numFmt w:val="decimal"/>
+      <w:lvlText w:val="%4."/>
+      <w:lvlJc w:val="left"/>
+      <w:pPr>
+        <w:tabs>
+          <w:tab w:val="num" w:pos="1800"/>
+        </w:tabs>
+        <w:ind w:left="1800" w:hanging="360"/>
+      </w:pPr>
+    </w:lvl>
+    <w:lvl w:ilvl="4">
+      <w:start w:val="1"/>
+      <w:numFmt w:val="decimal"/>
+      <w:lvlText w:val="%5."/>
+      <w:lvlJc w:val="left"/>
+      <w:pPr>
+        <w:tabs>
+          <w:tab w:val="num" w:pos="2160"/>
+        </w:tabs>
+        <w:ind w:left="2160" w:hanging="360"/>
+      </w:pPr>
+    </w:lvl>
+    <w:lvl w:ilvl="5">
+      <w:start w:val="1"/>
+      <w:numFmt w:val="decimal"/>
+      <w:lvlText w:val="%6."/>
+      <w:lvlJc w:val="left"/>
+      <w:pPr>
+        <w:tabs>
+          <w:tab w:val="num" w:pos="2520"/>
+        </w:tabs>
+        <w:ind w:left="2520" w:hanging="360"/>
+      </w:pPr>
+    </w:lvl>
+    <w:lvl w:ilvl="6">
+      <w:start w:val="1"/>
+      <w:numFmt w:val="decimal"/>
+      <w:lvlText w:val="%7."/>
+      <w:lvlJc w:val="left"/>
+      <w:pPr>
+        <w:tabs>
+          <w:tab w:val="num" w:pos="2880"/>
+        </w:tabs>
+        <w:ind w:left="2880" w:hanging="360"/>
+      </w:pPr>
+    </w:lvl>
+    <w:lvl w:ilvl="7">
+      <w:start w:val="1"/>
+      <w:numFmt w:val="decimal"/>
+      <w:lvlText w:val="%8."/>
+      <w:lvlJc w:val="left"/>
+      <w:pPr>
+        <w:tabs>
+          <w:tab w:val="num" w:pos="3240"/>
+        </w:tabs>
+        <w:ind w:left="3240" w:hanging="360"/>
+      </w:pPr>
+    </w:lvl>
+    <w:lvl w:ilvl="8">
+      <w:start w:val="1"/>
+      <w:numFmt w:val="decimal"/>
+      <w:lvlText w:val="%9."/>
+      <w:lvlJc w:val="left"/>
+      <w:pPr>
+        <w:tabs>
+          <w:tab w:val="num" w:pos="3600"/>
+        </w:tabs>
+        <w:ind w:left="3600" w:hanging="360"/>
+      </w:pPr>
+    </w:lvl>
+  </w:abstractNum>
+  <w:abstractNum w:abstractNumId="5">
     <w:lvl w:ilvl="0">
       <w:start w:val="1"/>
       <w:numFmt w:val="none"/>
@@ -1191,7 +1598,7 @@
       <w:lvlText w:val=""/>
       <w:lvlJc w:val="left"/>
       <w:pPr>
-        <w:ind w:left="0" w:firstLine="0"/>
+        <w:ind w:left="0" w:hanging="0"/>
       </w:pPr>
     </w:lvl>
     <w:lvl w:ilvl="1">
@@ -1201,7 +1608,7 @@
       <w:lvlText w:val=""/>
       <w:lvlJc w:val="left"/>
       <w:pPr>
-        <w:ind w:left="0" w:firstLine="0"/>
+        <w:ind w:left="0" w:hanging="0"/>
       </w:pPr>
     </w:lvl>
     <w:lvl w:ilvl="2">
@@ -1211,7 +1618,7 @@
       <w:lvlText w:val=""/>
       <w:lvlJc w:val="left"/>
       <w:pPr>
-        <w:ind w:left="0" w:firstLine="0"/>
+        <w:ind w:left="0" w:hanging="0"/>
       </w:pPr>
     </w:lvl>
     <w:lvl w:ilvl="3">
@@ -1221,7 +1628,7 @@
       <w:lvlText w:val=""/>
       <w:lvlJc w:val="left"/>
       <w:pPr>
-        <w:ind w:left="0" w:firstLine="0"/>
+        <w:ind w:left="0" w:hanging="0"/>
       </w:pPr>
     </w:lvl>
     <w:lvl w:ilvl="4">
@@ -1231,7 +1638,7 @@
       <w:lvlText w:val=""/>
       <w:lvlJc w:val="left"/>
       <w:pPr>
-        <w:ind w:left="0" w:firstLine="0"/>
+        <w:ind w:left="0" w:hanging="0"/>
       </w:pPr>
     </w:lvl>
     <w:lvl w:ilvl="5">
@@ -1241,7 +1648,7 @@
       <w:lvlText w:val=""/>
       <w:lvlJc w:val="left"/>
       <w:pPr>
-        <w:ind w:left="0" w:firstLine="0"/>
+        <w:ind w:left="0" w:hanging="0"/>
       </w:pPr>
     </w:lvl>
     <w:lvl w:ilvl="6">
@@ -1251,7 +1658,7 @@
       <w:lvlText w:val=""/>
       <w:lvlJc w:val="left"/>
       <w:pPr>
-        <w:ind w:left="0" w:firstLine="0"/>
+        <w:ind w:left="0" w:hanging="0"/>
       </w:pPr>
     </w:lvl>
     <w:lvl w:ilvl="7">
@@ -1261,7 +1668,7 @@
       <w:lvlText w:val=""/>
       <w:lvlJc w:val="left"/>
       <w:pPr>
-        <w:ind w:left="0" w:firstLine="0"/>
+        <w:ind w:left="0" w:hanging="0"/>
       </w:pPr>
     </w:lvl>
     <w:lvl w:ilvl="8">
@@ -1271,277 +1678,53 @@
       <w:lvlText w:val=""/>
       <w:lvlJc w:val="left"/>
       <w:pPr>
-        <w:ind w:left="0" w:firstLine="0"/>
-      </w:pPr>
-    </w:lvl>
-  </w:abstractNum>
-  <w:abstractNum w:abstractNumId="3" w15:restartNumberingAfterBreak="0">
-    <w:nsid w:val="505517A9"/>
-    <w:multiLevelType w:val="multilevel"/>
-    <w:tmpl w:val="DD64F818"/>
-    <w:lvl w:ilvl="0">
-      <w:start w:val="1"/>
-      <w:numFmt w:val="decimal"/>
-      <w:lvlText w:val="%1."/>
-      <w:lvlJc w:val="left"/>
-      <w:pPr>
-        <w:tabs>
-          <w:tab w:val="num" w:pos="720"/>
-        </w:tabs>
-        <w:ind w:left="720" w:hanging="360"/>
-      </w:pPr>
-    </w:lvl>
-    <w:lvl w:ilvl="1">
-      <w:start w:val="1"/>
-      <w:numFmt w:val="decimal"/>
-      <w:lvlText w:val="%2."/>
-      <w:lvlJc w:val="left"/>
-      <w:pPr>
-        <w:tabs>
-          <w:tab w:val="num" w:pos="1080"/>
-        </w:tabs>
-        <w:ind w:left="1080" w:hanging="360"/>
-      </w:pPr>
-    </w:lvl>
-    <w:lvl w:ilvl="2">
-      <w:start w:val="1"/>
-      <w:numFmt w:val="decimal"/>
-      <w:lvlText w:val="%3."/>
-      <w:lvlJc w:val="left"/>
-      <w:pPr>
-        <w:tabs>
-          <w:tab w:val="num" w:pos="1440"/>
-        </w:tabs>
-        <w:ind w:left="1440" w:hanging="360"/>
-      </w:pPr>
-    </w:lvl>
-    <w:lvl w:ilvl="3">
-      <w:start w:val="1"/>
-      <w:numFmt w:val="decimal"/>
-      <w:lvlText w:val="%4."/>
-      <w:lvlJc w:val="left"/>
-      <w:pPr>
-        <w:tabs>
-          <w:tab w:val="num" w:pos="1800"/>
-        </w:tabs>
-        <w:ind w:left="1800" w:hanging="360"/>
-      </w:pPr>
-    </w:lvl>
-    <w:lvl w:ilvl="4">
-      <w:start w:val="1"/>
-      <w:numFmt w:val="decimal"/>
-      <w:lvlText w:val="%5."/>
-      <w:lvlJc w:val="left"/>
-      <w:pPr>
-        <w:tabs>
-          <w:tab w:val="num" w:pos="2160"/>
-        </w:tabs>
-        <w:ind w:left="2160" w:hanging="360"/>
-      </w:pPr>
-    </w:lvl>
-    <w:lvl w:ilvl="5">
-      <w:start w:val="1"/>
-      <w:numFmt w:val="decimal"/>
-      <w:lvlText w:val="%6."/>
-      <w:lvlJc w:val="left"/>
-      <w:pPr>
-        <w:tabs>
-          <w:tab w:val="num" w:pos="2520"/>
-        </w:tabs>
-        <w:ind w:left="2520" w:hanging="360"/>
-      </w:pPr>
-    </w:lvl>
-    <w:lvl w:ilvl="6">
-      <w:start w:val="1"/>
-      <w:numFmt w:val="decimal"/>
-      <w:lvlText w:val="%7."/>
-      <w:lvlJc w:val="left"/>
-      <w:pPr>
-        <w:tabs>
-          <w:tab w:val="num" w:pos="2880"/>
-        </w:tabs>
-        <w:ind w:left="2880" w:hanging="360"/>
-      </w:pPr>
-    </w:lvl>
-    <w:lvl w:ilvl="7">
-      <w:start w:val="1"/>
-      <w:numFmt w:val="decimal"/>
-      <w:lvlText w:val="%8."/>
-      <w:lvlJc w:val="left"/>
-      <w:pPr>
-        <w:tabs>
-          <w:tab w:val="num" w:pos="3240"/>
-        </w:tabs>
-        <w:ind w:left="3240" w:hanging="360"/>
-      </w:pPr>
-    </w:lvl>
-    <w:lvl w:ilvl="8">
-      <w:start w:val="1"/>
-      <w:numFmt w:val="decimal"/>
-      <w:lvlText w:val="%9."/>
-      <w:lvlJc w:val="left"/>
-      <w:pPr>
-        <w:tabs>
-          <w:tab w:val="num" w:pos="3600"/>
-        </w:tabs>
-        <w:ind w:left="3600" w:hanging="360"/>
-      </w:pPr>
-    </w:lvl>
-  </w:abstractNum>
-  <w:abstractNum w:abstractNumId="4" w15:restartNumberingAfterBreak="0">
-    <w:nsid w:val="728D5004"/>
-    <w:multiLevelType w:val="multilevel"/>
-    <w:tmpl w:val="FEEC7150"/>
-    <w:lvl w:ilvl="0">
-      <w:start w:val="1"/>
-      <w:numFmt w:val="decimal"/>
-      <w:lvlText w:val="%1."/>
-      <w:lvlJc w:val="left"/>
-      <w:pPr>
-        <w:tabs>
-          <w:tab w:val="num" w:pos="720"/>
-        </w:tabs>
-        <w:ind w:left="720" w:hanging="360"/>
-      </w:pPr>
-    </w:lvl>
-    <w:lvl w:ilvl="1">
-      <w:start w:val="1"/>
-      <w:numFmt w:val="decimal"/>
-      <w:lvlText w:val="%2."/>
-      <w:lvlJc w:val="left"/>
-      <w:pPr>
-        <w:tabs>
-          <w:tab w:val="num" w:pos="1080"/>
-        </w:tabs>
-        <w:ind w:left="1080" w:hanging="360"/>
-      </w:pPr>
-    </w:lvl>
-    <w:lvl w:ilvl="2">
-      <w:start w:val="1"/>
-      <w:numFmt w:val="decimal"/>
-      <w:lvlText w:val="%3."/>
-      <w:lvlJc w:val="left"/>
-      <w:pPr>
-        <w:tabs>
-          <w:tab w:val="num" w:pos="1778"/>
-        </w:tabs>
-        <w:ind w:left="1778" w:hanging="360"/>
-      </w:pPr>
-    </w:lvl>
-    <w:lvl w:ilvl="3">
-      <w:start w:val="1"/>
-      <w:numFmt w:val="decimal"/>
-      <w:lvlText w:val="%4."/>
-      <w:lvlJc w:val="left"/>
-      <w:pPr>
-        <w:tabs>
-          <w:tab w:val="num" w:pos="1800"/>
-        </w:tabs>
-        <w:ind w:left="1800" w:hanging="360"/>
-      </w:pPr>
-    </w:lvl>
-    <w:lvl w:ilvl="4">
-      <w:start w:val="1"/>
-      <w:numFmt w:val="decimal"/>
-      <w:lvlText w:val="%5."/>
-      <w:lvlJc w:val="left"/>
-      <w:pPr>
-        <w:tabs>
-          <w:tab w:val="num" w:pos="2160"/>
-        </w:tabs>
-        <w:ind w:left="2160" w:hanging="360"/>
-      </w:pPr>
-    </w:lvl>
-    <w:lvl w:ilvl="5">
-      <w:start w:val="1"/>
-      <w:numFmt w:val="decimal"/>
-      <w:lvlText w:val="%6."/>
-      <w:lvlJc w:val="left"/>
-      <w:pPr>
-        <w:tabs>
-          <w:tab w:val="num" w:pos="2520"/>
-        </w:tabs>
-        <w:ind w:left="2520" w:hanging="360"/>
-      </w:pPr>
-    </w:lvl>
-    <w:lvl w:ilvl="6">
-      <w:start w:val="1"/>
-      <w:numFmt w:val="decimal"/>
-      <w:lvlText w:val="%7."/>
-      <w:lvlJc w:val="left"/>
-      <w:pPr>
-        <w:tabs>
-          <w:tab w:val="num" w:pos="2880"/>
-        </w:tabs>
-        <w:ind w:left="2880" w:hanging="360"/>
-      </w:pPr>
-    </w:lvl>
-    <w:lvl w:ilvl="7">
-      <w:start w:val="1"/>
-      <w:numFmt w:val="decimal"/>
-      <w:lvlText w:val="%8."/>
-      <w:lvlJc w:val="left"/>
-      <w:pPr>
-        <w:tabs>
-          <w:tab w:val="num" w:pos="3240"/>
-        </w:tabs>
-        <w:ind w:left="3240" w:hanging="360"/>
-      </w:pPr>
-    </w:lvl>
-    <w:lvl w:ilvl="8">
-      <w:start w:val="1"/>
-      <w:numFmt w:val="decimal"/>
-      <w:lvlText w:val="%9."/>
-      <w:lvlJc w:val="left"/>
-      <w:pPr>
-        <w:tabs>
-          <w:tab w:val="num" w:pos="3600"/>
-        </w:tabs>
-        <w:ind w:left="3600" w:hanging="360"/>
+        <w:ind w:left="0" w:hanging="0"/>
       </w:pPr>
     </w:lvl>
   </w:abstractNum>
   <w:num w:numId="1">
+    <w:abstractNumId w:val="1"/>
+  </w:num>
+  <w:num w:numId="2">
+    <w:abstractNumId w:val="2"/>
+  </w:num>
+  <w:num w:numId="3">
+    <w:abstractNumId w:val="3"/>
+  </w:num>
+  <w:num w:numId="4">
     <w:abstractNumId w:val="4"/>
   </w:num>
-  <w:num w:numId="2">
-    <w:abstractNumId w:val="3"/>
-  </w:num>
-  <w:num w:numId="3">
-    <w:abstractNumId w:val="1"/>
-  </w:num>
-  <w:num w:numId="4">
-    <w:abstractNumId w:val="0"/>
-  </w:num>
   <w:num w:numId="5">
-    <w:abstractNumId w:val="2"/>
+    <w:abstractNumId w:val="5"/>
   </w:num>
 </w:numbering>
 </file>
 
 <file path=word/styles.xml><?xml version="1.0" encoding="utf-8"?>
-<w:styles xmlns:mc="http://schemas.openxmlformats.org/markup-compatibility/2006" xmlns:r="http://schemas.openxmlformats.org/officeDocument/2006/relationships" xmlns:w="http://schemas.openxmlformats.org/wordprocessingml/2006/main" xmlns:w14="http://schemas.microsoft.com/office/word/2010/wordml" xmlns:w15="http://schemas.microsoft.com/office/word/2012/wordml" xmlns:w16cex="http://schemas.microsoft.com/office/word/2018/wordml/cex" xmlns:w16cid="http://schemas.microsoft.com/office/word/2016/wordml/cid" xmlns:w16="http://schemas.microsoft.com/office/word/2018/wordml" xmlns:w16se="http://schemas.microsoft.com/office/word/2015/wordml/symex" mc:Ignorable="w14 w15 w16se w16cid w16 w16cex">
+<w:styles xmlns:w="http://schemas.openxmlformats.org/wordprocessingml/2006/main" xmlns:w14="http://schemas.microsoft.com/office/word/2010/wordml" xmlns:mc="http://schemas.openxmlformats.org/markup-compatibility/2006" mc:Ignorable="w14">
   <w:docDefaults>
     <w:rPrDefault>
       <w:rPr>
-        <w:rFonts w:ascii="Arial" w:eastAsia="Arial" w:hAnsi="Arial" w:cs="Arial"/>
+        <w:rFonts w:ascii="Arial" w:hAnsi="Arial" w:eastAsia="Arial" w:cs="Arial"/>
         <w:szCs w:val="22"/>
         <w:lang w:val="da" w:eastAsia="zh-CN" w:bidi="hi-IN"/>
       </w:rPr>
     </w:rPrDefault>
-    <w:pPrDefault/>
+    <w:pPrDefault>
+      <w:pPr/>
+    </w:pPrDefault>
   </w:docDefaults>
   <w:latentStyles w:defLockedState="0" w:defUIPriority="99" w:defSemiHidden="0" w:defUnhideWhenUsed="0" w:defQFormat="0" w:count="376">
     <w:lsdException w:name="Normal" w:uiPriority="0" w:qFormat="1"/>
     <w:lsdException w:name="heading 1" w:uiPriority="9" w:qFormat="1"/>
-    <w:lsdException w:name="heading 2" w:semiHidden="1" w:uiPriority="9" w:unhideWhenUsed="1" w:qFormat="1"/>
-    <w:lsdException w:name="heading 3" w:semiHidden="1" w:uiPriority="9" w:unhideWhenUsed="1" w:qFormat="1"/>
-    <w:lsdException w:name="heading 4" w:semiHidden="1" w:uiPriority="9" w:unhideWhenUsed="1" w:qFormat="1"/>
-    <w:lsdException w:name="heading 5" w:semiHidden="1" w:uiPriority="9" w:unhideWhenUsed="1" w:qFormat="1"/>
-    <w:lsdException w:name="heading 6" w:semiHidden="1" w:uiPriority="9" w:unhideWhenUsed="1" w:qFormat="1"/>
-    <w:lsdException w:name="heading 7" w:semiHidden="1" w:uiPriority="9" w:unhideWhenUsed="1" w:qFormat="1"/>
-    <w:lsdException w:name="heading 8" w:semiHidden="1" w:uiPriority="9" w:unhideWhenUsed="1" w:qFormat="1"/>
-    <w:lsdException w:name="heading 9" w:semiHidden="1" w:uiPriority="9" w:unhideWhenUsed="1" w:qFormat="1"/>
+    <w:lsdException w:name="heading 2" w:uiPriority="9" w:semiHidden="1" w:unhideWhenUsed="1" w:qFormat="1"/>
+    <w:lsdException w:name="heading 3" w:uiPriority="9" w:semiHidden="1" w:unhideWhenUsed="1" w:qFormat="1"/>
+    <w:lsdException w:name="heading 4" w:uiPriority="9" w:semiHidden="1" w:unhideWhenUsed="1" w:qFormat="1"/>
+    <w:lsdException w:name="heading 5" w:uiPriority="9" w:semiHidden="1" w:unhideWhenUsed="1" w:qFormat="1"/>
+    <w:lsdException w:name="heading 6" w:uiPriority="9" w:semiHidden="1" w:unhideWhenUsed="1" w:qFormat="1"/>
+    <w:lsdException w:name="heading 7" w:uiPriority="9" w:semiHidden="1" w:unhideWhenUsed="1" w:qFormat="1"/>
+    <w:lsdException w:name="heading 8" w:uiPriority="9" w:semiHidden="1" w:unhideWhenUsed="1" w:qFormat="1"/>
+    <w:lsdException w:name="heading 9" w:uiPriority="9" w:semiHidden="1" w:unhideWhenUsed="1" w:qFormat="1"/>
     <w:lsdException w:name="index 1" w:semiHidden="1" w:unhideWhenUsed="1"/>
     <w:lsdException w:name="index 2" w:semiHidden="1" w:unhideWhenUsed="1"/>
     <w:lsdException w:name="index 3" w:semiHidden="1" w:unhideWhenUsed="1"/>
@@ -1551,22 +1734,22 @@
     <w:lsdException w:name="index 7" w:semiHidden="1" w:unhideWhenUsed="1"/>
     <w:lsdException w:name="index 8" w:semiHidden="1" w:unhideWhenUsed="1"/>
     <w:lsdException w:name="index 9" w:semiHidden="1" w:unhideWhenUsed="1"/>
-    <w:lsdException w:name="toc 1" w:semiHidden="1" w:uiPriority="39" w:unhideWhenUsed="1"/>
-    <w:lsdException w:name="toc 2" w:semiHidden="1" w:uiPriority="39" w:unhideWhenUsed="1"/>
-    <w:lsdException w:name="toc 3" w:semiHidden="1" w:uiPriority="39" w:unhideWhenUsed="1"/>
-    <w:lsdException w:name="toc 4" w:semiHidden="1" w:uiPriority="39" w:unhideWhenUsed="1"/>
-    <w:lsdException w:name="toc 5" w:semiHidden="1" w:uiPriority="39" w:unhideWhenUsed="1"/>
-    <w:lsdException w:name="toc 6" w:semiHidden="1" w:uiPriority="39" w:unhideWhenUsed="1"/>
-    <w:lsdException w:name="toc 7" w:semiHidden="1" w:uiPriority="39" w:unhideWhenUsed="1"/>
-    <w:lsdException w:name="toc 8" w:semiHidden="1" w:uiPriority="39" w:unhideWhenUsed="1"/>
-    <w:lsdException w:name="toc 9" w:semiHidden="1" w:uiPriority="39" w:unhideWhenUsed="1"/>
+    <w:lsdException w:name="toc 1" w:uiPriority="39" w:semiHidden="1" w:unhideWhenUsed="1"/>
+    <w:lsdException w:name="toc 2" w:uiPriority="39" w:semiHidden="1" w:unhideWhenUsed="1"/>
+    <w:lsdException w:name="toc 3" w:uiPriority="39" w:semiHidden="1" w:unhideWhenUsed="1"/>
+    <w:lsdException w:name="toc 4" w:uiPriority="39" w:semiHidden="1" w:unhideWhenUsed="1"/>
+    <w:lsdException w:name="toc 5" w:uiPriority="39" w:semiHidden="1" w:unhideWhenUsed="1"/>
+    <w:lsdException w:name="toc 6" w:uiPriority="39" w:semiHidden="1" w:unhideWhenUsed="1"/>
+    <w:lsdException w:name="toc 7" w:uiPriority="39" w:semiHidden="1" w:unhideWhenUsed="1"/>
+    <w:lsdException w:name="toc 8" w:uiPriority="39" w:semiHidden="1" w:unhideWhenUsed="1"/>
+    <w:lsdException w:name="toc 9" w:uiPriority="39" w:semiHidden="1" w:unhideWhenUsed="1"/>
     <w:lsdException w:name="Normal Indent" w:semiHidden="1" w:unhideWhenUsed="1"/>
     <w:lsdException w:name="footnote text" w:semiHidden="1" w:unhideWhenUsed="1"/>
     <w:lsdException w:name="annotation text" w:semiHidden="1" w:unhideWhenUsed="1"/>
     <w:lsdException w:name="header" w:semiHidden="1" w:unhideWhenUsed="1"/>
     <w:lsdException w:name="footer" w:semiHidden="1" w:unhideWhenUsed="1"/>
     <w:lsdException w:name="index heading" w:semiHidden="1" w:unhideWhenUsed="1"/>
-    <w:lsdException w:name="caption" w:semiHidden="1" w:uiPriority="35" w:unhideWhenUsed="1" w:qFormat="1"/>
+    <w:lsdException w:name="caption" w:uiPriority="35" w:semiHidden="1" w:unhideWhenUsed="1" w:qFormat="1"/>
     <w:lsdException w:name="table of figures" w:semiHidden="1" w:unhideWhenUsed="1"/>
     <w:lsdException w:name="envelope address" w:semiHidden="1" w:unhideWhenUsed="1"/>
     <w:lsdException w:name="envelope return" w:semiHidden="1" w:unhideWhenUsed="1"/>
@@ -1597,7 +1780,7 @@
     <w:lsdException w:name="Title" w:uiPriority="10" w:qFormat="1"/>
     <w:lsdException w:name="Closing" w:semiHidden="1" w:unhideWhenUsed="1"/>
     <w:lsdException w:name="Signature" w:semiHidden="1" w:unhideWhenUsed="1"/>
-    <w:lsdException w:name="Default Paragraph Font" w:semiHidden="1" w:uiPriority="1" w:unhideWhenUsed="1"/>
+    <w:lsdException w:name="Default Paragraph Font" w:uiPriority="1" w:semiHidden="1" w:unhideWhenUsed="1"/>
     <w:lsdException w:name="Body Text" w:semiHidden="1" w:unhideWhenUsed="1"/>
     <w:lsdException w:name="Body Text Indent" w:semiHidden="1" w:unhideWhenUsed="1"/>
     <w:lsdException w:name="List Continue" w:semiHidden="1" w:unhideWhenUsed="1"/>
@@ -1797,8 +1980,8 @@
     <w:lsdException w:name="Subtle Reference" w:uiPriority="31" w:qFormat="1"/>
     <w:lsdException w:name="Intense Reference" w:uiPriority="32" w:qFormat="1"/>
     <w:lsdException w:name="Book Title" w:uiPriority="33" w:qFormat="1"/>
-    <w:lsdException w:name="Bibliography" w:semiHidden="1" w:uiPriority="37" w:unhideWhenUsed="1"/>
-    <w:lsdException w:name="TOC Heading" w:semiHidden="1" w:uiPriority="39" w:unhideWhenUsed="1" w:qFormat="1"/>
+    <w:lsdException w:name="Bibliography" w:uiPriority="37" w:semiHidden="1" w:unhideWhenUsed="1"/>
+    <w:lsdException w:name="TOC Heading" w:uiPriority="39" w:semiHidden="1" w:unhideWhenUsed="1" w:qFormat="1"/>
     <w:lsdException w:name="Plain Table 1" w:uiPriority="41"/>
     <w:lsdException w:name="Plain Table 2" w:uiPriority="42"/>
     <w:lsdException w:name="Plain Table 3" w:uiPriority="43"/>
@@ -1909,121 +2092,350 @@
     <w:lsdException w:name="Unresolved Mention" w:semiHidden="1" w:unhideWhenUsed="1"/>
     <w:lsdException w:name="Smart Link" w:semiHidden="1" w:unhideWhenUsed="1"/>
   </w:latentStyles>
-  <w:style w:type="paragraph" w:default="1" w:styleId="Normal">
+  <w:style w:type="paragraph" w:styleId="Normal" w:default="1">
     <w:name w:val="Normal"/>
     <w:qFormat/>
     <w:pPr>
-      <w:widowControl w:val="0"/>
-      <w:spacing w:line="276" w:lineRule="auto"/>
+      <w:widowControl w:val="false"/>
+      <w:bidi w:val="0"/>
+      <w:spacing w:lineRule="auto" w:line="276" w:before="0" w:after="0"/>
+      <w:jc w:val="left"/>
     </w:pPr>
     <w:rPr>
+      <w:rFonts w:ascii="Arial" w:hAnsi="Arial" w:eastAsia="Arial" w:cs="Arial"/>
+      <w:color w:val="auto"/>
+      <w:kern w:val="0"/>
       <w:sz w:val="22"/>
+      <w:szCs w:val="22"/>
+      <w:lang w:val="da" w:eastAsia="zh-CN" w:bidi="hi-IN"/>
     </w:rPr>
   </w:style>
   <w:style w:type="paragraph" w:styleId="Overskrift1">
-    <w:name w:val="heading 1"/>
+    <w:name w:val="Heading 1"/>
     <w:next w:val="Normal"/>
     <w:qFormat/>
     <w:pPr>
-      <w:keepNext/>
+      <w:keepNext w:val="true"/>
       <w:keepLines/>
-      <w:widowControl w:val="0"/>
+      <w:widowControl w:val="false"/>
+      <w:bidi w:val="0"/>
       <w:spacing w:before="400" w:after="120"/>
+      <w:jc w:val="left"/>
       <w:outlineLvl w:val="0"/>
     </w:pPr>
     <w:rPr>
+      <w:rFonts w:ascii="Arial" w:hAnsi="Arial" w:eastAsia="Arial" w:cs="Arial"/>
+      <w:color w:val="auto"/>
+      <w:kern w:val="0"/>
       <w:sz w:val="40"/>
       <w:szCs w:val="40"/>
+      <w:lang w:val="da" w:eastAsia="zh-CN" w:bidi="hi-IN"/>
     </w:rPr>
   </w:style>
   <w:style w:type="paragraph" w:styleId="Overskrift2">
-    <w:name w:val="heading 2"/>
+    <w:name w:val="Heading 2"/>
     <w:next w:val="Normal"/>
     <w:qFormat/>
     <w:pPr>
-      <w:keepNext/>
+      <w:keepNext w:val="true"/>
       <w:keepLines/>
-      <w:widowControl w:val="0"/>
+      <w:widowControl w:val="false"/>
+      <w:bidi w:val="0"/>
       <w:spacing w:before="360" w:after="120"/>
+      <w:jc w:val="left"/>
       <w:outlineLvl w:val="1"/>
     </w:pPr>
     <w:rPr>
+      <w:rFonts w:ascii="Arial" w:hAnsi="Arial" w:eastAsia="Arial" w:cs="Arial"/>
+      <w:color w:val="auto"/>
+      <w:kern w:val="0"/>
       <w:sz w:val="32"/>
       <w:szCs w:val="32"/>
+      <w:lang w:val="da" w:eastAsia="zh-CN" w:bidi="hi-IN"/>
     </w:rPr>
   </w:style>
   <w:style w:type="paragraph" w:styleId="Overskrift3">
-    <w:name w:val="heading 3"/>
+    <w:name w:val="Heading 3"/>
     <w:next w:val="Normal"/>
     <w:qFormat/>
     <w:pPr>
-      <w:keepNext/>
+      <w:keepNext w:val="true"/>
       <w:keepLines/>
-      <w:widowControl w:val="0"/>
+      <w:widowControl w:val="false"/>
+      <w:bidi w:val="0"/>
       <w:spacing w:before="320" w:after="80"/>
+      <w:jc w:val="left"/>
       <w:outlineLvl w:val="2"/>
     </w:pPr>
     <w:rPr>
+      <w:rFonts w:ascii="Arial" w:hAnsi="Arial" w:eastAsia="Arial" w:cs="Arial"/>
       <w:color w:val="434343"/>
+      <w:kern w:val="0"/>
+      <w:sz w:val="28"/>
+      <w:szCs w:val="28"/>
+      <w:lang w:val="da" w:eastAsia="zh-CN" w:bidi="hi-IN"/>
+    </w:rPr>
+  </w:style>
+  <w:style w:type="paragraph" w:styleId="Overskrift4">
+    <w:name w:val="Heading 4"/>
+    <w:next w:val="Normal"/>
+    <w:qFormat/>
+    <w:pPr>
+      <w:keepNext w:val="true"/>
+      <w:keepLines/>
+      <w:widowControl w:val="false"/>
+      <w:bidi w:val="0"/>
+      <w:spacing w:before="280" w:after="80"/>
+      <w:jc w:val="left"/>
+      <w:outlineLvl w:val="3"/>
+    </w:pPr>
+    <w:rPr>
+      <w:rFonts w:ascii="Arial" w:hAnsi="Arial" w:eastAsia="Arial" w:cs="Arial"/>
+      <w:color w:val="666666"/>
+      <w:kern w:val="0"/>
+      <w:sz w:val="24"/>
+      <w:szCs w:val="24"/>
+      <w:lang w:val="da" w:eastAsia="zh-CN" w:bidi="hi-IN"/>
+    </w:rPr>
+  </w:style>
+  <w:style w:type="paragraph" w:styleId="Overskrift5">
+    <w:name w:val="Heading 5"/>
+    <w:next w:val="Normal"/>
+    <w:qFormat/>
+    <w:pPr>
+      <w:keepNext w:val="true"/>
+      <w:keepLines/>
+      <w:widowControl w:val="false"/>
+      <w:bidi w:val="0"/>
+      <w:spacing w:before="240" w:after="80"/>
+      <w:jc w:val="left"/>
+      <w:outlineLvl w:val="4"/>
+    </w:pPr>
+    <w:rPr>
+      <w:rFonts w:ascii="Arial" w:hAnsi="Arial" w:eastAsia="Arial" w:cs="Arial"/>
+      <w:color w:val="666666"/>
+      <w:kern w:val="0"/>
+      <w:sz w:val="22"/>
+      <w:szCs w:val="22"/>
+      <w:lang w:val="da" w:eastAsia="zh-CN" w:bidi="hi-IN"/>
+    </w:rPr>
+  </w:style>
+  <w:style w:type="paragraph" w:styleId="Overskrift6">
+    <w:name w:val="Heading 6"/>
+    <w:next w:val="Normal"/>
+    <w:qFormat/>
+    <w:pPr>
+      <w:keepNext w:val="true"/>
+      <w:keepLines/>
+      <w:widowControl w:val="false"/>
+      <w:bidi w:val="0"/>
+      <w:spacing w:before="240" w:after="80"/>
+      <w:jc w:val="left"/>
+      <w:outlineLvl w:val="5"/>
+    </w:pPr>
+    <w:rPr>
+      <w:rFonts w:ascii="Arial" w:hAnsi="Arial" w:eastAsia="Arial" w:cs="Arial"/>
+      <w:i/>
+      <w:color w:val="666666"/>
+      <w:kern w:val="0"/>
+      <w:sz w:val="22"/>
+      <w:szCs w:val="22"/>
+      <w:lang w:val="da" w:eastAsia="zh-CN" w:bidi="hi-IN"/>
+    </w:rPr>
+  </w:style>
+  <w:style w:type="character" w:styleId="DefaultParagraphFont" w:default="1">
+    <w:name w:val="Default Paragraph Font"/>
+    <w:uiPriority w:val="1"/>
+    <w:semiHidden/>
+    <w:unhideWhenUsed/>
+    <w:qFormat/>
+    <w:rPr/>
+  </w:style>
+  <w:style w:type="character" w:styleId="Nummereringstegn" w:customStyle="1">
+    <w:name w:val="Nummereringstegn"/>
+    <w:qFormat/>
+    <w:rPr/>
+  </w:style>
+  <w:style w:type="character" w:styleId="Punkttegn" w:customStyle="1">
+    <w:name w:val="Punkttegn"/>
+    <w:qFormat/>
+    <w:rPr>
+      <w:rFonts w:ascii="OpenSymbol" w:hAnsi="OpenSymbol" w:eastAsia="OpenSymbol" w:cs="OpenSymbol"/>
+    </w:rPr>
+  </w:style>
+  <w:style w:type="paragraph" w:styleId="Overskrift">
+    <w:name w:val="Overskrift"/>
+    <w:basedOn w:val="Normal"/>
+    <w:next w:val="Brdtekst"/>
+    <w:qFormat/>
+    <w:pPr>
+      <w:keepNext w:val="true"/>
+      <w:spacing w:before="240" w:after="120"/>
+    </w:pPr>
+    <w:rPr>
+      <w:rFonts w:ascii="Liberation Sans" w:hAnsi="Liberation Sans" w:eastAsia="Bitstream Vera Sans" w:cs="Noto Sans Devanagari"/>
       <w:sz w:val="28"/>
       <w:szCs w:val="28"/>
     </w:rPr>
   </w:style>
-  <w:style w:type="paragraph" w:styleId="Overskrift4">
-    <w:name w:val="heading 4"/>
-    <w:next w:val="Normal"/>
+  <w:style w:type="paragraph" w:styleId="Brdtekst">
+    <w:name w:val="Body Text"/>
+    <w:basedOn w:val="Normal"/>
+    <w:pPr>
+      <w:spacing w:before="0" w:after="140"/>
+    </w:pPr>
+    <w:rPr/>
+  </w:style>
+  <w:style w:type="paragraph" w:styleId="Liste">
+    <w:name w:val="List"/>
+    <w:basedOn w:val="Brdtekst"/>
+    <w:pPr/>
+    <w:rPr>
+      <w:rFonts w:cs="Lohit Devanagari"/>
+    </w:rPr>
+  </w:style>
+  <w:style w:type="paragraph" w:styleId="Billedtekst">
+    <w:name w:val="Caption"/>
+    <w:basedOn w:val="Normal"/>
     <w:qFormat/>
     <w:pPr>
-      <w:keepNext/>
-      <w:keepLines/>
-      <w:widowControl w:val="0"/>
-      <w:spacing w:before="280" w:after="80"/>
-      <w:outlineLvl w:val="3"/>
+      <w:suppressLineNumbers/>
+      <w:spacing w:before="120" w:after="120"/>
     </w:pPr>
     <w:rPr>
-      <w:color w:val="666666"/>
+      <w:rFonts w:cs="Noto Sans Devanagari"/>
+      <w:i/>
+      <w:iCs/>
       <w:sz w:val="24"/>
       <w:szCs w:val="24"/>
     </w:rPr>
   </w:style>
-  <w:style w:type="paragraph" w:styleId="Overskrift5">
-    <w:name w:val="heading 5"/>
+  <w:style w:type="paragraph" w:styleId="Indeks" w:customStyle="1">
+    <w:name w:val="Indeks"/>
+    <w:basedOn w:val="Normal"/>
+    <w:qFormat/>
+    <w:pPr>
+      <w:suppressLineNumbers/>
+    </w:pPr>
+    <w:rPr>
+      <w:rFonts w:cs="Lohit Devanagari"/>
+    </w:rPr>
+  </w:style>
+  <w:style w:type="paragraph" w:styleId="Overskrift11" w:customStyle="1">
+    <w:name w:val="Overskrift1"/>
+    <w:basedOn w:val="Normal"/>
+    <w:next w:val="Brdtekst"/>
+    <w:qFormat/>
+    <w:pPr>
+      <w:keepNext w:val="true"/>
+      <w:spacing w:before="240" w:after="120"/>
+    </w:pPr>
+    <w:rPr>
+      <w:rFonts w:ascii="Liberation Sans" w:hAnsi="Liberation Sans" w:eastAsia="Noto Sans CJK SC" w:cs="Lohit Devanagari"/>
+      <w:sz w:val="28"/>
+      <w:szCs w:val="28"/>
+    </w:rPr>
+  </w:style>
+  <w:style w:type="paragraph" w:styleId="Caption">
+    <w:name w:val="caption"/>
+    <w:basedOn w:val="Normal"/>
+    <w:qFormat/>
+    <w:pPr>
+      <w:suppressLineNumbers/>
+      <w:spacing w:before="120" w:after="120"/>
+    </w:pPr>
+    <w:rPr>
+      <w:rFonts w:cs="Lohit Devanagari"/>
+      <w:i/>
+      <w:iCs/>
+      <w:sz w:val="24"/>
+      <w:szCs w:val="24"/>
+    </w:rPr>
+  </w:style>
+  <w:style w:type="paragraph" w:styleId="LOnormal" w:customStyle="1">
+    <w:name w:val="LO-normal"/>
+    <w:qFormat/>
+    <w:pPr>
+      <w:widowControl/>
+      <w:bidi w:val="0"/>
+      <w:spacing w:before="0" w:after="0"/>
+      <w:jc w:val="left"/>
+    </w:pPr>
+    <w:rPr>
+      <w:rFonts w:ascii="Arial" w:hAnsi="Arial" w:eastAsia="Arial" w:cs="Arial"/>
+      <w:color w:val="auto"/>
+      <w:kern w:val="0"/>
+      <w:sz w:val="22"/>
+      <w:szCs w:val="22"/>
+      <w:lang w:val="da" w:eastAsia="zh-CN" w:bidi="hi-IN"/>
+    </w:rPr>
+  </w:style>
+  <w:style w:type="paragraph" w:styleId="Titel">
+    <w:name w:val="Title"/>
+    <w:basedOn w:val="LOnormal"/>
     <w:next w:val="Normal"/>
     <w:qFormat/>
     <w:pPr>
-      <w:keepNext/>
+      <w:keepNext w:val="true"/>
       <w:keepLines/>
-      <w:widowControl w:val="0"/>
-      <w:spacing w:before="240" w:after="80"/>
-      <w:outlineLvl w:val="4"/>
+      <w:spacing w:before="0" w:after="60"/>
+    </w:pPr>
+    <w:rPr>
+      <w:sz w:val="52"/>
+      <w:szCs w:val="52"/>
+    </w:rPr>
+  </w:style>
+  <w:style w:type="paragraph" w:styleId="Undertitel">
+    <w:name w:val="Subtitle"/>
+    <w:basedOn w:val="LOnormal"/>
+    <w:next w:val="Normal"/>
+    <w:qFormat/>
+    <w:pPr>
+      <w:keepNext w:val="true"/>
+      <w:keepLines/>
+      <w:spacing w:before="0" w:after="320"/>
     </w:pPr>
     <w:rPr>
       <w:color w:val="666666"/>
-      <w:sz w:val="22"/>
+      <w:sz w:val="30"/>
+      <w:szCs w:val="30"/>
     </w:rPr>
   </w:style>
-  <w:style w:type="paragraph" w:styleId="Overskrift6">
-    <w:name w:val="heading 6"/>
-    <w:next w:val="Normal"/>
+  <w:style w:type="paragraph" w:styleId="Sidehovedogsidefod" w:customStyle="1">
+    <w:name w:val="Sidehoved og sidefod"/>
+    <w:basedOn w:val="Normal"/>
     <w:qFormat/>
+    <w:pPr/>
+    <w:rPr/>
+  </w:style>
+  <w:style w:type="paragraph" w:styleId="Sidefod">
+    <w:name w:val="Footer"/>
+    <w:basedOn w:val="Normal"/>
+    <w:pPr/>
+    <w:rPr/>
+  </w:style>
+  <w:style w:type="paragraph" w:styleId="ListParagraph">
+    <w:name w:val="List Paragraph"/>
+    <w:basedOn w:val="Normal"/>
+    <w:uiPriority w:val="34"/>
+    <w:qFormat/>
+    <w:rsid w:val="001a5cd9"/>
     <w:pPr>
-      <w:keepNext/>
-      <w:keepLines/>
-      <w:widowControl w:val="0"/>
-      <w:spacing w:before="240" w:after="80"/>
-      <w:outlineLvl w:val="5"/>
+      <w:spacing w:before="0" w:after="0"/>
+      <w:ind w:left="720" w:hanging="0"/>
+      <w:contextualSpacing/>
     </w:pPr>
     <w:rPr>
-      <w:i/>
-      <w:color w:val="666666"/>
-      <w:sz w:val="22"/>
+      <w:rFonts w:cs="Mangal"/>
+      <w:szCs w:val="20"/>
     </w:rPr>
   </w:style>
-  <w:style w:type="character" w:default="1" w:styleId="Standardskrifttypeiafsnit">
-    <w:name w:val="Default Paragraph Font"/>
-    <w:uiPriority w:val="1"/>
+  <w:style w:type="numbering" w:styleId="NoList" w:default="1">
+    <w:name w:val="No List"/>
+    <w:uiPriority w:val="99"/>
     <w:semiHidden/>
     <w:unhideWhenUsed/>
+    <w:qFormat/>
   </w:style>
   <w:style w:type="table" w:default="1" w:styleId="Tabel-Normal">
     <w:name w:val="Normal Table"/>
@@ -2039,141 +2451,6 @@
         <w:right w:w="108" w:type="dxa"/>
       </w:tblCellMar>
     </w:tblPr>
-  </w:style>
-  <w:style w:type="numbering" w:default="1" w:styleId="Ingenoversigt">
-    <w:name w:val="No List"/>
-    <w:uiPriority w:val="99"/>
-    <w:semiHidden/>
-    <w:unhideWhenUsed/>
-  </w:style>
-  <w:style w:type="character" w:customStyle="1" w:styleId="Nummereringstegn">
-    <w:name w:val="Nummereringstegn"/>
-    <w:qFormat/>
-  </w:style>
-  <w:style w:type="character" w:customStyle="1" w:styleId="Punkttegn">
-    <w:name w:val="Punkttegn"/>
-    <w:qFormat/>
-    <w:rPr>
-      <w:rFonts w:ascii="OpenSymbol" w:eastAsia="OpenSymbol" w:hAnsi="OpenSymbol" w:cs="OpenSymbol"/>
-    </w:rPr>
-  </w:style>
-  <w:style w:type="paragraph" w:customStyle="1" w:styleId="Overskrift10">
-    <w:name w:val="Overskrift1"/>
-    <w:basedOn w:val="Normal"/>
-    <w:next w:val="Brdtekst"/>
-    <w:qFormat/>
-    <w:pPr>
-      <w:keepNext/>
-      <w:spacing w:before="240" w:after="120"/>
-    </w:pPr>
-    <w:rPr>
-      <w:rFonts w:ascii="Liberation Sans" w:eastAsia="Noto Sans CJK SC" w:hAnsi="Liberation Sans" w:cs="Lohit Devanagari"/>
-      <w:sz w:val="28"/>
-      <w:szCs w:val="28"/>
-    </w:rPr>
-  </w:style>
-  <w:style w:type="paragraph" w:styleId="Brdtekst">
-    <w:name w:val="Body Text"/>
-    <w:basedOn w:val="Normal"/>
-    <w:pPr>
-      <w:spacing w:after="140"/>
-    </w:pPr>
-  </w:style>
-  <w:style w:type="paragraph" w:styleId="Liste">
-    <w:name w:val="List"/>
-    <w:basedOn w:val="Brdtekst"/>
-    <w:rPr>
-      <w:rFonts w:cs="Lohit Devanagari"/>
-    </w:rPr>
-  </w:style>
-  <w:style w:type="paragraph" w:styleId="Billedtekst">
-    <w:name w:val="caption"/>
-    <w:basedOn w:val="Normal"/>
-    <w:qFormat/>
-    <w:pPr>
-      <w:suppressLineNumbers/>
-      <w:spacing w:before="120" w:after="120"/>
-    </w:pPr>
-    <w:rPr>
-      <w:rFonts w:cs="Lohit Devanagari"/>
-      <w:i/>
-      <w:iCs/>
-      <w:sz w:val="24"/>
-      <w:szCs w:val="24"/>
-    </w:rPr>
-  </w:style>
-  <w:style w:type="paragraph" w:customStyle="1" w:styleId="Indeks">
-    <w:name w:val="Indeks"/>
-    <w:basedOn w:val="Normal"/>
-    <w:qFormat/>
-    <w:pPr>
-      <w:suppressLineNumbers/>
-    </w:pPr>
-    <w:rPr>
-      <w:rFonts w:cs="Lohit Devanagari"/>
-    </w:rPr>
-  </w:style>
-  <w:style w:type="paragraph" w:customStyle="1" w:styleId="LO-normal">
-    <w:name w:val="LO-normal"/>
-    <w:qFormat/>
-    <w:rPr>
-      <w:sz w:val="22"/>
-    </w:rPr>
-  </w:style>
-  <w:style w:type="paragraph" w:styleId="Titel">
-    <w:name w:val="Title"/>
-    <w:basedOn w:val="LO-normal"/>
-    <w:next w:val="Normal"/>
-    <w:qFormat/>
-    <w:pPr>
-      <w:keepNext/>
-      <w:keepLines/>
-      <w:spacing w:after="60"/>
-    </w:pPr>
-    <w:rPr>
-      <w:sz w:val="52"/>
-      <w:szCs w:val="52"/>
-    </w:rPr>
-  </w:style>
-  <w:style w:type="paragraph" w:styleId="Undertitel">
-    <w:name w:val="Subtitle"/>
-    <w:basedOn w:val="LO-normal"/>
-    <w:next w:val="Normal"/>
-    <w:qFormat/>
-    <w:pPr>
-      <w:keepNext/>
-      <w:keepLines/>
-      <w:spacing w:after="320"/>
-    </w:pPr>
-    <w:rPr>
-      <w:color w:val="666666"/>
-      <w:sz w:val="30"/>
-      <w:szCs w:val="30"/>
-    </w:rPr>
-  </w:style>
-  <w:style w:type="paragraph" w:customStyle="1" w:styleId="Sidehovedogsidefod">
-    <w:name w:val="Sidehoved og sidefod"/>
-    <w:basedOn w:val="Normal"/>
-    <w:qFormat/>
-  </w:style>
-  <w:style w:type="paragraph" w:styleId="Sidefod">
-    <w:name w:val="footer"/>
-    <w:basedOn w:val="Normal"/>
-  </w:style>
-  <w:style w:type="paragraph" w:styleId="Listeafsnit">
-    <w:name w:val="List Paragraph"/>
-    <w:basedOn w:val="Normal"/>
-    <w:uiPriority w:val="34"/>
-    <w:qFormat/>
-    <w:rsid w:val="001A5CD9"/>
-    <w:pPr>
-      <w:ind w:left="720"/>
-      <w:contextualSpacing/>
-    </w:pPr>
-    <w:rPr>
-      <w:rFonts w:cs="Mangal"/>
-      <w:szCs w:val="20"/>
-    </w:rPr>
   </w:style>
 </w:styles>
 </file>

</xml_diff>

<commit_message>
Rettet AD02 Send besked, UC02 Send besked
Closes #18
Co-author: @emilnymann
</commit_message>
<xml_diff>
--- a/02 Requirements & Analysis/UC02 Send besked.docx
+++ b/02 Requirements & Analysis/UC02 Send besked.docx
@@ -1,10 +1,9 @@
 
 <file path=word/document.xml><?xml version="1.0" encoding="utf-8"?>
-<w:document xmlns:o="urn:schemas-microsoft-com:office:office" xmlns:r="http://schemas.openxmlformats.org/officeDocument/2006/relationships" xmlns:v="urn:schemas-microsoft-com:vml" xmlns:w="http://schemas.openxmlformats.org/wordprocessingml/2006/main" xmlns:w10="urn:schemas-microsoft-com:office:word" xmlns:wp="http://schemas.openxmlformats.org/drawingml/2006/wordprocessingDrawing" xmlns:wps="http://schemas.microsoft.com/office/word/2010/wordprocessingShape" xmlns:wpg="http://schemas.microsoft.com/office/word/2010/wordprocessingGroup" xmlns:mc="http://schemas.openxmlformats.org/markup-compatibility/2006" xmlns:wp14="http://schemas.microsoft.com/office/word/2010/wordprocessingDrawing" xmlns:w14="http://schemas.microsoft.com/office/word/2010/wordml" mc:Ignorable="w14 wp14">
+<w:document xmlns:wpc="http://schemas.microsoft.com/office/word/2010/wordprocessingCanvas" xmlns:cx="http://schemas.microsoft.com/office/drawing/2014/chartex" xmlns:cx1="http://schemas.microsoft.com/office/drawing/2015/9/8/chartex" xmlns:cx2="http://schemas.microsoft.com/office/drawing/2015/10/21/chartex" xmlns:cx3="http://schemas.microsoft.com/office/drawing/2016/5/9/chartex" xmlns:cx4="http://schemas.microsoft.com/office/drawing/2016/5/10/chartex" xmlns:cx5="http://schemas.microsoft.com/office/drawing/2016/5/11/chartex" xmlns:cx6="http://schemas.microsoft.com/office/drawing/2016/5/12/chartex" xmlns:cx7="http://schemas.microsoft.com/office/drawing/2016/5/13/chartex" xmlns:cx8="http://schemas.microsoft.com/office/drawing/2016/5/14/chartex" xmlns:mc="http://schemas.openxmlformats.org/markup-compatibility/2006" xmlns:aink="http://schemas.microsoft.com/office/drawing/2016/ink" xmlns:am3d="http://schemas.microsoft.com/office/drawing/2017/model3d" xmlns:o="urn:schemas-microsoft-com:office:office" xmlns:r="http://schemas.openxmlformats.org/officeDocument/2006/relationships" xmlns:m="http://schemas.openxmlformats.org/officeDocument/2006/math" xmlns:v="urn:schemas-microsoft-com:vml" xmlns:wp14="http://schemas.microsoft.com/office/word/2010/wordprocessingDrawing" xmlns:wp="http://schemas.openxmlformats.org/drawingml/2006/wordprocessingDrawing" xmlns:w10="urn:schemas-microsoft-com:office:word" xmlns:w="http://schemas.openxmlformats.org/wordprocessingml/2006/main" xmlns:w14="http://schemas.microsoft.com/office/word/2010/wordml" xmlns:w15="http://schemas.microsoft.com/office/word/2012/wordml" xmlns:w16cex="http://schemas.microsoft.com/office/word/2018/wordml/cex" xmlns:w16cid="http://schemas.microsoft.com/office/word/2016/wordml/cid" xmlns:w16="http://schemas.microsoft.com/office/word/2018/wordml" xmlns:w16se="http://schemas.microsoft.com/office/word/2015/wordml/symex" xmlns:wpg="http://schemas.microsoft.com/office/word/2010/wordprocessingGroup" xmlns:wpi="http://schemas.microsoft.com/office/word/2010/wordprocessingInk" xmlns:wne="http://schemas.microsoft.com/office/word/2006/wordml" xmlns:wps="http://schemas.microsoft.com/office/word/2010/wordprocessingShape" mc:Ignorable="w14 w15 w16se w16cid w16 w16cex wp14">
   <w:body>
     <w:p>
       <w:pPr>
-        <w:pStyle w:val="Normal"/>
         <w:rPr>
           <w:sz w:val="36"/>
           <w:szCs w:val="36"/>
@@ -21,7 +20,6 @@
     <w:tbl>
       <w:tblPr>
         <w:tblW w:w="10365" w:type="dxa"/>
-        <w:jc w:val="left"/>
         <w:tblInd w:w="-485" w:type="dxa"/>
         <w:tblCellMar>
           <w:top w:w="100" w:type="dxa"/>
@@ -29,14 +27,13 @@
           <w:bottom w:w="100" w:type="dxa"/>
           <w:right w:w="100" w:type="dxa"/>
         </w:tblCellMar>
-        <w:tblLook w:val="0600" w:noVBand="1" w:noHBand="1" w:lastColumn="0" w:firstColumn="0" w:lastRow="0" w:firstRow="0"/>
+        <w:tblLook w:val="0600" w:firstRow="0" w:lastRow="0" w:firstColumn="0" w:lastColumn="0" w:noHBand="1" w:noVBand="1"/>
       </w:tblPr>
       <w:tblGrid>
         <w:gridCol w:w="3087"/>
-        <w:gridCol w:w="7277"/>
+        <w:gridCol w:w="7278"/>
       </w:tblGrid>
       <w:tr>
-        <w:trPr/>
         <w:tc>
           <w:tcPr>
             <w:tcW w:w="3087" w:type="dxa"/>
@@ -46,23 +43,37 @@
               <w:bottom w:val="single" w:sz="8" w:space="0" w:color="000000"/>
               <w:right w:val="single" w:sz="8" w:space="0" w:color="000000"/>
             </w:tcBorders>
-            <w:shd w:color="auto" w:fill="CCCCCC" w:val="clear"/>
-          </w:tcPr>
-          <w:p>
-            <w:pPr>
-              <w:pStyle w:val="Normal"/>
-              <w:spacing w:lineRule="auto" w:line="240"/>
-              <w:rPr>
-                <w:b/>
-                <w:b/>
-              </w:rPr>
-            </w:pPr>
-            <w:r>
-              <w:rPr>
-                <w:b/>
-              </w:rPr>
-              <w:t>Use Case Section</w:t>
-            </w:r>
+            <w:shd w:val="clear" w:color="auto" w:fill="CCCCCC"/>
+          </w:tcPr>
+          <w:p>
+            <w:pPr>
+              <w:spacing w:line="240" w:lineRule="auto"/>
+              <w:rPr>
+                <w:b/>
+              </w:rPr>
+            </w:pPr>
+            <w:proofErr w:type="spellStart"/>
+            <w:r>
+              <w:rPr>
+                <w:b/>
+              </w:rPr>
+              <w:t>Use</w:t>
+            </w:r>
+            <w:proofErr w:type="spellEnd"/>
+            <w:r>
+              <w:rPr>
+                <w:b/>
+              </w:rPr>
+              <w:t xml:space="preserve"> Case </w:t>
+            </w:r>
+            <w:proofErr w:type="spellStart"/>
+            <w:r>
+              <w:rPr>
+                <w:b/>
+              </w:rPr>
+              <w:t>Section</w:t>
+            </w:r>
+            <w:proofErr w:type="spellEnd"/>
           </w:p>
         </w:tc>
         <w:tc>
@@ -74,28 +85,27 @@
               <w:bottom w:val="single" w:sz="8" w:space="0" w:color="000000"/>
               <w:right w:val="single" w:sz="8" w:space="0" w:color="000000"/>
             </w:tcBorders>
-            <w:shd w:color="auto" w:fill="CCCCCC" w:val="clear"/>
-          </w:tcPr>
-          <w:p>
-            <w:pPr>
-              <w:pStyle w:val="Normal"/>
-              <w:spacing w:lineRule="auto" w:line="240"/>
-              <w:rPr>
-                <w:b/>
-                <w:b/>
-              </w:rPr>
-            </w:pPr>
+            <w:shd w:val="clear" w:color="auto" w:fill="CCCCCC"/>
+          </w:tcPr>
+          <w:p>
+            <w:pPr>
+              <w:spacing w:line="240" w:lineRule="auto"/>
+              <w:rPr>
+                <w:b/>
+              </w:rPr>
+            </w:pPr>
+            <w:proofErr w:type="spellStart"/>
             <w:r>
               <w:rPr>
                 <w:b/>
               </w:rPr>
               <w:t>Comment</w:t>
             </w:r>
+            <w:proofErr w:type="spellEnd"/>
           </w:p>
         </w:tc>
       </w:tr>
       <w:tr>
-        <w:trPr/>
         <w:tc>
           <w:tcPr>
             <w:tcW w:w="3087" w:type="dxa"/>
@@ -105,23 +115,37 @@
               <w:bottom w:val="single" w:sz="8" w:space="0" w:color="000000"/>
               <w:right w:val="single" w:sz="8" w:space="0" w:color="000000"/>
             </w:tcBorders>
-            <w:shd w:color="auto" w:fill="auto" w:val="clear"/>
-          </w:tcPr>
-          <w:p>
-            <w:pPr>
-              <w:pStyle w:val="Normal"/>
-              <w:spacing w:lineRule="auto" w:line="240"/>
-              <w:rPr>
-                <w:b/>
-                <w:b/>
-              </w:rPr>
-            </w:pPr>
-            <w:r>
-              <w:rPr>
-                <w:b/>
-              </w:rPr>
-              <w:t>Use Case Name</w:t>
-            </w:r>
+            <w:shd w:val="clear" w:color="auto" w:fill="auto"/>
+          </w:tcPr>
+          <w:p>
+            <w:pPr>
+              <w:spacing w:line="240" w:lineRule="auto"/>
+              <w:rPr>
+                <w:b/>
+              </w:rPr>
+            </w:pPr>
+            <w:proofErr w:type="spellStart"/>
+            <w:r>
+              <w:rPr>
+                <w:b/>
+              </w:rPr>
+              <w:t>Use</w:t>
+            </w:r>
+            <w:proofErr w:type="spellEnd"/>
+            <w:r>
+              <w:rPr>
+                <w:b/>
+              </w:rPr>
+              <w:t xml:space="preserve"> Case </w:t>
+            </w:r>
+            <w:proofErr w:type="spellStart"/>
+            <w:r>
+              <w:rPr>
+                <w:b/>
+              </w:rPr>
+              <w:t>Name</w:t>
+            </w:r>
+            <w:proofErr w:type="spellEnd"/>
           </w:p>
         </w:tc>
         <w:tc>
@@ -133,23 +157,19 @@
               <w:bottom w:val="single" w:sz="8" w:space="0" w:color="000000"/>
               <w:right w:val="single" w:sz="8" w:space="0" w:color="000000"/>
             </w:tcBorders>
-            <w:shd w:color="auto" w:fill="auto" w:val="clear"/>
-          </w:tcPr>
-          <w:p>
-            <w:pPr>
-              <w:pStyle w:val="Normal"/>
-              <w:spacing w:lineRule="auto" w:line="240"/>
-              <w:rPr/>
-            </w:pPr>
-            <w:r>
-              <w:rPr/>
+            <w:shd w:val="clear" w:color="auto" w:fill="auto"/>
+          </w:tcPr>
+          <w:p>
+            <w:pPr>
+              <w:spacing w:line="240" w:lineRule="auto"/>
+            </w:pPr>
+            <w:r>
               <w:t>UC02 Send besked</w:t>
             </w:r>
           </w:p>
         </w:tc>
       </w:tr>
       <w:tr>
-        <w:trPr/>
         <w:tc>
           <w:tcPr>
             <w:tcW w:w="3087" w:type="dxa"/>
@@ -159,23 +179,23 @@
               <w:bottom w:val="single" w:sz="8" w:space="0" w:color="000000"/>
               <w:right w:val="single" w:sz="8" w:space="0" w:color="000000"/>
             </w:tcBorders>
-            <w:shd w:color="auto" w:fill="auto" w:val="clear"/>
-          </w:tcPr>
-          <w:p>
-            <w:pPr>
-              <w:pStyle w:val="Normal"/>
-              <w:spacing w:lineRule="auto" w:line="240"/>
-              <w:rPr>
-                <w:b/>
-                <w:b/>
-              </w:rPr>
-            </w:pPr>
+            <w:shd w:val="clear" w:color="auto" w:fill="auto"/>
+          </w:tcPr>
+          <w:p>
+            <w:pPr>
+              <w:spacing w:line="240" w:lineRule="auto"/>
+              <w:rPr>
+                <w:b/>
+              </w:rPr>
+            </w:pPr>
+            <w:proofErr w:type="spellStart"/>
             <w:r>
               <w:rPr>
                 <w:b/>
               </w:rPr>
               <w:t>Scope</w:t>
             </w:r>
+            <w:proofErr w:type="spellEnd"/>
           </w:p>
         </w:tc>
         <w:tc>
@@ -187,23 +207,19 @@
               <w:bottom w:val="single" w:sz="8" w:space="0" w:color="000000"/>
               <w:right w:val="single" w:sz="8" w:space="0" w:color="000000"/>
             </w:tcBorders>
-            <w:shd w:color="auto" w:fill="auto" w:val="clear"/>
-          </w:tcPr>
-          <w:p>
-            <w:pPr>
-              <w:pStyle w:val="Normal"/>
-              <w:spacing w:lineRule="auto" w:line="240"/>
-              <w:rPr/>
-            </w:pPr>
-            <w:r>
-              <w:rPr/>
+            <w:shd w:val="clear" w:color="auto" w:fill="auto"/>
+          </w:tcPr>
+          <w:p>
+            <w:pPr>
+              <w:spacing w:line="240" w:lineRule="auto"/>
+            </w:pPr>
+            <w:r>
               <w:t>FRBSPORT</w:t>
             </w:r>
           </w:p>
         </w:tc>
       </w:tr>
       <w:tr>
-        <w:trPr/>
         <w:tc>
           <w:tcPr>
             <w:tcW w:w="3087" w:type="dxa"/>
@@ -213,14 +229,12 @@
               <w:bottom w:val="single" w:sz="8" w:space="0" w:color="000000"/>
               <w:right w:val="single" w:sz="8" w:space="0" w:color="000000"/>
             </w:tcBorders>
-            <w:shd w:color="auto" w:fill="auto" w:val="clear"/>
-          </w:tcPr>
-          <w:p>
-            <w:pPr>
-              <w:pStyle w:val="Normal"/>
-              <w:spacing w:lineRule="auto" w:line="240"/>
-              <w:rPr>
-                <w:b/>
+            <w:shd w:val="clear" w:color="auto" w:fill="auto"/>
+          </w:tcPr>
+          <w:p>
+            <w:pPr>
+              <w:spacing w:line="240" w:lineRule="auto"/>
+              <w:rPr>
                 <w:b/>
               </w:rPr>
             </w:pPr>
@@ -241,23 +255,19 @@
               <w:bottom w:val="single" w:sz="8" w:space="0" w:color="000000"/>
               <w:right w:val="single" w:sz="8" w:space="0" w:color="000000"/>
             </w:tcBorders>
-            <w:shd w:color="auto" w:fill="auto" w:val="clear"/>
-          </w:tcPr>
-          <w:p>
-            <w:pPr>
-              <w:pStyle w:val="Normal"/>
-              <w:spacing w:lineRule="auto" w:line="240"/>
-              <w:rPr/>
-            </w:pPr>
-            <w:r>
-              <w:rPr/>
+            <w:shd w:val="clear" w:color="auto" w:fill="auto"/>
+          </w:tcPr>
+          <w:p>
+            <w:pPr>
+              <w:spacing w:line="240" w:lineRule="auto"/>
+            </w:pPr>
+            <w:r>
               <w:t>Subfunktion</w:t>
             </w:r>
           </w:p>
         </w:tc>
       </w:tr>
       <w:tr>
-        <w:trPr/>
         <w:tc>
           <w:tcPr>
             <w:tcW w:w="3087" w:type="dxa"/>
@@ -267,23 +277,37 @@
               <w:bottom w:val="single" w:sz="8" w:space="0" w:color="000000"/>
               <w:right w:val="single" w:sz="8" w:space="0" w:color="000000"/>
             </w:tcBorders>
-            <w:shd w:color="auto" w:fill="auto" w:val="clear"/>
-          </w:tcPr>
-          <w:p>
-            <w:pPr>
-              <w:pStyle w:val="Normal"/>
-              <w:spacing w:lineRule="auto" w:line="240"/>
-              <w:rPr>
-                <w:b/>
-                <w:b/>
-              </w:rPr>
-            </w:pPr>
-            <w:r>
-              <w:rPr>
-                <w:b/>
-              </w:rPr>
-              <w:t>Primary Actor</w:t>
-            </w:r>
+            <w:shd w:val="clear" w:color="auto" w:fill="auto"/>
+          </w:tcPr>
+          <w:p>
+            <w:pPr>
+              <w:spacing w:line="240" w:lineRule="auto"/>
+              <w:rPr>
+                <w:b/>
+              </w:rPr>
+            </w:pPr>
+            <w:proofErr w:type="spellStart"/>
+            <w:r>
+              <w:rPr>
+                <w:b/>
+              </w:rPr>
+              <w:t>Primary</w:t>
+            </w:r>
+            <w:proofErr w:type="spellEnd"/>
+            <w:r>
+              <w:rPr>
+                <w:b/>
+              </w:rPr>
+              <w:t xml:space="preserve"> </w:t>
+            </w:r>
+            <w:proofErr w:type="spellStart"/>
+            <w:r>
+              <w:rPr>
+                <w:b/>
+              </w:rPr>
+              <w:t>Actor</w:t>
+            </w:r>
+            <w:proofErr w:type="spellEnd"/>
           </w:p>
         </w:tc>
         <w:tc>
@@ -295,35 +319,24 @@
               <w:bottom w:val="single" w:sz="8" w:space="0" w:color="000000"/>
               <w:right w:val="single" w:sz="8" w:space="0" w:color="000000"/>
             </w:tcBorders>
-            <w:shd w:color="auto" w:fill="auto" w:val="clear"/>
-          </w:tcPr>
-          <w:p>
-            <w:pPr>
-              <w:pStyle w:val="Normal"/>
-              <w:spacing w:lineRule="auto" w:line="240"/>
-              <w:rPr>
-                <w:sz w:val="22"/>
-              </w:rPr>
+            <w:shd w:val="clear" w:color="auto" w:fill="auto"/>
+          </w:tcPr>
+          <w:p>
+            <w:pPr>
+              <w:spacing w:line="240" w:lineRule="auto"/>
             </w:pPr>
             <w:bookmarkStart w:id="0" w:name="__DdeLink__226_2500984447"/>
             <w:r>
-              <w:rPr>
-                <w:sz w:val="22"/>
-              </w:rPr>
               <w:t>Bruger</w:t>
             </w:r>
             <w:bookmarkEnd w:id="0"/>
             <w:r>
-              <w:rPr>
-                <w:sz w:val="22"/>
-              </w:rPr>
               <w:t xml:space="preserve"> (Patient eller Behandler)</w:t>
             </w:r>
           </w:p>
         </w:tc>
       </w:tr>
       <w:tr>
-        <w:trPr/>
         <w:tc>
           <w:tcPr>
             <w:tcW w:w="3087" w:type="dxa"/>
@@ -333,23 +346,29 @@
               <w:bottom w:val="single" w:sz="8" w:space="0" w:color="000000"/>
               <w:right w:val="single" w:sz="8" w:space="0" w:color="000000"/>
             </w:tcBorders>
-            <w:shd w:color="auto" w:fill="auto" w:val="clear"/>
-          </w:tcPr>
-          <w:p>
-            <w:pPr>
-              <w:pStyle w:val="Normal"/>
-              <w:spacing w:lineRule="auto" w:line="240"/>
-              <w:rPr>
-                <w:b/>
-                <w:b/>
-              </w:rPr>
-            </w:pPr>
-            <w:r>
-              <w:rPr>
-                <w:b/>
-              </w:rPr>
-              <w:t>Stakeholders and Interest</w:t>
-            </w:r>
+            <w:shd w:val="clear" w:color="auto" w:fill="auto"/>
+          </w:tcPr>
+          <w:p>
+            <w:pPr>
+              <w:spacing w:line="240" w:lineRule="auto"/>
+              <w:rPr>
+                <w:b/>
+              </w:rPr>
+            </w:pPr>
+            <w:r>
+              <w:rPr>
+                <w:b/>
+              </w:rPr>
+              <w:t xml:space="preserve">Stakeholders and </w:t>
+            </w:r>
+            <w:proofErr w:type="spellStart"/>
+            <w:r>
+              <w:rPr>
+                <w:b/>
+              </w:rPr>
+              <w:t>Interest</w:t>
+            </w:r>
+            <w:proofErr w:type="spellEnd"/>
           </w:p>
         </w:tc>
         <w:tc>
@@ -361,90 +380,54 @@
               <w:bottom w:val="single" w:sz="8" w:space="0" w:color="000000"/>
               <w:right w:val="single" w:sz="8" w:space="0" w:color="000000"/>
             </w:tcBorders>
-            <w:shd w:color="auto" w:fill="auto" w:val="clear"/>
-          </w:tcPr>
-          <w:p>
-            <w:pPr>
-              <w:pStyle w:val="Normal"/>
-              <w:spacing w:lineRule="auto" w:line="240"/>
-              <w:rPr/>
-            </w:pPr>
-            <w:r>
-              <w:rPr>
-                <w:sz w:val="22"/>
-              </w:rPr>
+            <w:shd w:val="clear" w:color="auto" w:fill="auto"/>
+          </w:tcPr>
+          <w:p>
+            <w:pPr>
+              <w:spacing w:line="240" w:lineRule="auto"/>
+            </w:pPr>
+            <w:r>
               <w:t>Patient</w:t>
             </w:r>
             <w:r>
-              <w:rPr/>
               <w:t>: Kan kontakte sin behandler hurtig og nemt.</w:t>
             </w:r>
           </w:p>
           <w:p>
             <w:pPr>
-              <w:pStyle w:val="Normal"/>
-              <w:spacing w:lineRule="auto" w:line="240"/>
-              <w:rPr/>
-            </w:pPr>
-            <w:r>
-              <w:rPr/>
-            </w:r>
-          </w:p>
-          <w:p>
-            <w:pPr>
-              <w:pStyle w:val="Normal"/>
-              <w:spacing w:lineRule="auto" w:line="240"/>
-              <w:rPr/>
-            </w:pPr>
-            <w:r>
-              <w:rPr/>
-              <w:t>Behandler: Kan sende beskeder til sine patienter hurtig og nemt.</w:t>
-            </w:r>
-          </w:p>
-          <w:p>
-            <w:pPr>
-              <w:pStyle w:val="Normal"/>
-              <w:spacing w:lineRule="auto" w:line="240"/>
-              <w:rPr/>
-            </w:pPr>
-            <w:r>
-              <w:rPr/>
-            </w:r>
-          </w:p>
-          <w:p>
-            <w:pPr>
-              <w:pStyle w:val="Normal"/>
-              <w:rPr/>
-            </w:pPr>
-            <w:r>
-              <w:rPr/>
-              <w:t xml:space="preserve">Virksomhed: Kan bevise kommunikationen overfor </w:t>
-            </w:r>
-            <w:r>
-              <w:rPr/>
-              <w:t>p</w:t>
-            </w:r>
-            <w:r>
-              <w:rPr>
-                <w:sz w:val="22"/>
-              </w:rPr>
-              <w:t>atient</w:t>
-            </w:r>
-            <w:r>
-              <w:rPr>
-                <w:sz w:val="22"/>
-              </w:rPr>
-              <w:t>er</w:t>
-            </w:r>
-            <w:r>
-              <w:rPr/>
+              <w:spacing w:line="240" w:lineRule="auto"/>
+            </w:pPr>
+          </w:p>
+          <w:p>
+            <w:pPr>
+              <w:spacing w:line="240" w:lineRule="auto"/>
+            </w:pPr>
+            <w:r>
+              <w:t xml:space="preserve">Behandler: Kan sende </w:t>
+            </w:r>
+            <w:r>
+              <w:t>beskeder til sine patienter hurtig og nemt.</w:t>
+            </w:r>
+          </w:p>
+          <w:p>
+            <w:pPr>
+              <w:spacing w:line="240" w:lineRule="auto"/>
+            </w:pPr>
+          </w:p>
+          <w:p>
+            <w:r>
+              <w:t>Virksomhed: Kan bevise kommunikationen overfor p</w:t>
+            </w:r>
+            <w:r>
+              <w:t>atienter</w:t>
+            </w:r>
+            <w:r>
               <w:t xml:space="preserve"> og myndighederne i forhold til klager eller opfølgning.</w:t>
             </w:r>
           </w:p>
         </w:tc>
       </w:tr>
       <w:tr>
-        <w:trPr/>
         <w:tc>
           <w:tcPr>
             <w:tcW w:w="3087" w:type="dxa"/>
@@ -454,20 +437,20 @@
               <w:bottom w:val="single" w:sz="8" w:space="0" w:color="000000"/>
               <w:right w:val="single" w:sz="8" w:space="0" w:color="000000"/>
             </w:tcBorders>
-            <w:shd w:color="auto" w:fill="auto" w:val="clear"/>
-          </w:tcPr>
-          <w:p>
-            <w:pPr>
-              <w:pStyle w:val="Normal"/>
-              <w:spacing w:lineRule="auto" w:line="240"/>
-              <w:rPr/>
-            </w:pPr>
+            <w:shd w:val="clear" w:color="auto" w:fill="auto"/>
+          </w:tcPr>
+          <w:p>
+            <w:pPr>
+              <w:spacing w:line="240" w:lineRule="auto"/>
+            </w:pPr>
+            <w:proofErr w:type="spellStart"/>
             <w:r>
               <w:rPr>
                 <w:b/>
               </w:rPr>
               <w:t>Preconditions</w:t>
             </w:r>
+            <w:proofErr w:type="spellEnd"/>
           </w:p>
         </w:tc>
         <w:tc>
@@ -479,23 +462,19 @@
               <w:bottom w:val="single" w:sz="8" w:space="0" w:color="000000"/>
               <w:right w:val="single" w:sz="8" w:space="0" w:color="000000"/>
             </w:tcBorders>
-            <w:shd w:color="auto" w:fill="auto" w:val="clear"/>
-          </w:tcPr>
-          <w:p>
-            <w:pPr>
-              <w:pStyle w:val="Normal"/>
-              <w:spacing w:lineRule="auto" w:line="240"/>
-              <w:rPr/>
-            </w:pPr>
-            <w:r>
-              <w:rPr/>
+            <w:shd w:val="clear" w:color="auto" w:fill="auto"/>
+          </w:tcPr>
+          <w:p>
+            <w:pPr>
+              <w:spacing w:line="240" w:lineRule="auto"/>
+            </w:pPr>
+            <w:r>
               <w:t>UC01 Vis beskedhistorik</w:t>
             </w:r>
           </w:p>
         </w:tc>
       </w:tr>
       <w:tr>
-        <w:trPr/>
         <w:tc>
           <w:tcPr>
             <w:tcW w:w="3087" w:type="dxa"/>
@@ -505,23 +484,29 @@
               <w:bottom w:val="single" w:sz="8" w:space="0" w:color="000000"/>
               <w:right w:val="single" w:sz="8" w:space="0" w:color="000000"/>
             </w:tcBorders>
-            <w:shd w:color="auto" w:fill="auto" w:val="clear"/>
-          </w:tcPr>
-          <w:p>
-            <w:pPr>
-              <w:pStyle w:val="Normal"/>
-              <w:spacing w:lineRule="auto" w:line="240"/>
-              <w:rPr>
-                <w:b/>
-                <w:b/>
-              </w:rPr>
-            </w:pPr>
-            <w:r>
-              <w:rPr>
-                <w:b/>
-              </w:rPr>
-              <w:t>Success Guarantee</w:t>
-            </w:r>
+            <w:shd w:val="clear" w:color="auto" w:fill="auto"/>
+          </w:tcPr>
+          <w:p>
+            <w:pPr>
+              <w:spacing w:line="240" w:lineRule="auto"/>
+              <w:rPr>
+                <w:b/>
+              </w:rPr>
+            </w:pPr>
+            <w:r>
+              <w:rPr>
+                <w:b/>
+              </w:rPr>
+              <w:t xml:space="preserve">Success </w:t>
+            </w:r>
+            <w:proofErr w:type="spellStart"/>
+            <w:r>
+              <w:rPr>
+                <w:b/>
+              </w:rPr>
+              <w:t>Guarantee</w:t>
+            </w:r>
+            <w:proofErr w:type="spellEnd"/>
           </w:p>
         </w:tc>
         <w:tc>
@@ -533,33 +518,25 @@
               <w:bottom w:val="single" w:sz="8" w:space="0" w:color="000000"/>
               <w:right w:val="single" w:sz="8" w:space="0" w:color="000000"/>
             </w:tcBorders>
-            <w:shd w:color="auto" w:fill="auto" w:val="clear"/>
-          </w:tcPr>
-          <w:p>
-            <w:pPr>
-              <w:pStyle w:val="Normal"/>
-              <w:spacing w:lineRule="auto" w:line="240"/>
-              <w:rPr/>
-            </w:pPr>
-            <w:r>
-              <w:rPr/>
+            <w:shd w:val="clear" w:color="auto" w:fill="auto"/>
+          </w:tcPr>
+          <w:p>
+            <w:pPr>
+              <w:spacing w:line="240" w:lineRule="auto"/>
+            </w:pPr>
+            <w:r>
               <w:t>Systemet har sendt b</w:t>
             </w:r>
             <w:r>
-              <w:rPr>
-                <w:sz w:val="22"/>
-              </w:rPr>
               <w:t>rugerens</w:t>
             </w:r>
             <w:r>
-              <w:rPr/>
               <w:t xml:space="preserve"> besked.</w:t>
             </w:r>
           </w:p>
         </w:tc>
       </w:tr>
       <w:tr>
-        <w:trPr/>
         <w:tc>
           <w:tcPr>
             <w:tcW w:w="3087" w:type="dxa"/>
@@ -569,13 +546,11 @@
               <w:bottom w:val="single" w:sz="8" w:space="0" w:color="000000"/>
               <w:right w:val="single" w:sz="8" w:space="0" w:color="000000"/>
             </w:tcBorders>
-            <w:shd w:color="auto" w:fill="auto" w:val="clear"/>
-          </w:tcPr>
-          <w:p>
-            <w:pPr>
-              <w:pStyle w:val="Normal"/>
-              <w:spacing w:lineRule="auto" w:line="240"/>
-              <w:rPr/>
+            <w:shd w:val="clear" w:color="auto" w:fill="auto"/>
+          </w:tcPr>
+          <w:p>
+            <w:pPr>
+              <w:spacing w:line="240" w:lineRule="auto"/>
             </w:pPr>
             <w:r>
               <w:rPr>
@@ -594,80 +569,61 @@
               <w:bottom w:val="single" w:sz="8" w:space="0" w:color="000000"/>
               <w:right w:val="single" w:sz="8" w:space="0" w:color="000000"/>
             </w:tcBorders>
-            <w:shd w:color="auto" w:fill="auto" w:val="clear"/>
-          </w:tcPr>
-          <w:p>
-            <w:pPr>
-              <w:pStyle w:val="Normal"/>
+            <w:shd w:val="clear" w:color="auto" w:fill="auto"/>
+          </w:tcPr>
+          <w:p>
+            <w:pPr>
               <w:numPr>
                 <w:ilvl w:val="0"/>
                 <w:numId w:val="1"/>
               </w:numPr>
-              <w:rPr/>
-            </w:pPr>
-            <w:r>
-              <w:rPr>
-                <w:sz w:val="22"/>
-              </w:rPr>
+            </w:pPr>
+            <w:r>
               <w:t>Bruger</w:t>
             </w:r>
             <w:r>
-              <w:rPr/>
               <w:t xml:space="preserve"> angiver en besked.</w:t>
             </w:r>
           </w:p>
           <w:p>
             <w:pPr>
-              <w:pStyle w:val="Normal"/>
               <w:numPr>
                 <w:ilvl w:val="0"/>
                 <w:numId w:val="1"/>
               </w:numPr>
-              <w:rPr/>
-            </w:pPr>
-            <w:r>
-              <w:rPr>
-                <w:sz w:val="22"/>
-              </w:rPr>
+            </w:pPr>
+            <w:r>
               <w:t>Bruger</w:t>
             </w:r>
             <w:r>
-              <w:rPr/>
               <w:t xml:space="preserve"> vælger at sende beskeden.</w:t>
             </w:r>
           </w:p>
           <w:p>
             <w:pPr>
-              <w:pStyle w:val="Normal"/>
               <w:numPr>
                 <w:ilvl w:val="0"/>
                 <w:numId w:val="1"/>
               </w:numPr>
-              <w:rPr/>
-            </w:pPr>
-            <w:r>
-              <w:rPr/>
+            </w:pPr>
+            <w:r>
               <w:t>Systemet gemmer beskeden i beskedhistorik.</w:t>
             </w:r>
           </w:p>
           <w:p>
             <w:pPr>
-              <w:pStyle w:val="Normal"/>
               <w:numPr>
                 <w:ilvl w:val="0"/>
                 <w:numId w:val="1"/>
               </w:numPr>
-              <w:rPr/>
-            </w:pPr>
-            <w:r>
-              <w:rPr/>
+            </w:pPr>
+            <w:r>
               <w:t>Systemet præsenterer en opdateret beskedhistorik.</w:t>
             </w:r>
           </w:p>
         </w:tc>
       </w:tr>
       <w:tr>
-        <w:trPr/>
         <w:tc>
           <w:tcPr>
             <w:tcW w:w="3087" w:type="dxa"/>
@@ -677,13 +633,11 @@
               <w:bottom w:val="single" w:sz="8" w:space="0" w:color="000000"/>
               <w:right w:val="single" w:sz="8" w:space="0" w:color="000000"/>
             </w:tcBorders>
-            <w:shd w:color="auto" w:fill="auto" w:val="clear"/>
-          </w:tcPr>
-          <w:p>
-            <w:pPr>
-              <w:pStyle w:val="Normal"/>
-              <w:spacing w:lineRule="auto" w:line="240"/>
-              <w:rPr/>
+            <w:shd w:val="clear" w:color="auto" w:fill="auto"/>
+          </w:tcPr>
+          <w:p>
+            <w:pPr>
+              <w:spacing w:line="240" w:lineRule="auto"/>
             </w:pPr>
             <w:r>
               <w:rPr>
@@ -702,170 +656,138 @@
               <w:bottom w:val="single" w:sz="8" w:space="0" w:color="000000"/>
               <w:right w:val="single" w:sz="8" w:space="0" w:color="000000"/>
             </w:tcBorders>
-            <w:shd w:color="auto" w:fill="auto" w:val="clear"/>
-          </w:tcPr>
-          <w:p>
-            <w:pPr>
-              <w:pStyle w:val="Normal"/>
-              <w:rPr/>
-            </w:pPr>
-            <w:r>
-              <w:rPr/>
-              <w:t xml:space="preserve">1a. </w:t>
-            </w:r>
-            <w:r>
-              <w:rPr>
-                <w:sz w:val="22"/>
-              </w:rPr>
+            <w:shd w:val="clear" w:color="auto" w:fill="auto"/>
+          </w:tcPr>
+          <w:p>
+            <w:r>
+              <w:t>2</w:t>
+            </w:r>
+            <w:r>
+              <w:t xml:space="preserve">a. </w:t>
+            </w:r>
+            <w:r>
               <w:t>Bruger</w:t>
             </w:r>
             <w:r>
-              <w:rPr/>
               <w:t xml:space="preserve"> har angivet en besked på mere end 255 tegn.</w:t>
             </w:r>
           </w:p>
           <w:p>
             <w:pPr>
-              <w:pStyle w:val="Normal"/>
               <w:numPr>
                 <w:ilvl w:val="0"/>
                 <w:numId w:val="4"/>
               </w:numPr>
-              <w:rPr/>
-            </w:pPr>
-            <w:r>
-              <w:rPr/>
-              <w:t>Systemet præsenterer fejlbeskeden ”Du kan ikke lave en besked på mere end 255 tegn”.</w:t>
-            </w:r>
-          </w:p>
-          <w:p>
-            <w:pPr>
-              <w:pStyle w:val="ListParagraph"/>
+            </w:pPr>
+            <w:r>
+              <w:t>Systemet præsen</w:t>
+            </w:r>
+            <w:r>
+              <w:t>terer fejlbeskeden ”Du kan ikke lave en besked på mere end 255 tegn”.</w:t>
+            </w:r>
+          </w:p>
+          <w:p>
+            <w:pPr>
+              <w:pStyle w:val="Listeafsnit"/>
               <w:numPr>
                 <w:ilvl w:val="0"/>
                 <w:numId w:val="4"/>
               </w:numPr>
-              <w:rPr/>
-            </w:pPr>
-            <w:r>
-              <w:rPr/>
+            </w:pPr>
+            <w:r>
               <w:t>Forsæt fra trin 1 i Main Success Scenario.</w:t>
             </w:r>
           </w:p>
-          <w:p>
-            <w:pPr>
-              <w:pStyle w:val="Normal"/>
-              <w:rPr/>
-            </w:pPr>
-            <w:r>
-              <w:rPr/>
-            </w:r>
-          </w:p>
-          <w:p>
-            <w:pPr>
-              <w:pStyle w:val="Normal"/>
-              <w:rPr/>
-            </w:pPr>
-            <w:r>
-              <w:rPr/>
-              <w:t xml:space="preserve">2a. </w:t>
-            </w:r>
-            <w:r>
-              <w:rPr>
-                <w:sz w:val="22"/>
-              </w:rPr>
+          <w:p/>
+          <w:p>
+            <w:r>
+              <w:t>2</w:t>
+            </w:r>
+            <w:r>
+              <w:t>b</w:t>
+            </w:r>
+            <w:r>
+              <w:t xml:space="preserve">. </w:t>
+            </w:r>
+            <w:r>
               <w:t>Bruger</w:t>
             </w:r>
             <w:r>
-              <w:rPr/>
               <w:t xml:space="preserve"> har ingen internet.</w:t>
             </w:r>
           </w:p>
           <w:p>
             <w:pPr>
-              <w:pStyle w:val="Normal"/>
               <w:numPr>
                 <w:ilvl w:val="0"/>
                 <w:numId w:val="3"/>
               </w:numPr>
-              <w:rPr/>
-            </w:pPr>
-            <w:r>
-              <w:rPr/>
-              <w:t>Systemet præsenterer fejlbeskeden ”Ingen internet. Prøv igen”.</w:t>
-            </w:r>
-          </w:p>
-          <w:p>
-            <w:pPr>
-              <w:pStyle w:val="ListParagraph"/>
+            </w:pPr>
+            <w:r>
+              <w:t>Systemet præsenterer fejlbeskeden ”</w:t>
+            </w:r>
+            <w:r>
+              <w:t>Beskeden kunne ikke sendes</w:t>
+            </w:r>
+            <w:r>
+              <w:t>”.</w:t>
+            </w:r>
+          </w:p>
+          <w:p>
+            <w:pPr>
+              <w:pStyle w:val="Listeafsnit"/>
               <w:numPr>
                 <w:ilvl w:val="0"/>
                 <w:numId w:val="3"/>
               </w:numPr>
-              <w:rPr/>
-            </w:pPr>
-            <w:r>
-              <w:rPr/>
-              <w:t>Forsæt fra trin 1 i Main Success Scenario.</w:t>
-            </w:r>
-          </w:p>
-          <w:p>
-            <w:pPr>
-              <w:pStyle w:val="ListParagraph"/>
-              <w:numPr>
-                <w:ilvl w:val="0"/>
-                <w:numId w:val="0"/>
-              </w:numPr>
-              <w:ind w:left="720" w:hanging="0"/>
-              <w:rPr/>
-            </w:pPr>
-            <w:r>
-              <w:rPr/>
-            </w:r>
-          </w:p>
-          <w:p>
-            <w:pPr>
-              <w:pStyle w:val="ListParagraph"/>
-              <w:numPr>
-                <w:ilvl w:val="0"/>
-                <w:numId w:val="0"/>
-              </w:numPr>
-              <w:ind w:left="720" w:hanging="0"/>
-              <w:rPr/>
-            </w:pPr>
-            <w:r>
-              <w:rPr/>
-              <w:t xml:space="preserve">2b. </w:t>
-            </w:r>
-            <w:r>
-              <w:rPr>
-                <w:sz w:val="22"/>
-              </w:rPr>
+            </w:pPr>
+            <w:r>
+              <w:t xml:space="preserve">Forsæt fra trin 1 i Main Success </w:t>
+            </w:r>
+            <w:r>
+              <w:t>Scenario.</w:t>
+            </w:r>
+          </w:p>
+          <w:p>
+            <w:pPr>
+              <w:pStyle w:val="Listeafsnit"/>
+            </w:pPr>
+          </w:p>
+          <w:p>
+            <w:r>
+              <w:t>2</w:t>
+            </w:r>
+            <w:r>
+              <w:t>c</w:t>
+            </w:r>
+            <w:r>
+              <w:t xml:space="preserve">. </w:t>
+            </w:r>
+            <w:r>
               <w:t>Bruger</w:t>
             </w:r>
             <w:r>
-              <w:rPr/>
               <w:t xml:space="preserve"> prøver at sende en tom besked.</w:t>
             </w:r>
           </w:p>
           <w:p>
             <w:pPr>
-              <w:pStyle w:val="ListParagraph"/>
+              <w:pStyle w:val="Listeafsnit"/>
               <w:numPr>
                 <w:ilvl w:val="0"/>
                 <w:numId w:val="2"/>
               </w:numPr>
-              <w:rPr/>
-            </w:pPr>
-            <w:r>
-              <w:rPr/>
-              <w:t>Forsæt fra trin 1 i Main Success Scenario.</w:t>
+            </w:pPr>
+            <w:r>
+              <w:t>F</w:t>
+            </w:r>
+            <w:r>
+              <w:t>orsæt fra trin 1 i Main Success Scenario.</w:t>
             </w:r>
           </w:p>
         </w:tc>
       </w:tr>
       <w:tr>
-        <w:trPr/>
         <w:tc>
           <w:tcPr>
             <w:tcW w:w="3087" w:type="dxa"/>
@@ -875,23 +797,29 @@
               <w:bottom w:val="single" w:sz="8" w:space="0" w:color="000000"/>
               <w:right w:val="single" w:sz="8" w:space="0" w:color="000000"/>
             </w:tcBorders>
-            <w:shd w:color="auto" w:fill="auto" w:val="clear"/>
-          </w:tcPr>
-          <w:p>
-            <w:pPr>
-              <w:pStyle w:val="Normal"/>
-              <w:spacing w:lineRule="auto" w:line="240"/>
-              <w:rPr>
-                <w:b/>
-                <w:b/>
-              </w:rPr>
-            </w:pPr>
-            <w:r>
-              <w:rPr>
-                <w:b/>
-              </w:rPr>
-              <w:t>Special Requirements</w:t>
-            </w:r>
+            <w:shd w:val="clear" w:color="auto" w:fill="auto"/>
+          </w:tcPr>
+          <w:p>
+            <w:pPr>
+              <w:spacing w:line="240" w:lineRule="auto"/>
+              <w:rPr>
+                <w:b/>
+              </w:rPr>
+            </w:pPr>
+            <w:r>
+              <w:rPr>
+                <w:b/>
+              </w:rPr>
+              <w:t xml:space="preserve">Special </w:t>
+            </w:r>
+            <w:proofErr w:type="spellStart"/>
+            <w:r>
+              <w:rPr>
+                <w:b/>
+              </w:rPr>
+              <w:t>Requirements</w:t>
+            </w:r>
+            <w:proofErr w:type="spellEnd"/>
           </w:p>
         </w:tc>
         <w:tc>
@@ -903,23 +831,19 @@
               <w:bottom w:val="single" w:sz="8" w:space="0" w:color="000000"/>
               <w:right w:val="single" w:sz="8" w:space="0" w:color="000000"/>
             </w:tcBorders>
-            <w:shd w:color="auto" w:fill="auto" w:val="clear"/>
-          </w:tcPr>
-          <w:p>
-            <w:pPr>
-              <w:pStyle w:val="Normal"/>
-              <w:spacing w:lineRule="auto" w:line="240"/>
-              <w:rPr/>
-            </w:pPr>
-            <w:r>
-              <w:rPr/>
+            <w:shd w:val="clear" w:color="auto" w:fill="auto"/>
+          </w:tcPr>
+          <w:p>
+            <w:pPr>
+              <w:spacing w:line="240" w:lineRule="auto"/>
+            </w:pPr>
+            <w:r>
               <w:t>N/A</w:t>
             </w:r>
           </w:p>
         </w:tc>
       </w:tr>
       <w:tr>
-        <w:trPr/>
         <w:tc>
           <w:tcPr>
             <w:tcW w:w="3087" w:type="dxa"/>
@@ -929,13 +853,11 @@
               <w:bottom w:val="single" w:sz="8" w:space="0" w:color="000000"/>
               <w:right w:val="single" w:sz="8" w:space="0" w:color="000000"/>
             </w:tcBorders>
-            <w:shd w:color="auto" w:fill="auto" w:val="clear"/>
-          </w:tcPr>
-          <w:p>
-            <w:pPr>
-              <w:pStyle w:val="Normal"/>
-              <w:spacing w:lineRule="auto" w:line="240"/>
-              <w:rPr/>
+            <w:shd w:val="clear" w:color="auto" w:fill="auto"/>
+          </w:tcPr>
+          <w:p>
+            <w:pPr>
+              <w:spacing w:line="240" w:lineRule="auto"/>
             </w:pPr>
             <w:r>
               <w:rPr>
@@ -954,17 +876,14 @@
               <w:bottom w:val="single" w:sz="8" w:space="0" w:color="000000"/>
               <w:right w:val="single" w:sz="8" w:space="0" w:color="000000"/>
             </w:tcBorders>
-            <w:shd w:color="auto" w:fill="auto" w:val="clear"/>
-          </w:tcPr>
-          <w:p>
-            <w:pPr>
-              <w:pStyle w:val="Normal"/>
-              <w:spacing w:lineRule="auto" w:line="240"/>
-              <w:rPr/>
+            <w:shd w:val="clear" w:color="auto" w:fill="auto"/>
+          </w:tcPr>
+          <w:p>
+            <w:pPr>
+              <w:spacing w:line="240" w:lineRule="auto"/>
             </w:pPr>
             <w:bookmarkStart w:id="1" w:name="__DdeLink__228_4056828110"/>
             <w:r>
-              <w:rPr/>
               <w:t>N/A</w:t>
             </w:r>
             <w:bookmarkEnd w:id="1"/>
@@ -972,7 +891,6 @@
         </w:tc>
       </w:tr>
       <w:tr>
-        <w:trPr/>
         <w:tc>
           <w:tcPr>
             <w:tcW w:w="3087" w:type="dxa"/>
@@ -982,23 +900,37 @@
               <w:bottom w:val="single" w:sz="8" w:space="0" w:color="000000"/>
               <w:right w:val="single" w:sz="8" w:space="0" w:color="000000"/>
             </w:tcBorders>
-            <w:shd w:color="auto" w:fill="auto" w:val="clear"/>
-          </w:tcPr>
-          <w:p>
-            <w:pPr>
-              <w:pStyle w:val="Normal"/>
-              <w:spacing w:lineRule="auto" w:line="240"/>
-              <w:rPr>
-                <w:b/>
-                <w:b/>
-              </w:rPr>
-            </w:pPr>
-            <w:r>
-              <w:rPr>
-                <w:b/>
-              </w:rPr>
-              <w:t>Frequency of Occurrence</w:t>
-            </w:r>
+            <w:shd w:val="clear" w:color="auto" w:fill="auto"/>
+          </w:tcPr>
+          <w:p>
+            <w:pPr>
+              <w:spacing w:line="240" w:lineRule="auto"/>
+              <w:rPr>
+                <w:b/>
+              </w:rPr>
+            </w:pPr>
+            <w:proofErr w:type="spellStart"/>
+            <w:r>
+              <w:rPr>
+                <w:b/>
+              </w:rPr>
+              <w:t>Frequency</w:t>
+            </w:r>
+            <w:proofErr w:type="spellEnd"/>
+            <w:r>
+              <w:rPr>
+                <w:b/>
+              </w:rPr>
+              <w:t xml:space="preserve"> of </w:t>
+            </w:r>
+            <w:proofErr w:type="spellStart"/>
+            <w:r>
+              <w:rPr>
+                <w:b/>
+              </w:rPr>
+              <w:t>Occurrence</w:t>
+            </w:r>
+            <w:proofErr w:type="spellEnd"/>
           </w:p>
         </w:tc>
         <w:tc>
@@ -1010,23 +942,19 @@
               <w:bottom w:val="single" w:sz="8" w:space="0" w:color="000000"/>
               <w:right w:val="single" w:sz="8" w:space="0" w:color="000000"/>
             </w:tcBorders>
-            <w:shd w:color="auto" w:fill="auto" w:val="clear"/>
-          </w:tcPr>
-          <w:p>
-            <w:pPr>
-              <w:pStyle w:val="Normal"/>
-              <w:spacing w:lineRule="auto" w:line="240"/>
-              <w:rPr/>
-            </w:pPr>
-            <w:r>
-              <w:rPr/>
+            <w:shd w:val="clear" w:color="auto" w:fill="auto"/>
+          </w:tcPr>
+          <w:p>
+            <w:pPr>
+              <w:spacing w:line="240" w:lineRule="auto"/>
+            </w:pPr>
+            <w:r>
               <w:t>Efter kundens behov.</w:t>
             </w:r>
           </w:p>
         </w:tc>
       </w:tr>
       <w:tr>
-        <w:trPr/>
         <w:tc>
           <w:tcPr>
             <w:tcW w:w="3087" w:type="dxa"/>
@@ -1036,23 +964,23 @@
               <w:bottom w:val="single" w:sz="8" w:space="0" w:color="000000"/>
               <w:right w:val="single" w:sz="8" w:space="0" w:color="000000"/>
             </w:tcBorders>
-            <w:shd w:color="auto" w:fill="auto" w:val="clear"/>
-          </w:tcPr>
-          <w:p>
-            <w:pPr>
-              <w:pStyle w:val="Normal"/>
-              <w:spacing w:lineRule="auto" w:line="240"/>
-              <w:rPr>
-                <w:b/>
-                <w:b/>
-              </w:rPr>
-            </w:pPr>
+            <w:shd w:val="clear" w:color="auto" w:fill="auto"/>
+          </w:tcPr>
+          <w:p>
+            <w:pPr>
+              <w:spacing w:line="240" w:lineRule="auto"/>
+              <w:rPr>
+                <w:b/>
+              </w:rPr>
+            </w:pPr>
+            <w:proofErr w:type="spellStart"/>
             <w:r>
               <w:rPr>
                 <w:b/>
               </w:rPr>
               <w:t>Miscellaneous</w:t>
             </w:r>
+            <w:proofErr w:type="spellEnd"/>
           </w:p>
         </w:tc>
         <w:tc>
@@ -1064,62 +992,95 @@
               <w:bottom w:val="single" w:sz="8" w:space="0" w:color="000000"/>
               <w:right w:val="single" w:sz="8" w:space="0" w:color="000000"/>
             </w:tcBorders>
-            <w:shd w:color="auto" w:fill="auto" w:val="clear"/>
-          </w:tcPr>
-          <w:p>
-            <w:pPr>
-              <w:pStyle w:val="Normal"/>
-              <w:spacing w:lineRule="auto" w:line="240"/>
-              <w:rPr/>
-            </w:pPr>
-            <w:r>
-              <w:rPr/>
+            <w:shd w:val="clear" w:color="auto" w:fill="auto"/>
+          </w:tcPr>
+          <w:p>
+            <w:pPr>
+              <w:spacing w:line="240" w:lineRule="auto"/>
+            </w:pPr>
+            <w:r>
               <w:t>N/A</w:t>
             </w:r>
           </w:p>
         </w:tc>
       </w:tr>
     </w:tbl>
-    <w:p>
-      <w:pPr>
-        <w:pStyle w:val="Normal"/>
-        <w:rPr/>
-      </w:pPr>
-      <w:r>
-        <w:rPr/>
-      </w:r>
-    </w:p>
+    <w:p/>
     <w:sectPr>
-      <w:footerReference w:type="default" r:id="rId2"/>
-      <w:type w:val="nextPage"/>
+      <w:footerReference w:type="default" r:id="rId7"/>
       <w:pgSz w:w="11906" w:h="16838"/>
-      <w:pgMar w:left="1440" w:right="1440" w:header="0" w:top="1440" w:footer="720" w:bottom="1440" w:gutter="0"/>
-      <w:pgNumType w:start="1" w:fmt="decimal"/>
-      <w:formProt w:val="false"/>
-      <w:textDirection w:val="lrTb"/>
-      <w:docGrid w:type="default" w:linePitch="100" w:charSpace="4096"/>
+      <w:pgMar w:top="1440" w:right="1440" w:bottom="1440" w:left="1440" w:header="0" w:footer="720" w:gutter="0"/>
+      <w:pgNumType w:start="1"/>
+      <w:cols w:space="708"/>
+      <w:formProt w:val="0"/>
+      <w:docGrid w:linePitch="100" w:charSpace="4096"/>
     </w:sectPr>
   </w:body>
 </w:document>
 </file>
 
+<file path=word/endnotes.xml><?xml version="1.0" encoding="utf-8"?>
+<w:endnotes xmlns:wpc="http://schemas.microsoft.com/office/word/2010/wordprocessingCanvas" xmlns:cx="http://schemas.microsoft.com/office/drawing/2014/chartex" xmlns:cx1="http://schemas.microsoft.com/office/drawing/2015/9/8/chartex" xmlns:cx2="http://schemas.microsoft.com/office/drawing/2015/10/21/chartex" xmlns:cx3="http://schemas.microsoft.com/office/drawing/2016/5/9/chartex" xmlns:cx4="http://schemas.microsoft.com/office/drawing/2016/5/10/chartex" xmlns:cx5="http://schemas.microsoft.com/office/drawing/2016/5/11/chartex" xmlns:cx6="http://schemas.microsoft.com/office/drawing/2016/5/12/chartex" xmlns:cx7="http://schemas.microsoft.com/office/drawing/2016/5/13/chartex" xmlns:cx8="http://schemas.microsoft.com/office/drawing/2016/5/14/chartex" xmlns:mc="http://schemas.openxmlformats.org/markup-compatibility/2006" xmlns:aink="http://schemas.microsoft.com/office/drawing/2016/ink" xmlns:am3d="http://schemas.microsoft.com/office/drawing/2017/model3d" xmlns:o="urn:schemas-microsoft-com:office:office" xmlns:r="http://schemas.openxmlformats.org/officeDocument/2006/relationships" xmlns:m="http://schemas.openxmlformats.org/officeDocument/2006/math" xmlns:v="urn:schemas-microsoft-com:vml" xmlns:wp14="http://schemas.microsoft.com/office/word/2010/wordprocessingDrawing" xmlns:wp="http://schemas.openxmlformats.org/drawingml/2006/wordprocessingDrawing" xmlns:w10="urn:schemas-microsoft-com:office:word" xmlns:w="http://schemas.openxmlformats.org/wordprocessingml/2006/main" xmlns:w14="http://schemas.microsoft.com/office/word/2010/wordml" xmlns:w15="http://schemas.microsoft.com/office/word/2012/wordml" xmlns:w16cex="http://schemas.microsoft.com/office/word/2018/wordml/cex" xmlns:w16cid="http://schemas.microsoft.com/office/word/2016/wordml/cid" xmlns:w16="http://schemas.microsoft.com/office/word/2018/wordml" xmlns:w16se="http://schemas.microsoft.com/office/word/2015/wordml/symex" xmlns:wpg="http://schemas.microsoft.com/office/word/2010/wordprocessingGroup" xmlns:wpi="http://schemas.microsoft.com/office/word/2010/wordprocessingInk" xmlns:wne="http://schemas.microsoft.com/office/word/2006/wordml" xmlns:wps="http://schemas.microsoft.com/office/word/2010/wordprocessingShape" mc:Ignorable="w14 w15 w16se w16cid w16 w16cex wp14">
+  <w:endnote w:type="separator" w:id="-1">
+    <w:p>
+      <w:pPr>
+        <w:spacing w:line="240" w:lineRule="auto"/>
+      </w:pPr>
+      <w:r>
+        <w:separator/>
+      </w:r>
+    </w:p>
+  </w:endnote>
+  <w:endnote w:type="continuationSeparator" w:id="0">
+    <w:p>
+      <w:pPr>
+        <w:spacing w:line="240" w:lineRule="auto"/>
+      </w:pPr>
+      <w:r>
+        <w:continuationSeparator/>
+      </w:r>
+    </w:p>
+  </w:endnote>
+</w:endnotes>
+</file>
+
 <file path=word/footer1.xml><?xml version="1.0" encoding="utf-8"?>
-<w:ftr xmlns:o="urn:schemas-microsoft-com:office:office" xmlns:r="http://schemas.openxmlformats.org/officeDocument/2006/relationships" xmlns:v="urn:schemas-microsoft-com:vml" xmlns:w="http://schemas.openxmlformats.org/wordprocessingml/2006/main" xmlns:w10="urn:schemas-microsoft-com:office:word" xmlns:wp="http://schemas.openxmlformats.org/drawingml/2006/wordprocessingDrawing" xmlns:wps="http://schemas.microsoft.com/office/word/2010/wordprocessingShape" xmlns:wpg="http://schemas.microsoft.com/office/word/2010/wordprocessingGroup" xmlns:mc="http://schemas.openxmlformats.org/markup-compatibility/2006" xmlns:wp14="http://schemas.microsoft.com/office/word/2010/wordprocessingDrawing" xmlns:w14="http://schemas.microsoft.com/office/word/2010/wordml" mc:Ignorable="w14 wp14">
-  <w:p>
-    <w:pPr>
-      <w:pStyle w:val="Normal"/>
-      <w:rPr/>
-    </w:pPr>
-    <w:r>
-      <w:rPr/>
-    </w:r>
-  </w:p>
+<w:ftr xmlns:wpc="http://schemas.microsoft.com/office/word/2010/wordprocessingCanvas" xmlns:cx="http://schemas.microsoft.com/office/drawing/2014/chartex" xmlns:cx1="http://schemas.microsoft.com/office/drawing/2015/9/8/chartex" xmlns:cx2="http://schemas.microsoft.com/office/drawing/2015/10/21/chartex" xmlns:cx3="http://schemas.microsoft.com/office/drawing/2016/5/9/chartex" xmlns:cx4="http://schemas.microsoft.com/office/drawing/2016/5/10/chartex" xmlns:cx5="http://schemas.microsoft.com/office/drawing/2016/5/11/chartex" xmlns:cx6="http://schemas.microsoft.com/office/drawing/2016/5/12/chartex" xmlns:cx7="http://schemas.microsoft.com/office/drawing/2016/5/13/chartex" xmlns:cx8="http://schemas.microsoft.com/office/drawing/2016/5/14/chartex" xmlns:mc="http://schemas.openxmlformats.org/markup-compatibility/2006" xmlns:aink="http://schemas.microsoft.com/office/drawing/2016/ink" xmlns:am3d="http://schemas.microsoft.com/office/drawing/2017/model3d" xmlns:o="urn:schemas-microsoft-com:office:office" xmlns:r="http://schemas.openxmlformats.org/officeDocument/2006/relationships" xmlns:m="http://schemas.openxmlformats.org/officeDocument/2006/math" xmlns:v="urn:schemas-microsoft-com:vml" xmlns:wp14="http://schemas.microsoft.com/office/word/2010/wordprocessingDrawing" xmlns:wp="http://schemas.openxmlformats.org/drawingml/2006/wordprocessingDrawing" xmlns:w10="urn:schemas-microsoft-com:office:word" xmlns:w="http://schemas.openxmlformats.org/wordprocessingml/2006/main" xmlns:w14="http://schemas.microsoft.com/office/word/2010/wordml" xmlns:w15="http://schemas.microsoft.com/office/word/2012/wordml" xmlns:w16cex="http://schemas.microsoft.com/office/word/2018/wordml/cex" xmlns:w16cid="http://schemas.microsoft.com/office/word/2016/wordml/cid" xmlns:w16="http://schemas.microsoft.com/office/word/2018/wordml" xmlns:w16se="http://schemas.microsoft.com/office/word/2015/wordml/symex" xmlns:wpg="http://schemas.microsoft.com/office/word/2010/wordprocessingGroup" xmlns:wpi="http://schemas.microsoft.com/office/word/2010/wordprocessingInk" xmlns:wne="http://schemas.microsoft.com/office/word/2006/wordml" xmlns:wps="http://schemas.microsoft.com/office/word/2010/wordprocessingShape" mc:Ignorable="w14 w15 w16se w16cid w16 w16cex wp14">
+  <w:p/>
 </w:ftr>
 </file>
 
+<file path=word/footnotes.xml><?xml version="1.0" encoding="utf-8"?>
+<w:footnotes xmlns:wpc="http://schemas.microsoft.com/office/word/2010/wordprocessingCanvas" xmlns:cx="http://schemas.microsoft.com/office/drawing/2014/chartex" xmlns:cx1="http://schemas.microsoft.com/office/drawing/2015/9/8/chartex" xmlns:cx2="http://schemas.microsoft.com/office/drawing/2015/10/21/chartex" xmlns:cx3="http://schemas.microsoft.com/office/drawing/2016/5/9/chartex" xmlns:cx4="http://schemas.microsoft.com/office/drawing/2016/5/10/chartex" xmlns:cx5="http://schemas.microsoft.com/office/drawing/2016/5/11/chartex" xmlns:cx6="http://schemas.microsoft.com/office/drawing/2016/5/12/chartex" xmlns:cx7="http://schemas.microsoft.com/office/drawing/2016/5/13/chartex" xmlns:cx8="http://schemas.microsoft.com/office/drawing/2016/5/14/chartex" xmlns:mc="http://schemas.openxmlformats.org/markup-compatibility/2006" xmlns:aink="http://schemas.microsoft.com/office/drawing/2016/ink" xmlns:am3d="http://schemas.microsoft.com/office/drawing/2017/model3d" xmlns:o="urn:schemas-microsoft-com:office:office" xmlns:r="http://schemas.openxmlformats.org/officeDocument/2006/relationships" xmlns:m="http://schemas.openxmlformats.org/officeDocument/2006/math" xmlns:v="urn:schemas-microsoft-com:vml" xmlns:wp14="http://schemas.microsoft.com/office/word/2010/wordprocessingDrawing" xmlns:wp="http://schemas.openxmlformats.org/drawingml/2006/wordprocessingDrawing" xmlns:w10="urn:schemas-microsoft-com:office:word" xmlns:w="http://schemas.openxmlformats.org/wordprocessingml/2006/main" xmlns:w14="http://schemas.microsoft.com/office/word/2010/wordml" xmlns:w15="http://schemas.microsoft.com/office/word/2012/wordml" xmlns:w16cex="http://schemas.microsoft.com/office/word/2018/wordml/cex" xmlns:w16cid="http://schemas.microsoft.com/office/word/2016/wordml/cid" xmlns:w16="http://schemas.microsoft.com/office/word/2018/wordml" xmlns:w16se="http://schemas.microsoft.com/office/word/2015/wordml/symex" xmlns:wpg="http://schemas.microsoft.com/office/word/2010/wordprocessingGroup" xmlns:wpi="http://schemas.microsoft.com/office/word/2010/wordprocessingInk" xmlns:wne="http://schemas.microsoft.com/office/word/2006/wordml" xmlns:wps="http://schemas.microsoft.com/office/word/2010/wordprocessingShape" mc:Ignorable="w14 w15 w16se w16cid w16 w16cex wp14">
+  <w:footnote w:type="separator" w:id="-1">
+    <w:p>
+      <w:pPr>
+        <w:spacing w:line="240" w:lineRule="auto"/>
+      </w:pPr>
+      <w:r>
+        <w:separator/>
+      </w:r>
+    </w:p>
+  </w:footnote>
+  <w:footnote w:type="continuationSeparator" w:id="0">
+    <w:p>
+      <w:pPr>
+        <w:spacing w:line="240" w:lineRule="auto"/>
+      </w:pPr>
+      <w:r>
+        <w:continuationSeparator/>
+      </w:r>
+    </w:p>
+  </w:footnote>
+</w:footnotes>
+</file>
+
 <file path=word/numbering.xml><?xml version="1.0" encoding="utf-8"?>
-<w:numbering xmlns:w="http://schemas.openxmlformats.org/wordprocessingml/2006/main" xmlns:o="urn:schemas-microsoft-com:office:office" xmlns:r="http://schemas.openxmlformats.org/officeDocument/2006/relationships" xmlns:v="urn:schemas-microsoft-com:vml">
-  <w:abstractNum w:abstractNumId="1">
+<w:numbering xmlns:wpc="http://schemas.microsoft.com/office/word/2010/wordprocessingCanvas" xmlns:cx="http://schemas.microsoft.com/office/drawing/2014/chartex" xmlns:cx1="http://schemas.microsoft.com/office/drawing/2015/9/8/chartex" xmlns:cx2="http://schemas.microsoft.com/office/drawing/2015/10/21/chartex" xmlns:cx3="http://schemas.microsoft.com/office/drawing/2016/5/9/chartex" xmlns:cx4="http://schemas.microsoft.com/office/drawing/2016/5/10/chartex" xmlns:cx5="http://schemas.microsoft.com/office/drawing/2016/5/11/chartex" xmlns:cx6="http://schemas.microsoft.com/office/drawing/2016/5/12/chartex" xmlns:cx7="http://schemas.microsoft.com/office/drawing/2016/5/13/chartex" xmlns:cx8="http://schemas.microsoft.com/office/drawing/2016/5/14/chartex" xmlns:mc="http://schemas.openxmlformats.org/markup-compatibility/2006" xmlns:aink="http://schemas.microsoft.com/office/drawing/2016/ink" xmlns:am3d="http://schemas.microsoft.com/office/drawing/2017/model3d" xmlns:o="urn:schemas-microsoft-com:office:office" xmlns:r="http://schemas.openxmlformats.org/officeDocument/2006/relationships" xmlns:m="http://schemas.openxmlformats.org/officeDocument/2006/math" xmlns:v="urn:schemas-microsoft-com:vml" xmlns:wp14="http://schemas.microsoft.com/office/word/2010/wordprocessingDrawing" xmlns:wp="http://schemas.openxmlformats.org/drawingml/2006/wordprocessingDrawing" xmlns:w10="urn:schemas-microsoft-com:office:word" xmlns:w="http://schemas.openxmlformats.org/wordprocessingml/2006/main" xmlns:w14="http://schemas.microsoft.com/office/word/2010/wordml" xmlns:w15="http://schemas.microsoft.com/office/word/2012/wordml" xmlns:w16cex="http://schemas.microsoft.com/office/word/2018/wordml/cex" xmlns:w16cid="http://schemas.microsoft.com/office/word/2016/wordml/cid" xmlns:w16="http://schemas.microsoft.com/office/word/2018/wordml" xmlns:w16se="http://schemas.microsoft.com/office/word/2015/wordml/symex" xmlns:wpg="http://schemas.microsoft.com/office/word/2010/wordprocessingGroup" xmlns:wpi="http://schemas.microsoft.com/office/word/2010/wordprocessingInk" xmlns:wne="http://schemas.microsoft.com/office/word/2006/wordml" xmlns:wps="http://schemas.microsoft.com/office/word/2010/wordprocessingShape" mc:Ignorable="w14 w15 w16se w16cid w16 w16cex wp14">
+  <w:abstractNum w:abstractNumId="0" w15:restartNumberingAfterBreak="0">
+    <w:nsid w:val="045155F2"/>
+    <w:multiLevelType w:val="multilevel"/>
+    <w:tmpl w:val="F944430C"/>
     <w:lvl w:ilvl="0">
       <w:start w:val="1"/>
       <w:numFmt w:val="decimal"/>
@@ -1229,7 +1190,10 @@
       </w:pPr>
     </w:lvl>
   </w:abstractNum>
-  <w:abstractNum w:abstractNumId="2">
+  <w:abstractNum w:abstractNumId="1" w15:restartNumberingAfterBreak="0">
+    <w:nsid w:val="3638363F"/>
+    <w:multiLevelType w:val="multilevel"/>
+    <w:tmpl w:val="8078211E"/>
     <w:lvl w:ilvl="0">
       <w:start w:val="1"/>
       <w:numFmt w:val="decimal"/>
@@ -1339,7 +1303,10 @@
       </w:pPr>
     </w:lvl>
   </w:abstractNum>
-  <w:abstractNum w:abstractNumId="3">
+  <w:abstractNum w:abstractNumId="2" w15:restartNumberingAfterBreak="0">
+    <w:nsid w:val="39FC3088"/>
+    <w:multiLevelType w:val="multilevel"/>
+    <w:tmpl w:val="FD5409BA"/>
     <w:lvl w:ilvl="0">
       <w:start w:val="1"/>
       <w:numFmt w:val="decimal"/>
@@ -1449,7 +1416,10 @@
       </w:pPr>
     </w:lvl>
   </w:abstractNum>
-  <w:abstractNum w:abstractNumId="4">
+  <w:abstractNum w:abstractNumId="3" w15:restartNumberingAfterBreak="0">
+    <w:nsid w:val="526659D7"/>
+    <w:multiLevelType w:val="multilevel"/>
+    <w:tmpl w:val="CCC4F9C4"/>
     <w:lvl w:ilvl="0">
       <w:start w:val="1"/>
       <w:numFmt w:val="decimal"/>
@@ -1559,7 +1529,10 @@
       </w:pPr>
     </w:lvl>
   </w:abstractNum>
-  <w:abstractNum w:abstractNumId="5">
+  <w:abstractNum w:abstractNumId="4" w15:restartNumberingAfterBreak="0">
+    <w:nsid w:val="7A90347A"/>
+    <w:multiLevelType w:val="multilevel"/>
+    <w:tmpl w:val="E02A41DE"/>
     <w:lvl w:ilvl="0">
       <w:start w:val="1"/>
       <w:numFmt w:val="none"/>
@@ -1567,7 +1540,7 @@
       <w:lvlText w:val=""/>
       <w:lvlJc w:val="left"/>
       <w:pPr>
-        <w:ind w:left="0" w:hanging="0"/>
+        <w:ind w:left="0" w:firstLine="0"/>
       </w:pPr>
     </w:lvl>
     <w:lvl w:ilvl="1">
@@ -1577,7 +1550,7 @@
       <w:lvlText w:val=""/>
       <w:lvlJc w:val="left"/>
       <w:pPr>
-        <w:ind w:left="0" w:hanging="0"/>
+        <w:ind w:left="0" w:firstLine="0"/>
       </w:pPr>
     </w:lvl>
     <w:lvl w:ilvl="2">
@@ -1587,7 +1560,7 @@
       <w:lvlText w:val=""/>
       <w:lvlJc w:val="left"/>
       <w:pPr>
-        <w:ind w:left="0" w:hanging="0"/>
+        <w:ind w:left="0" w:firstLine="0"/>
       </w:pPr>
     </w:lvl>
     <w:lvl w:ilvl="3">
@@ -1597,7 +1570,7 @@
       <w:lvlText w:val=""/>
       <w:lvlJc w:val="left"/>
       <w:pPr>
-        <w:ind w:left="0" w:hanging="0"/>
+        <w:ind w:left="0" w:firstLine="0"/>
       </w:pPr>
     </w:lvl>
     <w:lvl w:ilvl="4">
@@ -1607,7 +1580,7 @@
       <w:lvlText w:val=""/>
       <w:lvlJc w:val="left"/>
       <w:pPr>
-        <w:ind w:left="0" w:hanging="0"/>
+        <w:ind w:left="0" w:firstLine="0"/>
       </w:pPr>
     </w:lvl>
     <w:lvl w:ilvl="5">
@@ -1617,7 +1590,7 @@
       <w:lvlText w:val=""/>
       <w:lvlJc w:val="left"/>
       <w:pPr>
-        <w:ind w:left="0" w:hanging="0"/>
+        <w:ind w:left="0" w:firstLine="0"/>
       </w:pPr>
     </w:lvl>
     <w:lvl w:ilvl="6">
@@ -1627,7 +1600,7 @@
       <w:lvlText w:val=""/>
       <w:lvlJc w:val="left"/>
       <w:pPr>
-        <w:ind w:left="0" w:hanging="0"/>
+        <w:ind w:left="0" w:firstLine="0"/>
       </w:pPr>
     </w:lvl>
     <w:lvl w:ilvl="7">
@@ -1637,7 +1610,7 @@
       <w:lvlText w:val=""/>
       <w:lvlJc w:val="left"/>
       <w:pPr>
-        <w:ind w:left="0" w:hanging="0"/>
+        <w:ind w:left="0" w:firstLine="0"/>
       </w:pPr>
     </w:lvl>
     <w:lvl w:ilvl="8">
@@ -1647,53 +1620,51 @@
       <w:lvlText w:val=""/>
       <w:lvlJc w:val="left"/>
       <w:pPr>
-        <w:ind w:left="0" w:hanging="0"/>
+        <w:ind w:left="0" w:firstLine="0"/>
       </w:pPr>
     </w:lvl>
   </w:abstractNum>
   <w:num w:numId="1">
+    <w:abstractNumId w:val="0"/>
+  </w:num>
+  <w:num w:numId="2">
+    <w:abstractNumId w:val="3"/>
+  </w:num>
+  <w:num w:numId="3">
+    <w:abstractNumId w:val="2"/>
+  </w:num>
+  <w:num w:numId="4">
     <w:abstractNumId w:val="1"/>
   </w:num>
-  <w:num w:numId="2">
-    <w:abstractNumId w:val="2"/>
-  </w:num>
-  <w:num w:numId="3">
-    <w:abstractNumId w:val="3"/>
-  </w:num>
-  <w:num w:numId="4">
+  <w:num w:numId="5">
     <w:abstractNumId w:val="4"/>
-  </w:num>
-  <w:num w:numId="5">
-    <w:abstractNumId w:val="5"/>
   </w:num>
 </w:numbering>
 </file>
 
 <file path=word/styles.xml><?xml version="1.0" encoding="utf-8"?>
-<w:styles xmlns:w="http://schemas.openxmlformats.org/wordprocessingml/2006/main" xmlns:w14="http://schemas.microsoft.com/office/word/2010/wordml" xmlns:mc="http://schemas.openxmlformats.org/markup-compatibility/2006" mc:Ignorable="w14">
+<w:styles xmlns:mc="http://schemas.openxmlformats.org/markup-compatibility/2006" xmlns:r="http://schemas.openxmlformats.org/officeDocument/2006/relationships" xmlns:w="http://schemas.openxmlformats.org/wordprocessingml/2006/main" xmlns:w14="http://schemas.microsoft.com/office/word/2010/wordml" xmlns:w15="http://schemas.microsoft.com/office/word/2012/wordml" xmlns:w16cex="http://schemas.microsoft.com/office/word/2018/wordml/cex" xmlns:w16cid="http://schemas.microsoft.com/office/word/2016/wordml/cid" xmlns:w16="http://schemas.microsoft.com/office/word/2018/wordml" xmlns:w16se="http://schemas.microsoft.com/office/word/2015/wordml/symex" mc:Ignorable="w14 w15 w16se w16cid w16 w16cex">
   <w:docDefaults>
     <w:rPrDefault>
       <w:rPr>
-        <w:rFonts w:ascii="Arial" w:hAnsi="Arial" w:eastAsia="Arial" w:cs="Arial"/>
+        <w:rFonts w:ascii="Arial" w:eastAsia="Arial" w:hAnsi="Arial" w:cs="Arial"/>
         <w:szCs w:val="22"/>
         <w:lang w:val="da" w:eastAsia="zh-CN" w:bidi="hi-IN"/>
       </w:rPr>
     </w:rPrDefault>
-    <w:pPrDefault>
-      <w:pPr/>
-    </w:pPrDefault>
+    <w:pPrDefault/>
   </w:docDefaults>
   <w:latentStyles w:defLockedState="0" w:defUIPriority="99" w:defSemiHidden="0" w:defUnhideWhenUsed="0" w:defQFormat="0" w:count="376">
     <w:lsdException w:name="Normal" w:uiPriority="0" w:qFormat="1"/>
     <w:lsdException w:name="heading 1" w:uiPriority="9" w:qFormat="1"/>
-    <w:lsdException w:name="heading 2" w:uiPriority="9" w:semiHidden="1" w:unhideWhenUsed="1" w:qFormat="1"/>
-    <w:lsdException w:name="heading 3" w:uiPriority="9" w:semiHidden="1" w:unhideWhenUsed="1" w:qFormat="1"/>
-    <w:lsdException w:name="heading 4" w:uiPriority="9" w:semiHidden="1" w:unhideWhenUsed="1" w:qFormat="1"/>
-    <w:lsdException w:name="heading 5" w:uiPriority="9" w:semiHidden="1" w:unhideWhenUsed="1" w:qFormat="1"/>
-    <w:lsdException w:name="heading 6" w:uiPriority="9" w:semiHidden="1" w:unhideWhenUsed="1" w:qFormat="1"/>
-    <w:lsdException w:name="heading 7" w:uiPriority="9" w:semiHidden="1" w:unhideWhenUsed="1" w:qFormat="1"/>
-    <w:lsdException w:name="heading 8" w:uiPriority="9" w:semiHidden="1" w:unhideWhenUsed="1" w:qFormat="1"/>
-    <w:lsdException w:name="heading 9" w:uiPriority="9" w:semiHidden="1" w:unhideWhenUsed="1" w:qFormat="1"/>
+    <w:lsdException w:name="heading 2" w:semiHidden="1" w:uiPriority="9" w:unhideWhenUsed="1" w:qFormat="1"/>
+    <w:lsdException w:name="heading 3" w:semiHidden="1" w:uiPriority="9" w:unhideWhenUsed="1" w:qFormat="1"/>
+    <w:lsdException w:name="heading 4" w:semiHidden="1" w:uiPriority="9" w:unhideWhenUsed="1" w:qFormat="1"/>
+    <w:lsdException w:name="heading 5" w:semiHidden="1" w:uiPriority="9" w:unhideWhenUsed="1" w:qFormat="1"/>
+    <w:lsdException w:name="heading 6" w:semiHidden="1" w:uiPriority="9" w:unhideWhenUsed="1" w:qFormat="1"/>
+    <w:lsdException w:name="heading 7" w:semiHidden="1" w:uiPriority="9" w:unhideWhenUsed="1" w:qFormat="1"/>
+    <w:lsdException w:name="heading 8" w:semiHidden="1" w:uiPriority="9" w:unhideWhenUsed="1" w:qFormat="1"/>
+    <w:lsdException w:name="heading 9" w:semiHidden="1" w:uiPriority="9" w:unhideWhenUsed="1" w:qFormat="1"/>
     <w:lsdException w:name="index 1" w:semiHidden="1" w:unhideWhenUsed="1"/>
     <w:lsdException w:name="index 2" w:semiHidden="1" w:unhideWhenUsed="1"/>
     <w:lsdException w:name="index 3" w:semiHidden="1" w:unhideWhenUsed="1"/>
@@ -1703,22 +1674,22 @@
     <w:lsdException w:name="index 7" w:semiHidden="1" w:unhideWhenUsed="1"/>
     <w:lsdException w:name="index 8" w:semiHidden="1" w:unhideWhenUsed="1"/>
     <w:lsdException w:name="index 9" w:semiHidden="1" w:unhideWhenUsed="1"/>
-    <w:lsdException w:name="toc 1" w:uiPriority="39" w:semiHidden="1" w:unhideWhenUsed="1"/>
-    <w:lsdException w:name="toc 2" w:uiPriority="39" w:semiHidden="1" w:unhideWhenUsed="1"/>
-    <w:lsdException w:name="toc 3" w:uiPriority="39" w:semiHidden="1" w:unhideWhenUsed="1"/>
-    <w:lsdException w:name="toc 4" w:uiPriority="39" w:semiHidden="1" w:unhideWhenUsed="1"/>
-    <w:lsdException w:name="toc 5" w:uiPriority="39" w:semiHidden="1" w:unhideWhenUsed="1"/>
-    <w:lsdException w:name="toc 6" w:uiPriority="39" w:semiHidden="1" w:unhideWhenUsed="1"/>
-    <w:lsdException w:name="toc 7" w:uiPriority="39" w:semiHidden="1" w:unhideWhenUsed="1"/>
-    <w:lsdException w:name="toc 8" w:uiPriority="39" w:semiHidden="1" w:unhideWhenUsed="1"/>
-    <w:lsdException w:name="toc 9" w:uiPriority="39" w:semiHidden="1" w:unhideWhenUsed="1"/>
+    <w:lsdException w:name="toc 1" w:semiHidden="1" w:uiPriority="39" w:unhideWhenUsed="1"/>
+    <w:lsdException w:name="toc 2" w:semiHidden="1" w:uiPriority="39" w:unhideWhenUsed="1"/>
+    <w:lsdException w:name="toc 3" w:semiHidden="1" w:uiPriority="39" w:unhideWhenUsed="1"/>
+    <w:lsdException w:name="toc 4" w:semiHidden="1" w:uiPriority="39" w:unhideWhenUsed="1"/>
+    <w:lsdException w:name="toc 5" w:semiHidden="1" w:uiPriority="39" w:unhideWhenUsed="1"/>
+    <w:lsdException w:name="toc 6" w:semiHidden="1" w:uiPriority="39" w:unhideWhenUsed="1"/>
+    <w:lsdException w:name="toc 7" w:semiHidden="1" w:uiPriority="39" w:unhideWhenUsed="1"/>
+    <w:lsdException w:name="toc 8" w:semiHidden="1" w:uiPriority="39" w:unhideWhenUsed="1"/>
+    <w:lsdException w:name="toc 9" w:semiHidden="1" w:uiPriority="39" w:unhideWhenUsed="1"/>
     <w:lsdException w:name="Normal Indent" w:semiHidden="1" w:unhideWhenUsed="1"/>
     <w:lsdException w:name="footnote text" w:semiHidden="1" w:unhideWhenUsed="1"/>
     <w:lsdException w:name="annotation text" w:semiHidden="1" w:unhideWhenUsed="1"/>
     <w:lsdException w:name="header" w:semiHidden="1" w:unhideWhenUsed="1"/>
     <w:lsdException w:name="footer" w:semiHidden="1" w:unhideWhenUsed="1"/>
     <w:lsdException w:name="index heading" w:semiHidden="1" w:unhideWhenUsed="1"/>
-    <w:lsdException w:name="caption" w:uiPriority="35" w:semiHidden="1" w:unhideWhenUsed="1" w:qFormat="1"/>
+    <w:lsdException w:name="caption" w:semiHidden="1" w:uiPriority="35" w:unhideWhenUsed="1" w:qFormat="1"/>
     <w:lsdException w:name="table of figures" w:semiHidden="1" w:unhideWhenUsed="1"/>
     <w:lsdException w:name="envelope address" w:semiHidden="1" w:unhideWhenUsed="1"/>
     <w:lsdException w:name="envelope return" w:semiHidden="1" w:unhideWhenUsed="1"/>
@@ -1749,7 +1720,7 @@
     <w:lsdException w:name="Title" w:uiPriority="10" w:qFormat="1"/>
     <w:lsdException w:name="Closing" w:semiHidden="1" w:unhideWhenUsed="1"/>
     <w:lsdException w:name="Signature" w:semiHidden="1" w:unhideWhenUsed="1"/>
-    <w:lsdException w:name="Default Paragraph Font" w:uiPriority="1" w:semiHidden="1" w:unhideWhenUsed="1"/>
+    <w:lsdException w:name="Default Paragraph Font" w:semiHidden="1" w:uiPriority="1" w:unhideWhenUsed="1"/>
     <w:lsdException w:name="Body Text" w:semiHidden="1" w:unhideWhenUsed="1"/>
     <w:lsdException w:name="Body Text Indent" w:semiHidden="1" w:unhideWhenUsed="1"/>
     <w:lsdException w:name="List Continue" w:semiHidden="1" w:unhideWhenUsed="1"/>
@@ -1949,8 +1920,8 @@
     <w:lsdException w:name="Subtle Reference" w:uiPriority="31" w:qFormat="1"/>
     <w:lsdException w:name="Intense Reference" w:uiPriority="32" w:qFormat="1"/>
     <w:lsdException w:name="Book Title" w:uiPriority="33" w:qFormat="1"/>
-    <w:lsdException w:name="Bibliography" w:uiPriority="37" w:semiHidden="1" w:unhideWhenUsed="1"/>
-    <w:lsdException w:name="TOC Heading" w:uiPriority="39" w:semiHidden="1" w:unhideWhenUsed="1" w:qFormat="1"/>
+    <w:lsdException w:name="Bibliography" w:semiHidden="1" w:uiPriority="37" w:unhideWhenUsed="1"/>
+    <w:lsdException w:name="TOC Heading" w:semiHidden="1" w:uiPriority="39" w:unhideWhenUsed="1" w:qFormat="1"/>
     <w:lsdException w:name="Plain Table 1" w:uiPriority="41"/>
     <w:lsdException w:name="Plain Table 2" w:uiPriority="42"/>
     <w:lsdException w:name="Plain Table 3" w:uiPriority="43"/>
@@ -2061,188 +2032,165 @@
     <w:lsdException w:name="Unresolved Mention" w:semiHidden="1" w:unhideWhenUsed="1"/>
     <w:lsdException w:name="Smart Link" w:semiHidden="1" w:unhideWhenUsed="1"/>
   </w:latentStyles>
-  <w:style w:type="paragraph" w:styleId="Normal" w:default="1">
+  <w:style w:type="paragraph" w:default="1" w:styleId="Normal">
     <w:name w:val="Normal"/>
     <w:qFormat/>
     <w:pPr>
-      <w:widowControl w:val="false"/>
-      <w:bidi w:val="0"/>
-      <w:spacing w:lineRule="auto" w:line="276" w:before="0" w:after="0"/>
-      <w:jc w:val="left"/>
+      <w:widowControl w:val="0"/>
+      <w:spacing w:line="276" w:lineRule="auto"/>
     </w:pPr>
     <w:rPr>
-      <w:rFonts w:ascii="Arial" w:hAnsi="Arial" w:eastAsia="Arial" w:cs="Arial"/>
-      <w:color w:val="auto"/>
-      <w:kern w:val="0"/>
       <w:sz w:val="22"/>
-      <w:szCs w:val="22"/>
-      <w:lang w:val="da" w:eastAsia="zh-CN" w:bidi="hi-IN"/>
     </w:rPr>
   </w:style>
   <w:style w:type="paragraph" w:styleId="Overskrift1">
-    <w:name w:val="Heading 1"/>
+    <w:name w:val="heading 1"/>
     <w:next w:val="Normal"/>
     <w:qFormat/>
     <w:pPr>
-      <w:keepNext w:val="true"/>
+      <w:keepNext/>
       <w:keepLines/>
-      <w:widowControl w:val="false"/>
-      <w:bidi w:val="0"/>
+      <w:widowControl w:val="0"/>
       <w:spacing w:before="400" w:after="120"/>
-      <w:jc w:val="left"/>
       <w:outlineLvl w:val="0"/>
     </w:pPr>
     <w:rPr>
-      <w:rFonts w:ascii="Arial" w:hAnsi="Arial" w:eastAsia="Arial" w:cs="Arial"/>
-      <w:color w:val="auto"/>
-      <w:kern w:val="0"/>
       <w:sz w:val="40"/>
       <w:szCs w:val="40"/>
-      <w:lang w:val="da" w:eastAsia="zh-CN" w:bidi="hi-IN"/>
     </w:rPr>
   </w:style>
   <w:style w:type="paragraph" w:styleId="Overskrift2">
-    <w:name w:val="Heading 2"/>
+    <w:name w:val="heading 2"/>
     <w:next w:val="Normal"/>
     <w:qFormat/>
     <w:pPr>
-      <w:keepNext w:val="true"/>
+      <w:keepNext/>
       <w:keepLines/>
-      <w:widowControl w:val="false"/>
-      <w:bidi w:val="0"/>
+      <w:widowControl w:val="0"/>
       <w:spacing w:before="360" w:after="120"/>
-      <w:jc w:val="left"/>
       <w:outlineLvl w:val="1"/>
     </w:pPr>
     <w:rPr>
-      <w:rFonts w:ascii="Arial" w:hAnsi="Arial" w:eastAsia="Arial" w:cs="Arial"/>
-      <w:color w:val="auto"/>
-      <w:kern w:val="0"/>
       <w:sz w:val="32"/>
       <w:szCs w:val="32"/>
-      <w:lang w:val="da" w:eastAsia="zh-CN" w:bidi="hi-IN"/>
     </w:rPr>
   </w:style>
   <w:style w:type="paragraph" w:styleId="Overskrift3">
-    <w:name w:val="Heading 3"/>
+    <w:name w:val="heading 3"/>
     <w:next w:val="Normal"/>
     <w:qFormat/>
     <w:pPr>
-      <w:keepNext w:val="true"/>
+      <w:keepNext/>
       <w:keepLines/>
-      <w:widowControl w:val="false"/>
-      <w:bidi w:val="0"/>
+      <w:widowControl w:val="0"/>
       <w:spacing w:before="320" w:after="80"/>
-      <w:jc w:val="left"/>
       <w:outlineLvl w:val="2"/>
     </w:pPr>
     <w:rPr>
-      <w:rFonts w:ascii="Arial" w:hAnsi="Arial" w:eastAsia="Arial" w:cs="Arial"/>
       <w:color w:val="434343"/>
-      <w:kern w:val="0"/>
       <w:sz w:val="28"/>
       <w:szCs w:val="28"/>
-      <w:lang w:val="da" w:eastAsia="zh-CN" w:bidi="hi-IN"/>
     </w:rPr>
   </w:style>
   <w:style w:type="paragraph" w:styleId="Overskrift4">
-    <w:name w:val="Heading 4"/>
+    <w:name w:val="heading 4"/>
     <w:next w:val="Normal"/>
     <w:qFormat/>
     <w:pPr>
-      <w:keepNext w:val="true"/>
+      <w:keepNext/>
       <w:keepLines/>
-      <w:widowControl w:val="false"/>
-      <w:bidi w:val="0"/>
+      <w:widowControl w:val="0"/>
       <w:spacing w:before="280" w:after="80"/>
-      <w:jc w:val="left"/>
       <w:outlineLvl w:val="3"/>
     </w:pPr>
     <w:rPr>
-      <w:rFonts w:ascii="Arial" w:hAnsi="Arial" w:eastAsia="Arial" w:cs="Arial"/>
       <w:color w:val="666666"/>
-      <w:kern w:val="0"/>
       <w:sz w:val="24"/>
       <w:szCs w:val="24"/>
-      <w:lang w:val="da" w:eastAsia="zh-CN" w:bidi="hi-IN"/>
     </w:rPr>
   </w:style>
   <w:style w:type="paragraph" w:styleId="Overskrift5">
-    <w:name w:val="Heading 5"/>
+    <w:name w:val="heading 5"/>
     <w:next w:val="Normal"/>
     <w:qFormat/>
     <w:pPr>
-      <w:keepNext w:val="true"/>
+      <w:keepNext/>
       <w:keepLines/>
-      <w:widowControl w:val="false"/>
-      <w:bidi w:val="0"/>
+      <w:widowControl w:val="0"/>
       <w:spacing w:before="240" w:after="80"/>
-      <w:jc w:val="left"/>
       <w:outlineLvl w:val="4"/>
     </w:pPr>
     <w:rPr>
-      <w:rFonts w:ascii="Arial" w:hAnsi="Arial" w:eastAsia="Arial" w:cs="Arial"/>
       <w:color w:val="666666"/>
-      <w:kern w:val="0"/>
       <w:sz w:val="22"/>
-      <w:szCs w:val="22"/>
-      <w:lang w:val="da" w:eastAsia="zh-CN" w:bidi="hi-IN"/>
     </w:rPr>
   </w:style>
   <w:style w:type="paragraph" w:styleId="Overskrift6">
-    <w:name w:val="Heading 6"/>
+    <w:name w:val="heading 6"/>
     <w:next w:val="Normal"/>
     <w:qFormat/>
     <w:pPr>
-      <w:keepNext w:val="true"/>
+      <w:keepNext/>
       <w:keepLines/>
-      <w:widowControl w:val="false"/>
-      <w:bidi w:val="0"/>
+      <w:widowControl w:val="0"/>
       <w:spacing w:before="240" w:after="80"/>
-      <w:jc w:val="left"/>
       <w:outlineLvl w:val="5"/>
     </w:pPr>
     <w:rPr>
-      <w:rFonts w:ascii="Arial" w:hAnsi="Arial" w:eastAsia="Arial" w:cs="Arial"/>
       <w:i/>
       <w:color w:val="666666"/>
-      <w:kern w:val="0"/>
       <w:sz w:val="22"/>
-      <w:szCs w:val="22"/>
-      <w:lang w:val="da" w:eastAsia="zh-CN" w:bidi="hi-IN"/>
     </w:rPr>
   </w:style>
-  <w:style w:type="character" w:styleId="DefaultParagraphFont" w:default="1">
+  <w:style w:type="character" w:default="1" w:styleId="Standardskrifttypeiafsnit">
     <w:name w:val="Default Paragraph Font"/>
     <w:uiPriority w:val="1"/>
     <w:semiHidden/>
     <w:unhideWhenUsed/>
-    <w:qFormat/>
-    <w:rPr/>
   </w:style>
-  <w:style w:type="character" w:styleId="Nummereringstegn" w:customStyle="1">
+  <w:style w:type="table" w:default="1" w:styleId="Tabel-Normal">
+    <w:name w:val="Normal Table"/>
+    <w:uiPriority w:val="99"/>
+    <w:semiHidden/>
+    <w:unhideWhenUsed/>
+    <w:tblPr>
+      <w:tblInd w:w="0" w:type="dxa"/>
+      <w:tblCellMar>
+        <w:top w:w="0" w:type="dxa"/>
+        <w:left w:w="108" w:type="dxa"/>
+        <w:bottom w:w="0" w:type="dxa"/>
+        <w:right w:w="108" w:type="dxa"/>
+      </w:tblCellMar>
+    </w:tblPr>
+  </w:style>
+  <w:style w:type="numbering" w:default="1" w:styleId="Ingenoversigt">
+    <w:name w:val="No List"/>
+    <w:uiPriority w:val="99"/>
+    <w:semiHidden/>
+    <w:unhideWhenUsed/>
+  </w:style>
+  <w:style w:type="character" w:customStyle="1" w:styleId="Nummereringstegn">
     <w:name w:val="Nummereringstegn"/>
     <w:qFormat/>
-    <w:rPr/>
   </w:style>
-  <w:style w:type="character" w:styleId="Punkttegn" w:customStyle="1">
+  <w:style w:type="character" w:customStyle="1" w:styleId="Punkttegn">
     <w:name w:val="Punkttegn"/>
     <w:qFormat/>
     <w:rPr>
-      <w:rFonts w:ascii="OpenSymbol" w:hAnsi="OpenSymbol" w:eastAsia="OpenSymbol" w:cs="OpenSymbol"/>
+      <w:rFonts w:ascii="OpenSymbol" w:eastAsia="OpenSymbol" w:hAnsi="OpenSymbol" w:cs="OpenSymbol"/>
     </w:rPr>
   </w:style>
   <w:style w:type="paragraph" w:styleId="Overskrift">
-    <w:name w:val="Overskrift"/>
+    <w:name w:val="TOC Heading"/>
     <w:basedOn w:val="Normal"/>
     <w:next w:val="Brdtekst"/>
     <w:qFormat/>
     <w:pPr>
-      <w:keepNext w:val="true"/>
+      <w:keepNext/>
       <w:spacing w:before="240" w:after="120"/>
     </w:pPr>
     <w:rPr>
-      <w:rFonts w:ascii="Liberation Sans" w:hAnsi="Liberation Sans" w:eastAsia="Bitstream Vera Sans" w:cs="Noto Sans Devanagari"/>
+      <w:rFonts w:ascii="Liberation Sans" w:eastAsia="Bitstream Vera Sans" w:hAnsi="Liberation Sans" w:cs="Noto Sans Devanagari"/>
       <w:sz w:val="28"/>
       <w:szCs w:val="28"/>
     </w:rPr>
@@ -2251,61 +2199,17 @@
     <w:name w:val="Body Text"/>
     <w:basedOn w:val="Normal"/>
     <w:pPr>
-      <w:spacing w:before="0" w:after="140"/>
+      <w:spacing w:after="140"/>
     </w:pPr>
-    <w:rPr/>
   </w:style>
   <w:style w:type="paragraph" w:styleId="Liste">
     <w:name w:val="List"/>
     <w:basedOn w:val="Brdtekst"/>
-    <w:pPr/>
     <w:rPr>
       <w:rFonts w:cs="Lohit Devanagari"/>
     </w:rPr>
   </w:style>
   <w:style w:type="paragraph" w:styleId="Billedtekst">
-    <w:name w:val="Caption"/>
-    <w:basedOn w:val="Normal"/>
-    <w:qFormat/>
-    <w:pPr>
-      <w:suppressLineNumbers/>
-      <w:spacing w:before="120" w:after="120"/>
-    </w:pPr>
-    <w:rPr>
-      <w:rFonts w:cs="Noto Sans Devanagari"/>
-      <w:i/>
-      <w:iCs/>
-      <w:sz w:val="24"/>
-      <w:szCs w:val="24"/>
-    </w:rPr>
-  </w:style>
-  <w:style w:type="paragraph" w:styleId="Indeks" w:customStyle="1">
-    <w:name w:val="Indeks"/>
-    <w:basedOn w:val="Normal"/>
-    <w:qFormat/>
-    <w:pPr>
-      <w:suppressLineNumbers/>
-    </w:pPr>
-    <w:rPr>
-      <w:rFonts w:cs="Lohit Devanagari"/>
-    </w:rPr>
-  </w:style>
-  <w:style w:type="paragraph" w:styleId="Overskrift11" w:customStyle="1">
-    <w:name w:val="Overskrift1"/>
-    <w:basedOn w:val="Normal"/>
-    <w:next w:val="Brdtekst"/>
-    <w:qFormat/>
-    <w:pPr>
-      <w:keepNext w:val="true"/>
-      <w:spacing w:before="240" w:after="120"/>
-    </w:pPr>
-    <w:rPr>
-      <w:rFonts w:ascii="Liberation Sans" w:hAnsi="Liberation Sans" w:eastAsia="Noto Sans CJK SC" w:cs="Lohit Devanagari"/>
-      <w:sz w:val="28"/>
-      <w:szCs w:val="28"/>
-    </w:rPr>
-  </w:style>
-  <w:style w:type="paragraph" w:styleId="Caption">
     <w:name w:val="caption"/>
     <w:basedOn w:val="Normal"/>
     <w:qFormat/>
@@ -2321,33 +2225,48 @@
       <w:szCs w:val="24"/>
     </w:rPr>
   </w:style>
-  <w:style w:type="paragraph" w:styleId="LOnormal" w:customStyle="1">
+  <w:style w:type="paragraph" w:customStyle="1" w:styleId="Indeks">
+    <w:name w:val="Indeks"/>
+    <w:basedOn w:val="Normal"/>
+    <w:qFormat/>
+    <w:pPr>
+      <w:suppressLineNumbers/>
+    </w:pPr>
+    <w:rPr>
+      <w:rFonts w:cs="Lohit Devanagari"/>
+    </w:rPr>
+  </w:style>
+  <w:style w:type="paragraph" w:customStyle="1" w:styleId="Overskrift10">
+    <w:name w:val="Overskrift1"/>
+    <w:basedOn w:val="Normal"/>
+    <w:next w:val="Brdtekst"/>
+    <w:qFormat/>
+    <w:pPr>
+      <w:keepNext/>
+      <w:spacing w:before="240" w:after="120"/>
+    </w:pPr>
+    <w:rPr>
+      <w:rFonts w:ascii="Liberation Sans" w:eastAsia="Noto Sans CJK SC" w:hAnsi="Liberation Sans" w:cs="Lohit Devanagari"/>
+      <w:sz w:val="28"/>
+      <w:szCs w:val="28"/>
+    </w:rPr>
+  </w:style>
+  <w:style w:type="paragraph" w:customStyle="1" w:styleId="LO-normal">
     <w:name w:val="LO-normal"/>
     <w:qFormat/>
-    <w:pPr>
-      <w:widowControl/>
-      <w:bidi w:val="0"/>
-      <w:spacing w:before="0" w:after="0"/>
-      <w:jc w:val="left"/>
-    </w:pPr>
     <w:rPr>
-      <w:rFonts w:ascii="Arial" w:hAnsi="Arial" w:eastAsia="Arial" w:cs="Arial"/>
-      <w:color w:val="auto"/>
-      <w:kern w:val="0"/>
       <w:sz w:val="22"/>
-      <w:szCs w:val="22"/>
-      <w:lang w:val="da" w:eastAsia="zh-CN" w:bidi="hi-IN"/>
     </w:rPr>
   </w:style>
   <w:style w:type="paragraph" w:styleId="Titel">
     <w:name w:val="Title"/>
-    <w:basedOn w:val="LOnormal"/>
+    <w:basedOn w:val="LO-normal"/>
     <w:next w:val="Normal"/>
     <w:qFormat/>
     <w:pPr>
-      <w:keepNext w:val="true"/>
+      <w:keepNext/>
       <w:keepLines/>
-      <w:spacing w:before="0" w:after="60"/>
+      <w:spacing w:after="60"/>
     </w:pPr>
     <w:rPr>
       <w:sz w:val="52"/>
@@ -2356,13 +2275,13 @@
   </w:style>
   <w:style w:type="paragraph" w:styleId="Undertitel">
     <w:name w:val="Subtitle"/>
-    <w:basedOn w:val="LOnormal"/>
+    <w:basedOn w:val="LO-normal"/>
     <w:next w:val="Normal"/>
     <w:qFormat/>
     <w:pPr>
-      <w:keepNext w:val="true"/>
+      <w:keepNext/>
       <w:keepLines/>
-      <w:spacing w:before="0" w:after="320"/>
+      <w:spacing w:after="320"/>
     </w:pPr>
     <w:rPr>
       <w:color w:val="666666"/>
@@ -2370,56 +2289,29 @@
       <w:szCs w:val="30"/>
     </w:rPr>
   </w:style>
-  <w:style w:type="paragraph" w:styleId="Sidehovedogsidefod" w:customStyle="1">
+  <w:style w:type="paragraph" w:customStyle="1" w:styleId="Sidehovedogsidefod">
     <w:name w:val="Sidehoved og sidefod"/>
     <w:basedOn w:val="Normal"/>
     <w:qFormat/>
-    <w:pPr/>
-    <w:rPr/>
   </w:style>
   <w:style w:type="paragraph" w:styleId="Sidefod">
-    <w:name w:val="Footer"/>
+    <w:name w:val="footer"/>
     <w:basedOn w:val="Normal"/>
-    <w:pPr/>
-    <w:rPr/>
   </w:style>
-  <w:style w:type="paragraph" w:styleId="ListParagraph">
+  <w:style w:type="paragraph" w:styleId="Listeafsnit">
     <w:name w:val="List Paragraph"/>
     <w:basedOn w:val="Normal"/>
     <w:uiPriority w:val="34"/>
     <w:qFormat/>
-    <w:rsid w:val="001a5cd9"/>
+    <w:rsid w:val="001A5CD9"/>
     <w:pPr>
-      <w:spacing w:before="0" w:after="0"/>
-      <w:ind w:left="720" w:hanging="0"/>
+      <w:ind w:left="720"/>
       <w:contextualSpacing/>
     </w:pPr>
     <w:rPr>
       <w:rFonts w:cs="Mangal"/>
       <w:szCs w:val="20"/>
     </w:rPr>
-  </w:style>
-  <w:style w:type="numbering" w:styleId="NoList" w:default="1">
-    <w:name w:val="No List"/>
-    <w:uiPriority w:val="99"/>
-    <w:semiHidden/>
-    <w:unhideWhenUsed/>
-    <w:qFormat/>
-  </w:style>
-  <w:style w:type="table" w:default="1" w:styleId="Tabel-Normal">
-    <w:name w:val="Normal Table"/>
-    <w:uiPriority w:val="99"/>
-    <w:semiHidden/>
-    <w:unhideWhenUsed/>
-    <w:tblPr>
-      <w:tblInd w:w="0" w:type="dxa"/>
-      <w:tblCellMar>
-        <w:top w:w="0" w:type="dxa"/>
-        <w:left w:w="108" w:type="dxa"/>
-        <w:bottom w:w="0" w:type="dxa"/>
-        <w:right w:w="108" w:type="dxa"/>
-      </w:tblCellMar>
-    </w:tblPr>
   </w:style>
 </w:styles>
 </file>

</xml_diff>

<commit_message>
Rettelser under vejledning med Anders
Co-Authored-By: thundergrove <thundergrove@users.noreply.github.com>
Co-Authored-By: Mik Pedersen <mikpedersen@users.noreply.github.com>
Co-Authored-By: Rasmus Jannerup <rasm211d@users.noreply.github.com>
</commit_message>
<xml_diff>
--- a/02 Requirements & Analysis/UC02 Send besked.docx
+++ b/02 Requirements & Analysis/UC02 Send besked.docx
@@ -1,6 +1,6 @@
 
 <file path=word/document.xml><?xml version="1.0" encoding="utf-8"?>
-<w:document xmlns:wpc="http://schemas.microsoft.com/office/word/2010/wordprocessingCanvas" xmlns:cx="http://schemas.microsoft.com/office/drawing/2014/chartex" xmlns:cx1="http://schemas.microsoft.com/office/drawing/2015/9/8/chartex" xmlns:cx2="http://schemas.microsoft.com/office/drawing/2015/10/21/chartex" xmlns:cx3="http://schemas.microsoft.com/office/drawing/2016/5/9/chartex" xmlns:cx4="http://schemas.microsoft.com/office/drawing/2016/5/10/chartex" xmlns:cx5="http://schemas.microsoft.com/office/drawing/2016/5/11/chartex" xmlns:cx6="http://schemas.microsoft.com/office/drawing/2016/5/12/chartex" xmlns:cx7="http://schemas.microsoft.com/office/drawing/2016/5/13/chartex" xmlns:cx8="http://schemas.microsoft.com/office/drawing/2016/5/14/chartex" xmlns:mc="http://schemas.openxmlformats.org/markup-compatibility/2006" xmlns:aink="http://schemas.microsoft.com/office/drawing/2016/ink" xmlns:am3d="http://schemas.microsoft.com/office/drawing/2017/model3d" xmlns:o="urn:schemas-microsoft-com:office:office" xmlns:r="http://schemas.openxmlformats.org/officeDocument/2006/relationships" xmlns:m="http://schemas.openxmlformats.org/officeDocument/2006/math" xmlns:v="urn:schemas-microsoft-com:vml" xmlns:wp14="http://schemas.microsoft.com/office/word/2010/wordprocessingDrawing" xmlns:wp="http://schemas.openxmlformats.org/drawingml/2006/wordprocessingDrawing" xmlns:w10="urn:schemas-microsoft-com:office:word" xmlns:w="http://schemas.openxmlformats.org/wordprocessingml/2006/main" xmlns:w14="http://schemas.microsoft.com/office/word/2010/wordml" xmlns:w15="http://schemas.microsoft.com/office/word/2012/wordml" xmlns:w16cex="http://schemas.microsoft.com/office/word/2018/wordml/cex" xmlns:w16cid="http://schemas.microsoft.com/office/word/2016/wordml/cid" xmlns:w16="http://schemas.microsoft.com/office/word/2018/wordml" xmlns:w16se="http://schemas.microsoft.com/office/word/2015/wordml/symex" xmlns:wpg="http://schemas.microsoft.com/office/word/2010/wordprocessingGroup" xmlns:wpi="http://schemas.microsoft.com/office/word/2010/wordprocessingInk" xmlns:wne="http://schemas.microsoft.com/office/word/2006/wordml" xmlns:wps="http://schemas.microsoft.com/office/word/2010/wordprocessingShape" mc:Ignorable="w14 w15 w16se w16cid w16 w16cex wp14">
+<w:document xmlns:wpc="http://schemas.microsoft.com/office/word/2010/wordprocessingCanvas" xmlns:cx="http://schemas.microsoft.com/office/drawing/2014/chartex" xmlns:cx1="http://schemas.microsoft.com/office/drawing/2015/9/8/chartex" xmlns:cx2="http://schemas.microsoft.com/office/drawing/2015/10/21/chartex" xmlns:cx3="http://schemas.microsoft.com/office/drawing/2016/5/9/chartex" xmlns:cx4="http://schemas.microsoft.com/office/drawing/2016/5/10/chartex" xmlns:cx5="http://schemas.microsoft.com/office/drawing/2016/5/11/chartex" xmlns:cx6="http://schemas.microsoft.com/office/drawing/2016/5/12/chartex" xmlns:cx7="http://schemas.microsoft.com/office/drawing/2016/5/13/chartex" xmlns:cx8="http://schemas.microsoft.com/office/drawing/2016/5/14/chartex" xmlns:mc="http://schemas.openxmlformats.org/markup-compatibility/2006" xmlns:aink="http://schemas.microsoft.com/office/drawing/2016/ink" xmlns:am3d="http://schemas.microsoft.com/office/drawing/2017/model3d" xmlns:o="urn:schemas-microsoft-com:office:office" xmlns:r="http://schemas.openxmlformats.org/officeDocument/2006/relationships" xmlns:m="http://schemas.openxmlformats.org/officeDocument/2006/math" xmlns:v="urn:schemas-microsoft-com:vml" xmlns:wp14="http://schemas.microsoft.com/office/word/2010/wordprocessingDrawing" xmlns:wp="http://schemas.openxmlformats.org/drawingml/2006/wordprocessingDrawing" xmlns:w10="urn:schemas-microsoft-com:office:word" xmlns:w="http://schemas.openxmlformats.org/wordprocessingml/2006/main" xmlns:w14="http://schemas.microsoft.com/office/word/2010/wordml" xmlns:w15="http://schemas.microsoft.com/office/word/2012/wordml" xmlns:w16cid="http://schemas.microsoft.com/office/word/2016/wordml/cid" xmlns:w16se="http://schemas.microsoft.com/office/word/2015/wordml/symex" xmlns:wpg="http://schemas.microsoft.com/office/word/2010/wordprocessingGroup" xmlns:wpi="http://schemas.microsoft.com/office/word/2010/wordprocessingInk" xmlns:wne="http://schemas.microsoft.com/office/word/2006/wordml" xmlns:wps="http://schemas.microsoft.com/office/word/2010/wordprocessingShape" mc:Ignorable="w14 w15 w16se w16cid wp14">
   <w:body>
     <w:p>
       <w:pPr>
@@ -52,28 +52,12 @@
                 <w:b/>
               </w:rPr>
             </w:pPr>
-            <w:proofErr w:type="spellStart"/>
-            <w:r>
-              <w:rPr>
-                <w:b/>
-              </w:rPr>
-              <w:t>Use</w:t>
-            </w:r>
-            <w:proofErr w:type="spellEnd"/>
-            <w:r>
-              <w:rPr>
-                <w:b/>
-              </w:rPr>
-              <w:t xml:space="preserve"> Case </w:t>
-            </w:r>
-            <w:proofErr w:type="spellStart"/>
-            <w:r>
-              <w:rPr>
-                <w:b/>
-              </w:rPr>
-              <w:t>Section</w:t>
-            </w:r>
-            <w:proofErr w:type="spellEnd"/>
+            <w:r>
+              <w:rPr>
+                <w:b/>
+              </w:rPr>
+              <w:t>Use Case Section</w:t>
+            </w:r>
           </w:p>
         </w:tc>
         <w:tc>
@@ -94,14 +78,12 @@
                 <w:b/>
               </w:rPr>
             </w:pPr>
-            <w:proofErr w:type="spellStart"/>
             <w:r>
               <w:rPr>
                 <w:b/>
               </w:rPr>
               <w:t>Comment</w:t>
             </w:r>
-            <w:proofErr w:type="spellEnd"/>
           </w:p>
         </w:tc>
       </w:tr>
@@ -124,28 +106,12 @@
                 <w:b/>
               </w:rPr>
             </w:pPr>
-            <w:proofErr w:type="spellStart"/>
-            <w:r>
-              <w:rPr>
-                <w:b/>
-              </w:rPr>
-              <w:t>Use</w:t>
-            </w:r>
-            <w:proofErr w:type="spellEnd"/>
-            <w:r>
-              <w:rPr>
-                <w:b/>
-              </w:rPr>
-              <w:t xml:space="preserve"> Case </w:t>
-            </w:r>
-            <w:proofErr w:type="spellStart"/>
-            <w:r>
-              <w:rPr>
-                <w:b/>
-              </w:rPr>
-              <w:t>Name</w:t>
-            </w:r>
-            <w:proofErr w:type="spellEnd"/>
+            <w:r>
+              <w:rPr>
+                <w:b/>
+              </w:rPr>
+              <w:t>Use Case Name</w:t>
+            </w:r>
           </w:p>
         </w:tc>
         <w:tc>
@@ -188,14 +154,12 @@
                 <w:b/>
               </w:rPr>
             </w:pPr>
-            <w:proofErr w:type="spellStart"/>
             <w:r>
               <w:rPr>
                 <w:b/>
               </w:rPr>
               <w:t>Scope</w:t>
             </w:r>
-            <w:proofErr w:type="spellEnd"/>
           </w:p>
         </w:tc>
         <w:tc>
@@ -286,28 +250,12 @@
                 <w:b/>
               </w:rPr>
             </w:pPr>
-            <w:proofErr w:type="spellStart"/>
-            <w:r>
-              <w:rPr>
-                <w:b/>
-              </w:rPr>
-              <w:t>Primary</w:t>
-            </w:r>
-            <w:proofErr w:type="spellEnd"/>
-            <w:r>
-              <w:rPr>
-                <w:b/>
-              </w:rPr>
-              <w:t xml:space="preserve"> </w:t>
-            </w:r>
-            <w:proofErr w:type="spellStart"/>
-            <w:r>
-              <w:rPr>
-                <w:b/>
-              </w:rPr>
-              <w:t>Actor</w:t>
-            </w:r>
-            <w:proofErr w:type="spellEnd"/>
+            <w:r>
+              <w:rPr>
+                <w:b/>
+              </w:rPr>
+              <w:t>Primary Actor</w:t>
+            </w:r>
           </w:p>
         </w:tc>
         <w:tc>
@@ -359,16 +307,8 @@
               <w:rPr>
                 <w:b/>
               </w:rPr>
-              <w:t xml:space="preserve">Stakeholders and </w:t>
-            </w:r>
-            <w:proofErr w:type="spellStart"/>
-            <w:r>
-              <w:rPr>
-                <w:b/>
-              </w:rPr>
-              <w:t>Interest</w:t>
-            </w:r>
-            <w:proofErr w:type="spellEnd"/>
+              <w:t>Stakeholders and Interest</w:t>
+            </w:r>
           </w:p>
         </w:tc>
         <w:tc>
@@ -387,42 +327,30 @@
               <w:spacing w:line="240" w:lineRule="auto"/>
             </w:pPr>
             <w:r>
-              <w:t>Patient</w:t>
-            </w:r>
-            <w:r>
-              <w:t>: Kan kontakte sin behandler hurtig og nemt.</w:t>
-            </w:r>
-          </w:p>
-          <w:p>
-            <w:pPr>
-              <w:spacing w:line="240" w:lineRule="auto"/>
-            </w:pPr>
-          </w:p>
-          <w:p>
-            <w:pPr>
-              <w:spacing w:line="240" w:lineRule="auto"/>
-            </w:pPr>
-            <w:r>
-              <w:t xml:space="preserve">Behandler: Kan sende </w:t>
-            </w:r>
-            <w:r>
-              <w:t>beskeder til sine patienter hurtig og nemt.</w:t>
-            </w:r>
-          </w:p>
-          <w:p>
-            <w:pPr>
-              <w:spacing w:line="240" w:lineRule="auto"/>
-            </w:pPr>
-          </w:p>
-          <w:p>
-            <w:r>
-              <w:t>Virksomhed: Kan bevise kommunikationen overfor p</w:t>
-            </w:r>
-            <w:r>
-              <w:t>atienter</w:t>
-            </w:r>
-            <w:r>
-              <w:t xml:space="preserve"> og myndighederne i forhold til klager eller opfølgning.</w:t>
+              <w:t>Patient: Kan kontakte sin behandler hurtig og nemt.</w:t>
+            </w:r>
+          </w:p>
+          <w:p>
+            <w:pPr>
+              <w:spacing w:line="240" w:lineRule="auto"/>
+            </w:pPr>
+          </w:p>
+          <w:p>
+            <w:pPr>
+              <w:spacing w:line="240" w:lineRule="auto"/>
+            </w:pPr>
+            <w:r>
+              <w:t>Behandler: Kan sende beskeder til sine patienter hurtig og nemt.</w:t>
+            </w:r>
+          </w:p>
+          <w:p>
+            <w:pPr>
+              <w:spacing w:line="240" w:lineRule="auto"/>
+            </w:pPr>
+          </w:p>
+          <w:p>
+            <w:r>
+              <w:t>Virksomhed: Kan bevise kommunikationen overfor patienter og myndighederne i forhold til klager eller opfølgning.</w:t>
             </w:r>
           </w:p>
         </w:tc>
@@ -443,14 +371,12 @@
             <w:pPr>
               <w:spacing w:line="240" w:lineRule="auto"/>
             </w:pPr>
-            <w:proofErr w:type="spellStart"/>
             <w:r>
               <w:rPr>
                 <w:b/>
               </w:rPr>
               <w:t>Preconditions</w:t>
             </w:r>
-            <w:proofErr w:type="spellEnd"/>
           </w:p>
         </w:tc>
         <w:tc>
@@ -497,16 +423,8 @@
               <w:rPr>
                 <w:b/>
               </w:rPr>
-              <w:t xml:space="preserve">Success </w:t>
-            </w:r>
-            <w:proofErr w:type="spellStart"/>
-            <w:r>
-              <w:rPr>
-                <w:b/>
-              </w:rPr>
-              <w:t>Guarantee</w:t>
-            </w:r>
-            <w:proofErr w:type="spellEnd"/>
+              <w:t>Success Guarantee</w:t>
+            </w:r>
           </w:p>
         </w:tc>
         <w:tc>
@@ -525,13 +443,7 @@
               <w:spacing w:line="240" w:lineRule="auto"/>
             </w:pPr>
             <w:r>
-              <w:t>Systemet har sendt b</w:t>
-            </w:r>
-            <w:r>
-              <w:t>rugerens</w:t>
-            </w:r>
-            <w:r>
-              <w:t xml:space="preserve"> besked.</w:t>
+              <w:t>Systemet har sendt brugerens besked.</w:t>
             </w:r>
           </w:p>
         </w:tc>
@@ -579,10 +491,7 @@
               </w:numPr>
             </w:pPr>
             <w:r>
-              <w:t>Bruger</w:t>
-            </w:r>
-            <w:r>
-              <w:t xml:space="preserve"> angiver en besked.</w:t>
+              <w:t>Bruger angiver en besked.</w:t>
             </w:r>
           </w:p>
           <w:p>
@@ -593,10 +502,7 @@
               </w:numPr>
             </w:pPr>
             <w:r>
-              <w:t>Bruger</w:t>
-            </w:r>
-            <w:r>
-              <w:t xml:space="preserve"> vælger at sende beskeden.</w:t>
+              <w:t>Bruger vælger at sende beskeden.</w:t>
             </w:r>
           </w:p>
           <w:p>
@@ -607,8 +513,13 @@
               </w:numPr>
             </w:pPr>
             <w:r>
-              <w:t>Systemet gemmer beskeden i beskedhistorik.</w:t>
-            </w:r>
+              <w:t>Systemet gemmer beskeden i beskedhistorik</w:t>
+            </w:r>
+            <w:r>
+              <w:t xml:space="preserve"> i kronologisk orden.</w:t>
+            </w:r>
+            <w:bookmarkStart w:id="1" w:name="_GoBack"/>
+            <w:bookmarkEnd w:id="1"/>
           </w:p>
           <w:p>
             <w:pPr>
@@ -663,13 +574,7 @@
               <w:t>2</w:t>
             </w:r>
             <w:r>
-              <w:t xml:space="preserve">a. </w:t>
-            </w:r>
-            <w:r>
-              <w:t>Bruger</w:t>
-            </w:r>
-            <w:r>
-              <w:t xml:space="preserve"> har angivet en besked på mere end 255 tegn.</w:t>
+              <w:t>a. Bruger har angivet en besked på mere end 255 tegn.</w:t>
             </w:r>
           </w:p>
           <w:p>
@@ -680,10 +585,7 @@
               </w:numPr>
             </w:pPr>
             <w:r>
-              <w:t>Systemet præsen</w:t>
-            </w:r>
-            <w:r>
-              <w:t>terer fejlbeskeden ”Du kan ikke lave en besked på mere end 255 tegn”.</w:t>
+              <w:t>Systemet præsenterer fejlbeskeden ”Du kan ikke lave en besked på mere end 255 tegn”.</w:t>
             </w:r>
           </w:p>
           <w:p>
@@ -707,13 +609,7 @@
               <w:t>b</w:t>
             </w:r>
             <w:r>
-              <w:t xml:space="preserve">. </w:t>
-            </w:r>
-            <w:r>
-              <w:t>Bruger</w:t>
-            </w:r>
-            <w:r>
-              <w:t xml:space="preserve"> har ingen internet.</w:t>
+              <w:t>. Bruger har ingen internet.</w:t>
             </w:r>
           </w:p>
           <w:p>
@@ -742,10 +638,7 @@
               </w:numPr>
             </w:pPr>
             <w:r>
-              <w:t xml:space="preserve">Forsæt fra trin 1 i Main Success </w:t>
-            </w:r>
-            <w:r>
-              <w:t>Scenario.</w:t>
+              <w:t>Forsæt fra trin 1 i Main Success Scenario.</w:t>
             </w:r>
           </w:p>
           <w:p>
@@ -761,13 +654,7 @@
               <w:t>c</w:t>
             </w:r>
             <w:r>
-              <w:t xml:space="preserve">. </w:t>
-            </w:r>
-            <w:r>
-              <w:t>Bruger</w:t>
-            </w:r>
-            <w:r>
-              <w:t xml:space="preserve"> prøver at sende en tom besked.</w:t>
+              <w:t>. Bruger prøver at sende en tom besked.</w:t>
             </w:r>
           </w:p>
           <w:p>
@@ -779,10 +666,7 @@
               </w:numPr>
             </w:pPr>
             <w:r>
-              <w:t>F</w:t>
-            </w:r>
-            <w:r>
-              <w:t>orsæt fra trin 1 i Main Success Scenario.</w:t>
+              <w:t>Forsæt fra trin 1 i Main Success Scenario.</w:t>
             </w:r>
           </w:p>
         </w:tc>
@@ -810,16 +694,8 @@
               <w:rPr>
                 <w:b/>
               </w:rPr>
-              <w:t xml:space="preserve">Special </w:t>
-            </w:r>
-            <w:proofErr w:type="spellStart"/>
-            <w:r>
-              <w:rPr>
-                <w:b/>
-              </w:rPr>
-              <w:t>Requirements</w:t>
-            </w:r>
-            <w:proofErr w:type="spellEnd"/>
+              <w:t>Special Requirements</w:t>
+            </w:r>
           </w:p>
         </w:tc>
         <w:tc>
@@ -882,11 +758,11 @@
             <w:pPr>
               <w:spacing w:line="240" w:lineRule="auto"/>
             </w:pPr>
-            <w:bookmarkStart w:id="1" w:name="__DdeLink__228_4056828110"/>
+            <w:bookmarkStart w:id="2" w:name="__DdeLink__228_4056828110"/>
             <w:r>
               <w:t>N/A</w:t>
             </w:r>
-            <w:bookmarkEnd w:id="1"/>
+            <w:bookmarkEnd w:id="2"/>
           </w:p>
         </w:tc>
       </w:tr>
@@ -909,28 +785,12 @@
                 <w:b/>
               </w:rPr>
             </w:pPr>
-            <w:proofErr w:type="spellStart"/>
-            <w:r>
-              <w:rPr>
-                <w:b/>
-              </w:rPr>
-              <w:t>Frequency</w:t>
-            </w:r>
-            <w:proofErr w:type="spellEnd"/>
-            <w:r>
-              <w:rPr>
-                <w:b/>
-              </w:rPr>
-              <w:t xml:space="preserve"> of </w:t>
-            </w:r>
-            <w:proofErr w:type="spellStart"/>
-            <w:r>
-              <w:rPr>
-                <w:b/>
-              </w:rPr>
-              <w:t>Occurrence</w:t>
-            </w:r>
-            <w:proofErr w:type="spellEnd"/>
+            <w:r>
+              <w:rPr>
+                <w:b/>
+              </w:rPr>
+              <w:t>Frequency of Occurrence</w:t>
+            </w:r>
           </w:p>
         </w:tc>
         <w:tc>
@@ -973,14 +833,12 @@
                 <w:b/>
               </w:rPr>
             </w:pPr>
-            <w:proofErr w:type="spellStart"/>
             <w:r>
               <w:rPr>
                 <w:b/>
               </w:rPr>
               <w:t>Miscellaneous</w:t>
             </w:r>
-            <w:proofErr w:type="spellEnd"/>
           </w:p>
         </w:tc>
         <w:tc>
@@ -1020,7 +878,7 @@
 </file>
 
 <file path=word/endnotes.xml><?xml version="1.0" encoding="utf-8"?>
-<w:endnotes xmlns:wpc="http://schemas.microsoft.com/office/word/2010/wordprocessingCanvas" xmlns:cx="http://schemas.microsoft.com/office/drawing/2014/chartex" xmlns:cx1="http://schemas.microsoft.com/office/drawing/2015/9/8/chartex" xmlns:cx2="http://schemas.microsoft.com/office/drawing/2015/10/21/chartex" xmlns:cx3="http://schemas.microsoft.com/office/drawing/2016/5/9/chartex" xmlns:cx4="http://schemas.microsoft.com/office/drawing/2016/5/10/chartex" xmlns:cx5="http://schemas.microsoft.com/office/drawing/2016/5/11/chartex" xmlns:cx6="http://schemas.microsoft.com/office/drawing/2016/5/12/chartex" xmlns:cx7="http://schemas.microsoft.com/office/drawing/2016/5/13/chartex" xmlns:cx8="http://schemas.microsoft.com/office/drawing/2016/5/14/chartex" xmlns:mc="http://schemas.openxmlformats.org/markup-compatibility/2006" xmlns:aink="http://schemas.microsoft.com/office/drawing/2016/ink" xmlns:am3d="http://schemas.microsoft.com/office/drawing/2017/model3d" xmlns:o="urn:schemas-microsoft-com:office:office" xmlns:r="http://schemas.openxmlformats.org/officeDocument/2006/relationships" xmlns:m="http://schemas.openxmlformats.org/officeDocument/2006/math" xmlns:v="urn:schemas-microsoft-com:vml" xmlns:wp14="http://schemas.microsoft.com/office/word/2010/wordprocessingDrawing" xmlns:wp="http://schemas.openxmlformats.org/drawingml/2006/wordprocessingDrawing" xmlns:w10="urn:schemas-microsoft-com:office:word" xmlns:w="http://schemas.openxmlformats.org/wordprocessingml/2006/main" xmlns:w14="http://schemas.microsoft.com/office/word/2010/wordml" xmlns:w15="http://schemas.microsoft.com/office/word/2012/wordml" xmlns:w16cex="http://schemas.microsoft.com/office/word/2018/wordml/cex" xmlns:w16cid="http://schemas.microsoft.com/office/word/2016/wordml/cid" xmlns:w16="http://schemas.microsoft.com/office/word/2018/wordml" xmlns:w16se="http://schemas.microsoft.com/office/word/2015/wordml/symex" xmlns:wpg="http://schemas.microsoft.com/office/word/2010/wordprocessingGroup" xmlns:wpi="http://schemas.microsoft.com/office/word/2010/wordprocessingInk" xmlns:wne="http://schemas.microsoft.com/office/word/2006/wordml" xmlns:wps="http://schemas.microsoft.com/office/word/2010/wordprocessingShape" mc:Ignorable="w14 w15 w16se w16cid w16 w16cex wp14">
+<w:endnotes xmlns:wpc="http://schemas.microsoft.com/office/word/2010/wordprocessingCanvas" xmlns:cx="http://schemas.microsoft.com/office/drawing/2014/chartex" xmlns:cx1="http://schemas.microsoft.com/office/drawing/2015/9/8/chartex" xmlns:cx2="http://schemas.microsoft.com/office/drawing/2015/10/21/chartex" xmlns:cx3="http://schemas.microsoft.com/office/drawing/2016/5/9/chartex" xmlns:cx4="http://schemas.microsoft.com/office/drawing/2016/5/10/chartex" xmlns:cx5="http://schemas.microsoft.com/office/drawing/2016/5/11/chartex" xmlns:cx6="http://schemas.microsoft.com/office/drawing/2016/5/12/chartex" xmlns:cx7="http://schemas.microsoft.com/office/drawing/2016/5/13/chartex" xmlns:cx8="http://schemas.microsoft.com/office/drawing/2016/5/14/chartex" xmlns:mc="http://schemas.openxmlformats.org/markup-compatibility/2006" xmlns:aink="http://schemas.microsoft.com/office/drawing/2016/ink" xmlns:am3d="http://schemas.microsoft.com/office/drawing/2017/model3d" xmlns:o="urn:schemas-microsoft-com:office:office" xmlns:r="http://schemas.openxmlformats.org/officeDocument/2006/relationships" xmlns:m="http://schemas.openxmlformats.org/officeDocument/2006/math" xmlns:v="urn:schemas-microsoft-com:vml" xmlns:wp14="http://schemas.microsoft.com/office/word/2010/wordprocessingDrawing" xmlns:wp="http://schemas.openxmlformats.org/drawingml/2006/wordprocessingDrawing" xmlns:w10="urn:schemas-microsoft-com:office:word" xmlns:w="http://schemas.openxmlformats.org/wordprocessingml/2006/main" xmlns:w14="http://schemas.microsoft.com/office/word/2010/wordml" xmlns:w15="http://schemas.microsoft.com/office/word/2012/wordml" xmlns:w16cid="http://schemas.microsoft.com/office/word/2016/wordml/cid" xmlns:w16se="http://schemas.microsoft.com/office/word/2015/wordml/symex" xmlns:wpg="http://schemas.microsoft.com/office/word/2010/wordprocessingGroup" xmlns:wpi="http://schemas.microsoft.com/office/word/2010/wordprocessingInk" xmlns:wne="http://schemas.microsoft.com/office/word/2006/wordml" xmlns:wps="http://schemas.microsoft.com/office/word/2010/wordprocessingShape" mc:Ignorable="w14 w15 w16se w16cid wp14">
   <w:endnote w:type="separator" w:id="-1">
     <w:p>
       <w:pPr>
@@ -1045,13 +903,13 @@
 </file>
 
 <file path=word/footer1.xml><?xml version="1.0" encoding="utf-8"?>
-<w:ftr xmlns:wpc="http://schemas.microsoft.com/office/word/2010/wordprocessingCanvas" xmlns:cx="http://schemas.microsoft.com/office/drawing/2014/chartex" xmlns:cx1="http://schemas.microsoft.com/office/drawing/2015/9/8/chartex" xmlns:cx2="http://schemas.microsoft.com/office/drawing/2015/10/21/chartex" xmlns:cx3="http://schemas.microsoft.com/office/drawing/2016/5/9/chartex" xmlns:cx4="http://schemas.microsoft.com/office/drawing/2016/5/10/chartex" xmlns:cx5="http://schemas.microsoft.com/office/drawing/2016/5/11/chartex" xmlns:cx6="http://schemas.microsoft.com/office/drawing/2016/5/12/chartex" xmlns:cx7="http://schemas.microsoft.com/office/drawing/2016/5/13/chartex" xmlns:cx8="http://schemas.microsoft.com/office/drawing/2016/5/14/chartex" xmlns:mc="http://schemas.openxmlformats.org/markup-compatibility/2006" xmlns:aink="http://schemas.microsoft.com/office/drawing/2016/ink" xmlns:am3d="http://schemas.microsoft.com/office/drawing/2017/model3d" xmlns:o="urn:schemas-microsoft-com:office:office" xmlns:r="http://schemas.openxmlformats.org/officeDocument/2006/relationships" xmlns:m="http://schemas.openxmlformats.org/officeDocument/2006/math" xmlns:v="urn:schemas-microsoft-com:vml" xmlns:wp14="http://schemas.microsoft.com/office/word/2010/wordprocessingDrawing" xmlns:wp="http://schemas.openxmlformats.org/drawingml/2006/wordprocessingDrawing" xmlns:w10="urn:schemas-microsoft-com:office:word" xmlns:w="http://schemas.openxmlformats.org/wordprocessingml/2006/main" xmlns:w14="http://schemas.microsoft.com/office/word/2010/wordml" xmlns:w15="http://schemas.microsoft.com/office/word/2012/wordml" xmlns:w16cex="http://schemas.microsoft.com/office/word/2018/wordml/cex" xmlns:w16cid="http://schemas.microsoft.com/office/word/2016/wordml/cid" xmlns:w16="http://schemas.microsoft.com/office/word/2018/wordml" xmlns:w16se="http://schemas.microsoft.com/office/word/2015/wordml/symex" xmlns:wpg="http://schemas.microsoft.com/office/word/2010/wordprocessingGroup" xmlns:wpi="http://schemas.microsoft.com/office/word/2010/wordprocessingInk" xmlns:wne="http://schemas.microsoft.com/office/word/2006/wordml" xmlns:wps="http://schemas.microsoft.com/office/word/2010/wordprocessingShape" mc:Ignorable="w14 w15 w16se w16cid w16 w16cex wp14">
+<w:ftr xmlns:wpc="http://schemas.microsoft.com/office/word/2010/wordprocessingCanvas" xmlns:cx="http://schemas.microsoft.com/office/drawing/2014/chartex" xmlns:cx1="http://schemas.microsoft.com/office/drawing/2015/9/8/chartex" xmlns:cx2="http://schemas.microsoft.com/office/drawing/2015/10/21/chartex" xmlns:cx3="http://schemas.microsoft.com/office/drawing/2016/5/9/chartex" xmlns:cx4="http://schemas.microsoft.com/office/drawing/2016/5/10/chartex" xmlns:cx5="http://schemas.microsoft.com/office/drawing/2016/5/11/chartex" xmlns:cx6="http://schemas.microsoft.com/office/drawing/2016/5/12/chartex" xmlns:cx7="http://schemas.microsoft.com/office/drawing/2016/5/13/chartex" xmlns:cx8="http://schemas.microsoft.com/office/drawing/2016/5/14/chartex" xmlns:mc="http://schemas.openxmlformats.org/markup-compatibility/2006" xmlns:aink="http://schemas.microsoft.com/office/drawing/2016/ink" xmlns:am3d="http://schemas.microsoft.com/office/drawing/2017/model3d" xmlns:o="urn:schemas-microsoft-com:office:office" xmlns:r="http://schemas.openxmlformats.org/officeDocument/2006/relationships" xmlns:m="http://schemas.openxmlformats.org/officeDocument/2006/math" xmlns:v="urn:schemas-microsoft-com:vml" xmlns:wp14="http://schemas.microsoft.com/office/word/2010/wordprocessingDrawing" xmlns:wp="http://schemas.openxmlformats.org/drawingml/2006/wordprocessingDrawing" xmlns:w10="urn:schemas-microsoft-com:office:word" xmlns:w="http://schemas.openxmlformats.org/wordprocessingml/2006/main" xmlns:w14="http://schemas.microsoft.com/office/word/2010/wordml" xmlns:w15="http://schemas.microsoft.com/office/word/2012/wordml" xmlns:w16cid="http://schemas.microsoft.com/office/word/2016/wordml/cid" xmlns:w16se="http://schemas.microsoft.com/office/word/2015/wordml/symex" xmlns:wpg="http://schemas.microsoft.com/office/word/2010/wordprocessingGroup" xmlns:wpi="http://schemas.microsoft.com/office/word/2010/wordprocessingInk" xmlns:wne="http://schemas.microsoft.com/office/word/2006/wordml" xmlns:wps="http://schemas.microsoft.com/office/word/2010/wordprocessingShape" mc:Ignorable="w14 w15 w16se w16cid wp14">
   <w:p/>
 </w:ftr>
 </file>
 
 <file path=word/footnotes.xml><?xml version="1.0" encoding="utf-8"?>
-<w:footnotes xmlns:wpc="http://schemas.microsoft.com/office/word/2010/wordprocessingCanvas" xmlns:cx="http://schemas.microsoft.com/office/drawing/2014/chartex" xmlns:cx1="http://schemas.microsoft.com/office/drawing/2015/9/8/chartex" xmlns:cx2="http://schemas.microsoft.com/office/drawing/2015/10/21/chartex" xmlns:cx3="http://schemas.microsoft.com/office/drawing/2016/5/9/chartex" xmlns:cx4="http://schemas.microsoft.com/office/drawing/2016/5/10/chartex" xmlns:cx5="http://schemas.microsoft.com/office/drawing/2016/5/11/chartex" xmlns:cx6="http://schemas.microsoft.com/office/drawing/2016/5/12/chartex" xmlns:cx7="http://schemas.microsoft.com/office/drawing/2016/5/13/chartex" xmlns:cx8="http://schemas.microsoft.com/office/drawing/2016/5/14/chartex" xmlns:mc="http://schemas.openxmlformats.org/markup-compatibility/2006" xmlns:aink="http://schemas.microsoft.com/office/drawing/2016/ink" xmlns:am3d="http://schemas.microsoft.com/office/drawing/2017/model3d" xmlns:o="urn:schemas-microsoft-com:office:office" xmlns:r="http://schemas.openxmlformats.org/officeDocument/2006/relationships" xmlns:m="http://schemas.openxmlformats.org/officeDocument/2006/math" xmlns:v="urn:schemas-microsoft-com:vml" xmlns:wp14="http://schemas.microsoft.com/office/word/2010/wordprocessingDrawing" xmlns:wp="http://schemas.openxmlformats.org/drawingml/2006/wordprocessingDrawing" xmlns:w10="urn:schemas-microsoft-com:office:word" xmlns:w="http://schemas.openxmlformats.org/wordprocessingml/2006/main" xmlns:w14="http://schemas.microsoft.com/office/word/2010/wordml" xmlns:w15="http://schemas.microsoft.com/office/word/2012/wordml" xmlns:w16cex="http://schemas.microsoft.com/office/word/2018/wordml/cex" xmlns:w16cid="http://schemas.microsoft.com/office/word/2016/wordml/cid" xmlns:w16="http://schemas.microsoft.com/office/word/2018/wordml" xmlns:w16se="http://schemas.microsoft.com/office/word/2015/wordml/symex" xmlns:wpg="http://schemas.microsoft.com/office/word/2010/wordprocessingGroup" xmlns:wpi="http://schemas.microsoft.com/office/word/2010/wordprocessingInk" xmlns:wne="http://schemas.microsoft.com/office/word/2006/wordml" xmlns:wps="http://schemas.microsoft.com/office/word/2010/wordprocessingShape" mc:Ignorable="w14 w15 w16se w16cid w16 w16cex wp14">
+<w:footnotes xmlns:wpc="http://schemas.microsoft.com/office/word/2010/wordprocessingCanvas" xmlns:cx="http://schemas.microsoft.com/office/drawing/2014/chartex" xmlns:cx1="http://schemas.microsoft.com/office/drawing/2015/9/8/chartex" xmlns:cx2="http://schemas.microsoft.com/office/drawing/2015/10/21/chartex" xmlns:cx3="http://schemas.microsoft.com/office/drawing/2016/5/9/chartex" xmlns:cx4="http://schemas.microsoft.com/office/drawing/2016/5/10/chartex" xmlns:cx5="http://schemas.microsoft.com/office/drawing/2016/5/11/chartex" xmlns:cx6="http://schemas.microsoft.com/office/drawing/2016/5/12/chartex" xmlns:cx7="http://schemas.microsoft.com/office/drawing/2016/5/13/chartex" xmlns:cx8="http://schemas.microsoft.com/office/drawing/2016/5/14/chartex" xmlns:mc="http://schemas.openxmlformats.org/markup-compatibility/2006" xmlns:aink="http://schemas.microsoft.com/office/drawing/2016/ink" xmlns:am3d="http://schemas.microsoft.com/office/drawing/2017/model3d" xmlns:o="urn:schemas-microsoft-com:office:office" xmlns:r="http://schemas.openxmlformats.org/officeDocument/2006/relationships" xmlns:m="http://schemas.openxmlformats.org/officeDocument/2006/math" xmlns:v="urn:schemas-microsoft-com:vml" xmlns:wp14="http://schemas.microsoft.com/office/word/2010/wordprocessingDrawing" xmlns:wp="http://schemas.openxmlformats.org/drawingml/2006/wordprocessingDrawing" xmlns:w10="urn:schemas-microsoft-com:office:word" xmlns:w="http://schemas.openxmlformats.org/wordprocessingml/2006/main" xmlns:w14="http://schemas.microsoft.com/office/word/2010/wordml" xmlns:w15="http://schemas.microsoft.com/office/word/2012/wordml" xmlns:w16cid="http://schemas.microsoft.com/office/word/2016/wordml/cid" xmlns:w16se="http://schemas.microsoft.com/office/word/2015/wordml/symex" xmlns:wpg="http://schemas.microsoft.com/office/word/2010/wordprocessingGroup" xmlns:wpi="http://schemas.microsoft.com/office/word/2010/wordprocessingInk" xmlns:wne="http://schemas.microsoft.com/office/word/2006/wordml" xmlns:wps="http://schemas.microsoft.com/office/word/2010/wordprocessingShape" mc:Ignorable="w14 w15 w16se w16cid wp14">
   <w:footnote w:type="separator" w:id="-1">
     <w:p>
       <w:pPr>
@@ -1076,7 +934,7 @@
 </file>
 
 <file path=word/numbering.xml><?xml version="1.0" encoding="utf-8"?>
-<w:numbering xmlns:wpc="http://schemas.microsoft.com/office/word/2010/wordprocessingCanvas" xmlns:cx="http://schemas.microsoft.com/office/drawing/2014/chartex" xmlns:cx1="http://schemas.microsoft.com/office/drawing/2015/9/8/chartex" xmlns:cx2="http://schemas.microsoft.com/office/drawing/2015/10/21/chartex" xmlns:cx3="http://schemas.microsoft.com/office/drawing/2016/5/9/chartex" xmlns:cx4="http://schemas.microsoft.com/office/drawing/2016/5/10/chartex" xmlns:cx5="http://schemas.microsoft.com/office/drawing/2016/5/11/chartex" xmlns:cx6="http://schemas.microsoft.com/office/drawing/2016/5/12/chartex" xmlns:cx7="http://schemas.microsoft.com/office/drawing/2016/5/13/chartex" xmlns:cx8="http://schemas.microsoft.com/office/drawing/2016/5/14/chartex" xmlns:mc="http://schemas.openxmlformats.org/markup-compatibility/2006" xmlns:aink="http://schemas.microsoft.com/office/drawing/2016/ink" xmlns:am3d="http://schemas.microsoft.com/office/drawing/2017/model3d" xmlns:o="urn:schemas-microsoft-com:office:office" xmlns:r="http://schemas.openxmlformats.org/officeDocument/2006/relationships" xmlns:m="http://schemas.openxmlformats.org/officeDocument/2006/math" xmlns:v="urn:schemas-microsoft-com:vml" xmlns:wp14="http://schemas.microsoft.com/office/word/2010/wordprocessingDrawing" xmlns:wp="http://schemas.openxmlformats.org/drawingml/2006/wordprocessingDrawing" xmlns:w10="urn:schemas-microsoft-com:office:word" xmlns:w="http://schemas.openxmlformats.org/wordprocessingml/2006/main" xmlns:w14="http://schemas.microsoft.com/office/word/2010/wordml" xmlns:w15="http://schemas.microsoft.com/office/word/2012/wordml" xmlns:w16cex="http://schemas.microsoft.com/office/word/2018/wordml/cex" xmlns:w16cid="http://schemas.microsoft.com/office/word/2016/wordml/cid" xmlns:w16="http://schemas.microsoft.com/office/word/2018/wordml" xmlns:w16se="http://schemas.microsoft.com/office/word/2015/wordml/symex" xmlns:wpg="http://schemas.microsoft.com/office/word/2010/wordprocessingGroup" xmlns:wpi="http://schemas.microsoft.com/office/word/2010/wordprocessingInk" xmlns:wne="http://schemas.microsoft.com/office/word/2006/wordml" xmlns:wps="http://schemas.microsoft.com/office/word/2010/wordprocessingShape" mc:Ignorable="w14 w15 w16se w16cid w16 w16cex wp14">
+<w:numbering xmlns:wpc="http://schemas.microsoft.com/office/word/2010/wordprocessingCanvas" xmlns:cx="http://schemas.microsoft.com/office/drawing/2014/chartex" xmlns:cx1="http://schemas.microsoft.com/office/drawing/2015/9/8/chartex" xmlns:cx2="http://schemas.microsoft.com/office/drawing/2015/10/21/chartex" xmlns:cx3="http://schemas.microsoft.com/office/drawing/2016/5/9/chartex" xmlns:cx4="http://schemas.microsoft.com/office/drawing/2016/5/10/chartex" xmlns:cx5="http://schemas.microsoft.com/office/drawing/2016/5/11/chartex" xmlns:cx6="http://schemas.microsoft.com/office/drawing/2016/5/12/chartex" xmlns:cx7="http://schemas.microsoft.com/office/drawing/2016/5/13/chartex" xmlns:cx8="http://schemas.microsoft.com/office/drawing/2016/5/14/chartex" xmlns:mc="http://schemas.openxmlformats.org/markup-compatibility/2006" xmlns:aink="http://schemas.microsoft.com/office/drawing/2016/ink" xmlns:am3d="http://schemas.microsoft.com/office/drawing/2017/model3d" xmlns:o="urn:schemas-microsoft-com:office:office" xmlns:r="http://schemas.openxmlformats.org/officeDocument/2006/relationships" xmlns:m="http://schemas.openxmlformats.org/officeDocument/2006/math" xmlns:v="urn:schemas-microsoft-com:vml" xmlns:wp14="http://schemas.microsoft.com/office/word/2010/wordprocessingDrawing" xmlns:wp="http://schemas.openxmlformats.org/drawingml/2006/wordprocessingDrawing" xmlns:w10="urn:schemas-microsoft-com:office:word" xmlns:w="http://schemas.openxmlformats.org/wordprocessingml/2006/main" xmlns:w14="http://schemas.microsoft.com/office/word/2010/wordml" xmlns:w15="http://schemas.microsoft.com/office/word/2012/wordml" xmlns:w16cid="http://schemas.microsoft.com/office/word/2016/wordml/cid" xmlns:w16se="http://schemas.microsoft.com/office/word/2015/wordml/symex" xmlns:wpg="http://schemas.microsoft.com/office/word/2010/wordprocessingGroup" xmlns:wpi="http://schemas.microsoft.com/office/word/2010/wordprocessingInk" xmlns:wne="http://schemas.microsoft.com/office/word/2006/wordml" xmlns:wps="http://schemas.microsoft.com/office/word/2010/wordprocessingShape" mc:Ignorable="w14 w15 w16se w16cid wp14">
   <w:abstractNum w:abstractNumId="0" w15:restartNumberingAfterBreak="0">
     <w:nsid w:val="045155F2"/>
     <w:multiLevelType w:val="multilevel"/>
@@ -1643,7 +1501,7 @@
 </file>
 
 <file path=word/styles.xml><?xml version="1.0" encoding="utf-8"?>
-<w:styles xmlns:mc="http://schemas.openxmlformats.org/markup-compatibility/2006" xmlns:r="http://schemas.openxmlformats.org/officeDocument/2006/relationships" xmlns:w="http://schemas.openxmlformats.org/wordprocessingml/2006/main" xmlns:w14="http://schemas.microsoft.com/office/word/2010/wordml" xmlns:w15="http://schemas.microsoft.com/office/word/2012/wordml" xmlns:w16cex="http://schemas.microsoft.com/office/word/2018/wordml/cex" xmlns:w16cid="http://schemas.microsoft.com/office/word/2016/wordml/cid" xmlns:w16="http://schemas.microsoft.com/office/word/2018/wordml" xmlns:w16se="http://schemas.microsoft.com/office/word/2015/wordml/symex" mc:Ignorable="w14 w15 w16se w16cid w16 w16cex">
+<w:styles xmlns:mc="http://schemas.openxmlformats.org/markup-compatibility/2006" xmlns:r="http://schemas.openxmlformats.org/officeDocument/2006/relationships" xmlns:w="http://schemas.openxmlformats.org/wordprocessingml/2006/main" xmlns:w14="http://schemas.microsoft.com/office/word/2010/wordml" xmlns:w15="http://schemas.microsoft.com/office/word/2012/wordml" xmlns:w16cid="http://schemas.microsoft.com/office/word/2016/wordml/cid" xmlns:w16se="http://schemas.microsoft.com/office/word/2015/wordml/symex" mc:Ignorable="w14 w15 w16se w16cid">
   <w:docDefaults>
     <w:rPrDefault>
       <w:rPr>
@@ -1654,7 +1512,7 @@
     </w:rPrDefault>
     <w:pPrDefault/>
   </w:docDefaults>
-  <w:latentStyles w:defLockedState="0" w:defUIPriority="99" w:defSemiHidden="0" w:defUnhideWhenUsed="0" w:defQFormat="0" w:count="376">
+  <w:latentStyles w:defLockedState="0" w:defUIPriority="99" w:defSemiHidden="0" w:defUnhideWhenUsed="0" w:defQFormat="0" w:count="377">
     <w:lsdException w:name="Normal" w:uiPriority="0" w:qFormat="1"/>
     <w:lsdException w:name="heading 1" w:uiPriority="9" w:qFormat="1"/>
     <w:lsdException w:name="heading 2" w:semiHidden="1" w:uiPriority="9" w:unhideWhenUsed="1" w:qFormat="1"/>
@@ -1760,7 +1618,6 @@
     <w:lsdException w:name="HTML Sample" w:semiHidden="1" w:unhideWhenUsed="1"/>
     <w:lsdException w:name="HTML Typewriter" w:semiHidden="1" w:unhideWhenUsed="1"/>
     <w:lsdException w:name="HTML Variable" w:semiHidden="1" w:unhideWhenUsed="1"/>
-    <w:lsdException w:name="Normal Table" w:semiHidden="1" w:unhideWhenUsed="1"/>
     <w:lsdException w:name="annotation subject" w:semiHidden="1" w:unhideWhenUsed="1"/>
     <w:lsdException w:name="No List" w:semiHidden="1" w:unhideWhenUsed="1"/>
     <w:lsdException w:name="Outline List 1" w:semiHidden="1" w:unhideWhenUsed="1"/>
@@ -1807,10 +1664,8 @@
     <w:lsdException w:name="Table Subtle 2" w:semiHidden="1" w:unhideWhenUsed="1"/>
     <w:lsdException w:name="Table Web 1" w:semiHidden="1" w:unhideWhenUsed="1"/>
     <w:lsdException w:name="Table Web 2" w:semiHidden="1" w:unhideWhenUsed="1"/>
-    <w:lsdException w:name="Table Web 3" w:semiHidden="1" w:unhideWhenUsed="1"/>
     <w:lsdException w:name="Balloon Text" w:semiHidden="1" w:unhideWhenUsed="1"/>
     <w:lsdException w:name="Table Grid" w:uiPriority="39"/>
-    <w:lsdException w:name="Table Theme" w:semiHidden="1" w:unhideWhenUsed="1"/>
     <w:lsdException w:name="Placeholder Text" w:semiHidden="1"/>
     <w:lsdException w:name="No Spacing" w:uiPriority="1" w:qFormat="1"/>
     <w:lsdException w:name="Light Shading" w:uiPriority="60"/>
@@ -2031,6 +1886,7 @@
     <w:lsdException w:name="Hashtag" w:semiHidden="1" w:unhideWhenUsed="1"/>
     <w:lsdException w:name="Unresolved Mention" w:semiHidden="1" w:unhideWhenUsed="1"/>
     <w:lsdException w:name="Smart Link" w:semiHidden="1" w:unhideWhenUsed="1"/>
+    <w:lsdException w:name="Smart Link Error" w:semiHidden="1" w:unhideWhenUsed="1"/>
   </w:latentStyles>
   <w:style w:type="paragraph" w:default="1" w:styleId="Normal">
     <w:name w:val="Normal"/>

</xml_diff>